<commit_message>
- edited Disley-Version, covering letter and highlights
</commit_message>
<xml_diff>
--- a/Assessing_Ineq_Submit.docx
+++ b/Assessing_Ineq_Submit.docx
@@ -49,7 +49,6 @@
         <w:t>Journalfinder</w:t>
       </w:r>
       <w:proofErr w:type="spellEnd"/>
-      <w:proofErr w:type="gramStart"/>
       <w:r>
         <w:rPr>
           <w:sz w:val="24"/>
@@ -57,7 +56,6 @@
         </w:rPr>
         <w:t>:</w:t>
       </w:r>
-      <w:proofErr w:type="gramEnd"/>
       <w:r>
         <w:rPr>
           <w:sz w:val="24"/>
@@ -65,7 +63,7 @@
         </w:rPr>
         <w:br/>
       </w:r>
-      <w:hyperlink r:id="rId6" w:history="1">
+      <w:hyperlink r:id="rId6" w:anchor="results" w:history="1">
         <w:r>
           <w:rPr>
             <w:rStyle w:val="Hyperlink"/>
@@ -175,7 +173,7 @@
       <w:r>
         <w:br/>
       </w:r>
-      <w:hyperlink r:id="rId8" w:history="1">
+      <w:hyperlink r:id="rId8" w:anchor="1000" w:history="1">
         <w:r>
           <w:rPr>
             <w:rStyle w:val="Hyperlink"/>
@@ -317,8 +315,6 @@
         </w:rPr>
         <w:t xml:space="preserve">Manuskript </w:t>
       </w:r>
-      <w:bookmarkStart w:id="0" w:name="_GoBack"/>
-      <w:bookmarkEnd w:id="0"/>
     </w:p>
     <w:p>
       <w:pPr>
@@ -389,17 +385,729 @@
     </w:p>
     <w:p>
       <w:pPr>
+        <w:pStyle w:val="Listenabsatz"/>
+        <w:numPr>
+          <w:ilvl w:val="0"/>
+          <w:numId w:val="9"/>
+        </w:numPr>
         <w:rPr>
           <w:b/>
           <w:lang w:val="de-CH"/>
         </w:rPr>
       </w:pPr>
+      <w:proofErr w:type="spellStart"/>
       <w:r>
         <w:rPr>
           <w:b/>
           <w:lang w:val="de-CH"/>
         </w:rPr>
         <w:lastRenderedPageBreak/>
+        <w:t>Covering</w:t>
+      </w:r>
+      <w:proofErr w:type="spellEnd"/>
+      <w:r>
+        <w:rPr>
+          <w:b/>
+          <w:lang w:val="de-CH"/>
+        </w:rPr>
+        <w:t xml:space="preserve"> Letter</w:t>
+      </w:r>
+    </w:p>
+    <w:p>
+      <w:pPr>
+        <w:rPr>
+          <w:b/>
+          <w:lang w:val="de-CH"/>
+        </w:rPr>
+      </w:pPr>
+    </w:p>
+    <w:p>
+      <w:pPr>
+        <w:rPr>
+          <w:lang w:val="de-CH"/>
+        </w:rPr>
+      </w:pPr>
+      <w:proofErr w:type="spellStart"/>
+      <w:r>
+        <w:rPr>
+          <w:lang w:val="de-CH"/>
+        </w:rPr>
+        <w:t>Dear</w:t>
+      </w:r>
+      <w:proofErr w:type="spellEnd"/>
+      <w:r>
+        <w:rPr>
+          <w:lang w:val="de-CH"/>
+        </w:rPr>
+        <w:t xml:space="preserve"> Editor:</w:t>
+      </w:r>
+    </w:p>
+    <w:p>
+      <w:r>
+        <w:t xml:space="preserve">Please find attached for your kind review our manuscript entitled "Are tax data suitable to assess inequality trends? </w:t>
+      </w:r>
+      <w:proofErr w:type="gramStart"/>
+      <w:r>
+        <w:t>-A theoretical and empirical review with tax data from Switzerland".</w:t>
+      </w:r>
+      <w:proofErr w:type="gramEnd"/>
+      <w:r>
+        <w:t xml:space="preserve"> </w:t>
+      </w:r>
+    </w:p>
+    <w:p>
+      <w:r>
+        <w:t xml:space="preserve">Since </w:t>
+      </w:r>
+      <w:r>
+        <w:t xml:space="preserve">the work of Thomas </w:t>
+      </w:r>
+      <w:r>
+        <w:t xml:space="preserve">Piketty the use of tax data for inequality analysis is </w:t>
+      </w:r>
+      <w:r>
+        <w:t xml:space="preserve">quit </w:t>
+      </w:r>
+      <w:r>
+        <w:t xml:space="preserve">a </w:t>
+      </w:r>
+      <w:r>
+        <w:t>common practice</w:t>
+      </w:r>
+      <w:r>
+        <w:t>. While there is an extensive body of literature involving top income based tax data studies, the utility of tax data for overall inequality studies is not yet clarified</w:t>
+      </w:r>
+      <w:r>
+        <w:t xml:space="preserve"> </w:t>
+      </w:r>
+      <w:r>
+        <w:t>thoroughly</w:t>
+      </w:r>
+      <w:r>
+        <w:t>. In our paper we therefore discuss the</w:t>
+      </w:r>
+      <w:r>
+        <w:t xml:space="preserve"> general</w:t>
+      </w:r>
+      <w:r>
+        <w:t xml:space="preserve"> advantages and pitfalls of tax data in </w:t>
+      </w:r>
+      <w:r>
+        <w:t>relation</w:t>
+      </w:r>
+      <w:r>
+        <w:t xml:space="preserve"> </w:t>
+      </w:r>
+      <w:r>
+        <w:t>to</w:t>
+      </w:r>
+      <w:r>
+        <w:t xml:space="preserve"> the actual state of the art for inequality </w:t>
+      </w:r>
+      <w:r>
+        <w:t xml:space="preserve">research. Based on exclusive datasets (aggregated federal tax statistic and cantonal micro tax data </w:t>
+      </w:r>
+      <w:r>
+        <w:t xml:space="preserve">from Switzerland collected through our research team, </w:t>
+      </w:r>
+      <w:hyperlink r:id="rId9" w:history="1">
+        <w:r>
+          <w:rPr>
+            <w:rStyle w:val="Hyperlink"/>
+          </w:rPr>
+          <w:t>www.inequalities.ch</w:t>
+        </w:r>
+      </w:hyperlink>
+      <w:r>
+        <w:t>)</w:t>
+      </w:r>
+      <w:r>
+        <w:t xml:space="preserve"> we estimate magnitude and direction of alleged biases and are therefore able to provide a rather general valid ranking of tax data related methodological advantages and shortcomings. As a substantial byproduct our </w:t>
+      </w:r>
+      <w:r>
+        <w:t>tax data based estimations</w:t>
+      </w:r>
+      <w:r>
+        <w:t xml:space="preserve"> </w:t>
+      </w:r>
+      <w:r>
+        <w:t>put the declining trend reported by surveys for Switzerland into question.</w:t>
+      </w:r>
+    </w:p>
+    <w:p>
+      <w:r>
+        <w:t xml:space="preserve">As </w:t>
+      </w:r>
+      <w:r>
+        <w:t>reviewer</w:t>
+      </w:r>
+      <w:r>
+        <w:t xml:space="preserve"> we recommend </w:t>
+      </w:r>
+      <w:r>
+        <w:t xml:space="preserve">Prof. Dr. </w:t>
+      </w:r>
+      <w:r>
+        <w:t>Anthony B. Atkinson</w:t>
+      </w:r>
+      <w:r>
+        <w:t xml:space="preserve">, </w:t>
+      </w:r>
+      <w:r>
+        <w:t>Prof. Dr.</w:t>
+      </w:r>
+      <w:r>
+        <w:t xml:space="preserve"> Thomas A.</w:t>
+      </w:r>
+      <w:r>
+        <w:t xml:space="preserve"> </w:t>
+      </w:r>
+      <w:proofErr w:type="spellStart"/>
+      <w:r>
+        <w:t>DiPrete</w:t>
+      </w:r>
+      <w:proofErr w:type="spellEnd"/>
+      <w:r>
+        <w:t xml:space="preserve"> and</w:t>
+      </w:r>
+      <w:r>
+        <w:t xml:space="preserve"> </w:t>
+      </w:r>
+      <w:r>
+        <w:t xml:space="preserve">Prof. Dr. Marius </w:t>
+      </w:r>
+      <w:proofErr w:type="spellStart"/>
+      <w:r>
+        <w:t>Brülhart</w:t>
+      </w:r>
+      <w:proofErr w:type="spellEnd"/>
+      <w:r>
+        <w:t xml:space="preserve">. Mister Atkinson is with no doubt on of the most prominent scientist regarding research on distribution of income. Mister </w:t>
+      </w:r>
+      <w:proofErr w:type="spellStart"/>
+      <w:r>
+        <w:t>DiPrete</w:t>
+      </w:r>
+      <w:proofErr w:type="spellEnd"/>
+      <w:r>
+        <w:t xml:space="preserve"> is also an expert in the field of inequality research with a large reputation in regard to methodological expertise. </w:t>
+      </w:r>
+      <w:r>
+        <w:t xml:space="preserve">We would be glad to have an editor of the </w:t>
+      </w:r>
+      <w:r>
+        <w:t xml:space="preserve">“Research in social stratification and mobility” </w:t>
+      </w:r>
+      <w:r>
+        <w:t xml:space="preserve">among our reviewers. Lastly, we recommend Mister </w:t>
+      </w:r>
+      <w:proofErr w:type="spellStart"/>
+      <w:r>
+        <w:t>Brülhart</w:t>
+      </w:r>
+      <w:proofErr w:type="spellEnd"/>
+      <w:r>
+        <w:t xml:space="preserve"> as reviewer because he is an inequality expert for Switzerland, who is familiar with tax data from Switzerland.</w:t>
+      </w:r>
+    </w:p>
+    <w:p>
+      <w:r>
+        <w:t xml:space="preserve">We wish joyful and stimulation lecture and </w:t>
+      </w:r>
+      <w:r>
+        <w:t xml:space="preserve">look forward to your favorable consideration.  </w:t>
+      </w:r>
+    </w:p>
+    <w:p/>
+    <w:p>
+      <w:r>
+        <w:t xml:space="preserve">Most sincerely, </w:t>
+      </w:r>
+    </w:p>
+    <w:p>
+      <w:r>
+        <w:t xml:space="preserve"> </w:t>
+      </w:r>
+    </w:p>
+    <w:p>
+      <w:r>
+        <w:t>Oliver Hümbelin (Bern University of Applied Sciences)</w:t>
+      </w:r>
+    </w:p>
+    <w:p>
+      <w:r>
+        <w:t>Dr. Rudolf Farys (University of Bern)</w:t>
+      </w:r>
+    </w:p>
+    <w:p>
+      <w:pPr>
+        <w:rPr>
+          <w:b/>
+        </w:rPr>
+      </w:pPr>
+      <w:r>
+        <w:rPr>
+          <w:b/>
+        </w:rPr>
+        <w:t>2. Reviewer</w:t>
+      </w:r>
+    </w:p>
+    <w:p>
+      <w:pPr>
+        <w:rPr>
+          <w:rFonts w:ascii="Calibri" w:hAnsi="Calibri" w:cs="Tahoma"/>
+        </w:rPr>
+      </w:pPr>
+      <w:hyperlink r:id="rId10" w:history="1">
+        <w:r>
+          <w:rPr>
+            <w:rStyle w:val="Hyperlink"/>
+            <w:rFonts w:ascii="Calibri" w:hAnsi="Calibri" w:cs="Tahoma"/>
+          </w:rPr>
+          <w:t>http://imechanica.org/node/14942</w:t>
+        </w:r>
+      </w:hyperlink>
+    </w:p>
+    <w:p>
+      <w:pPr>
+        <w:rPr>
+          <w:rFonts w:ascii="Calibri" w:hAnsi="Calibri" w:cs="Tahoma"/>
+        </w:rPr>
+      </w:pPr>
+    </w:p>
+    <w:p>
+      <w:pPr>
+        <w:rPr>
+          <w:rFonts w:ascii="Calibri" w:hAnsi="Calibri" w:cs="Tahoma"/>
+          <w:lang w:val="de-DE"/>
+        </w:rPr>
+      </w:pPr>
+      <w:r>
+        <w:rPr>
+          <w:rFonts w:ascii="Calibri" w:hAnsi="Calibri" w:cs="Tahoma"/>
+          <w:lang w:val="de-DE"/>
+        </w:rPr>
+        <w:t xml:space="preserve">Tom </w:t>
+      </w:r>
+      <w:proofErr w:type="spellStart"/>
+      <w:r>
+        <w:rPr>
+          <w:rFonts w:ascii="Calibri" w:hAnsi="Calibri" w:cs="Tahoma"/>
+          <w:lang w:val="de-DE"/>
+        </w:rPr>
+        <w:t>DiPrete</w:t>
+      </w:r>
+      <w:proofErr w:type="spellEnd"/>
+      <w:r>
+        <w:rPr>
+          <w:rFonts w:ascii="Calibri" w:hAnsi="Calibri" w:cs="Tahoma"/>
+          <w:lang w:val="de-DE"/>
+        </w:rPr>
+        <w:br/>
+        <w:t xml:space="preserve">Marius </w:t>
+      </w:r>
+      <w:proofErr w:type="spellStart"/>
+      <w:r>
+        <w:rPr>
+          <w:rFonts w:ascii="Calibri" w:hAnsi="Calibri" w:cs="Tahoma"/>
+          <w:lang w:val="de-DE"/>
+        </w:rPr>
+        <w:t>Brülhart</w:t>
+      </w:r>
+      <w:proofErr w:type="spellEnd"/>
+      <w:r>
+        <w:rPr>
+          <w:rFonts w:ascii="Calibri" w:hAnsi="Calibri" w:cs="Tahoma"/>
+          <w:lang w:val="de-DE"/>
+        </w:rPr>
+        <w:br/>
+      </w:r>
+      <w:proofErr w:type="spellStart"/>
+      <w:r>
+        <w:rPr>
+          <w:rFonts w:ascii="Calibri" w:hAnsi="Calibri" w:cs="Tahoma"/>
+          <w:lang w:val="de-DE"/>
+        </w:rPr>
+        <w:t>Attkinson</w:t>
+      </w:r>
+      <w:proofErr w:type="spellEnd"/>
+    </w:p>
+    <w:p>
+      <w:pPr>
+        <w:widowControl w:val="0"/>
+        <w:autoSpaceDE w:val="0"/>
+        <w:autoSpaceDN w:val="0"/>
+        <w:adjustRightInd w:val="0"/>
+        <w:spacing w:after="0" w:line="240" w:lineRule="auto"/>
+        <w:rPr>
+          <w:rFonts w:ascii="Calibri" w:hAnsi="Calibri" w:cs="Tahoma"/>
+          <w:lang w:val="de-DE"/>
+        </w:rPr>
+      </w:pPr>
+      <w:proofErr w:type="spellStart"/>
+      <w:r>
+        <w:rPr>
+          <w:rFonts w:ascii="Calibri" w:hAnsi="Calibri" w:cs="Tahoma"/>
+          <w:b/>
+          <w:bCs/>
+          <w:lang w:val="de-DE"/>
+        </w:rPr>
+        <w:lastRenderedPageBreak/>
+        <w:t>Prio</w:t>
+      </w:r>
+      <w:proofErr w:type="spellEnd"/>
+      <w:r>
+        <w:rPr>
+          <w:rFonts w:ascii="Calibri" w:hAnsi="Calibri" w:cs="Tahoma"/>
+          <w:b/>
+          <w:bCs/>
+          <w:lang w:val="de-DE"/>
+        </w:rPr>
+        <w:t xml:space="preserve"> 1</w:t>
+      </w:r>
+    </w:p>
+    <w:p>
+      <w:pPr>
+        <w:widowControl w:val="0"/>
+        <w:autoSpaceDE w:val="0"/>
+        <w:autoSpaceDN w:val="0"/>
+        <w:adjustRightInd w:val="0"/>
+        <w:spacing w:after="0" w:line="240" w:lineRule="auto"/>
+        <w:rPr>
+          <w:rFonts w:ascii="Calibri" w:hAnsi="Calibri" w:cs="Tahoma"/>
+          <w:lang w:val="de-DE"/>
+        </w:rPr>
+      </w:pPr>
+      <w:r>
+        <w:rPr>
+          <w:rFonts w:ascii="Calibri" w:hAnsi="Calibri" w:cs="Tahoma"/>
+          <w:lang w:val="de-DE"/>
+        </w:rPr>
+        <w:t>Stephen Jenkins (Ungleichheitsmensch / Methodiker)</w:t>
+      </w:r>
+    </w:p>
+    <w:p>
+      <w:pPr>
+        <w:widowControl w:val="0"/>
+        <w:autoSpaceDE w:val="0"/>
+        <w:autoSpaceDN w:val="0"/>
+        <w:adjustRightInd w:val="0"/>
+        <w:spacing w:after="0" w:line="240" w:lineRule="auto"/>
+        <w:rPr>
+          <w:rFonts w:ascii="Calibri" w:hAnsi="Calibri" w:cs="Tahoma"/>
+          <w:lang w:val="de-DE"/>
+        </w:rPr>
+      </w:pPr>
+      <w:r>
+        <w:rPr>
+          <w:rFonts w:ascii="Calibri" w:hAnsi="Calibri" w:cs="Tahoma"/>
+          <w:lang w:val="de-DE"/>
+        </w:rPr>
+        <w:t xml:space="preserve">Markus </w:t>
+      </w:r>
+      <w:proofErr w:type="spellStart"/>
+      <w:r>
+        <w:rPr>
+          <w:rFonts w:ascii="Calibri" w:hAnsi="Calibri" w:cs="Tahoma"/>
+          <w:lang w:val="de-DE"/>
+        </w:rPr>
+        <w:t>Grabka</w:t>
+      </w:r>
+      <w:proofErr w:type="spellEnd"/>
+      <w:r>
+        <w:rPr>
+          <w:rFonts w:ascii="Calibri" w:hAnsi="Calibri" w:cs="Tahoma"/>
+          <w:lang w:val="de-DE"/>
+        </w:rPr>
+        <w:t xml:space="preserve"> (Ungleichheitsmensch)</w:t>
+      </w:r>
+    </w:p>
+    <w:p>
+      <w:pPr>
+        <w:widowControl w:val="0"/>
+        <w:autoSpaceDE w:val="0"/>
+        <w:autoSpaceDN w:val="0"/>
+        <w:adjustRightInd w:val="0"/>
+        <w:spacing w:after="0" w:line="240" w:lineRule="auto"/>
+        <w:rPr>
+          <w:rFonts w:ascii="Calibri" w:hAnsi="Calibri" w:cs="Tahoma"/>
+          <w:lang w:val="de-DE"/>
+        </w:rPr>
+      </w:pPr>
+      <w:r>
+        <w:rPr>
+          <w:rFonts w:ascii="Calibri" w:hAnsi="Calibri" w:cs="Tahoma"/>
+          <w:lang w:val="de-DE"/>
+        </w:rPr>
+        <w:t>Philippe van Kern (Methodiker)</w:t>
+      </w:r>
+    </w:p>
+    <w:p>
+      <w:pPr>
+        <w:widowControl w:val="0"/>
+        <w:autoSpaceDE w:val="0"/>
+        <w:autoSpaceDN w:val="0"/>
+        <w:adjustRightInd w:val="0"/>
+        <w:spacing w:after="0" w:line="240" w:lineRule="auto"/>
+        <w:rPr>
+          <w:rFonts w:ascii="Calibri" w:hAnsi="Calibri" w:cs="Tahoma"/>
+          <w:lang w:val="de-DE"/>
+        </w:rPr>
+      </w:pPr>
+    </w:p>
+    <w:p>
+      <w:pPr>
+        <w:widowControl w:val="0"/>
+        <w:autoSpaceDE w:val="0"/>
+        <w:autoSpaceDN w:val="0"/>
+        <w:adjustRightInd w:val="0"/>
+        <w:spacing w:after="0" w:line="240" w:lineRule="auto"/>
+        <w:rPr>
+          <w:rFonts w:ascii="Calibri" w:hAnsi="Calibri" w:cs="Tahoma"/>
+          <w:lang w:val="de-DE"/>
+        </w:rPr>
+      </w:pPr>
+      <w:proofErr w:type="spellStart"/>
+      <w:r>
+        <w:rPr>
+          <w:rFonts w:ascii="Calibri" w:hAnsi="Calibri" w:cs="Tahoma"/>
+          <w:b/>
+          <w:bCs/>
+          <w:lang w:val="de-DE"/>
+        </w:rPr>
+        <w:t>Prio</w:t>
+      </w:r>
+      <w:proofErr w:type="spellEnd"/>
+      <w:r>
+        <w:rPr>
+          <w:rFonts w:ascii="Calibri" w:hAnsi="Calibri" w:cs="Tahoma"/>
+          <w:b/>
+          <w:bCs/>
+          <w:lang w:val="de-DE"/>
+        </w:rPr>
+        <w:t xml:space="preserve"> 2</w:t>
+      </w:r>
+    </w:p>
+    <w:p>
+      <w:pPr>
+        <w:widowControl w:val="0"/>
+        <w:autoSpaceDE w:val="0"/>
+        <w:autoSpaceDN w:val="0"/>
+        <w:adjustRightInd w:val="0"/>
+        <w:spacing w:after="0" w:line="240" w:lineRule="auto"/>
+        <w:rPr>
+          <w:rFonts w:ascii="Calibri" w:hAnsi="Calibri" w:cs="Tahoma"/>
+          <w:lang w:val="de-DE"/>
+        </w:rPr>
+      </w:pPr>
+      <w:r>
+        <w:rPr>
+          <w:rFonts w:ascii="Calibri" w:hAnsi="Calibri" w:cs="Tahoma"/>
+          <w:lang w:val="de-DE"/>
+        </w:rPr>
+        <w:t xml:space="preserve">Marius </w:t>
+      </w:r>
+      <w:proofErr w:type="spellStart"/>
+      <w:r>
+        <w:rPr>
+          <w:rFonts w:ascii="Calibri" w:hAnsi="Calibri" w:cs="Tahoma"/>
+          <w:lang w:val="de-DE"/>
+        </w:rPr>
+        <w:t>Brülhart</w:t>
+      </w:r>
+      <w:proofErr w:type="spellEnd"/>
+      <w:r>
+        <w:rPr>
+          <w:rFonts w:ascii="Calibri" w:hAnsi="Calibri" w:cs="Tahoma"/>
+          <w:lang w:val="de-DE"/>
+        </w:rPr>
+        <w:t xml:space="preserve"> (Schweizer Steuerdatenmensch)</w:t>
+      </w:r>
+    </w:p>
+    <w:p>
+      <w:pPr>
+        <w:widowControl w:val="0"/>
+        <w:autoSpaceDE w:val="0"/>
+        <w:autoSpaceDN w:val="0"/>
+        <w:adjustRightInd w:val="0"/>
+        <w:spacing w:after="0" w:line="240" w:lineRule="auto"/>
+        <w:rPr>
+          <w:rFonts w:ascii="Calibri" w:hAnsi="Calibri" w:cs="Tahoma"/>
+          <w:lang w:val="de-DE"/>
+        </w:rPr>
+      </w:pPr>
+      <w:r>
+        <w:rPr>
+          <w:rFonts w:ascii="Calibri" w:hAnsi="Calibri" w:cs="Tahoma"/>
+          <w:lang w:val="de-DE"/>
+        </w:rPr>
+        <w:t xml:space="preserve">Raphael </w:t>
+      </w:r>
+      <w:proofErr w:type="spellStart"/>
+      <w:r>
+        <w:rPr>
+          <w:rFonts w:ascii="Calibri" w:hAnsi="Calibri" w:cs="Tahoma"/>
+          <w:lang w:val="de-DE"/>
+        </w:rPr>
+        <w:t>Parchet</w:t>
+      </w:r>
+      <w:proofErr w:type="spellEnd"/>
+      <w:r>
+        <w:rPr>
+          <w:rFonts w:ascii="Calibri" w:hAnsi="Calibri" w:cs="Tahoma"/>
+          <w:lang w:val="de-DE"/>
+        </w:rPr>
+        <w:t xml:space="preserve"> (Schweizer Steuerdatenmensch)</w:t>
+      </w:r>
+    </w:p>
+    <w:p>
+      <w:pPr>
+        <w:widowControl w:val="0"/>
+        <w:autoSpaceDE w:val="0"/>
+        <w:autoSpaceDN w:val="0"/>
+        <w:adjustRightInd w:val="0"/>
+        <w:spacing w:after="0" w:line="240" w:lineRule="auto"/>
+        <w:rPr>
+          <w:rFonts w:ascii="Calibri" w:hAnsi="Calibri" w:cs="Tahoma"/>
+          <w:lang w:val="de-DE"/>
+        </w:rPr>
+      </w:pPr>
+      <w:r>
+        <w:rPr>
+          <w:rFonts w:ascii="Calibri" w:hAnsi="Calibri" w:cs="Tahoma"/>
+          <w:lang w:val="de-DE"/>
+        </w:rPr>
+        <w:t>Isa (Schweizer Steuerdatenmensch)</w:t>
+      </w:r>
+    </w:p>
+    <w:p>
+      <w:pPr>
+        <w:rPr>
+          <w:rFonts w:ascii="Calibri" w:hAnsi="Calibri" w:cs="Tahoma"/>
+        </w:rPr>
+      </w:pPr>
+      <w:r>
+        <w:rPr>
+          <w:rFonts w:ascii="Calibri" w:hAnsi="Calibri" w:cs="Tahoma"/>
+        </w:rPr>
+        <w:t xml:space="preserve">Caterina </w:t>
+      </w:r>
+      <w:proofErr w:type="spellStart"/>
+      <w:r>
+        <w:rPr>
+          <w:rFonts w:ascii="Calibri" w:hAnsi="Calibri" w:cs="Tahoma"/>
+        </w:rPr>
+        <w:t>Modetta</w:t>
+      </w:r>
+      <w:proofErr w:type="spellEnd"/>
+      <w:r>
+        <w:rPr>
+          <w:rFonts w:ascii="Calibri" w:hAnsi="Calibri" w:cs="Tahoma"/>
+        </w:rPr>
+        <w:t xml:space="preserve"> (</w:t>
+      </w:r>
+      <w:proofErr w:type="spellStart"/>
+      <w:r>
+        <w:rPr>
+          <w:rFonts w:ascii="Calibri" w:hAnsi="Calibri" w:cs="Tahoma"/>
+        </w:rPr>
+        <w:t>Schweizer</w:t>
+      </w:r>
+      <w:proofErr w:type="spellEnd"/>
+      <w:r>
+        <w:rPr>
+          <w:rFonts w:ascii="Calibri" w:hAnsi="Calibri" w:cs="Tahoma"/>
+        </w:rPr>
+        <w:t xml:space="preserve"> </w:t>
+      </w:r>
+      <w:proofErr w:type="spellStart"/>
+      <w:r>
+        <w:rPr>
+          <w:rFonts w:ascii="Calibri" w:hAnsi="Calibri" w:cs="Tahoma"/>
+        </w:rPr>
+        <w:t>Steuerdatenmensch</w:t>
+      </w:r>
+      <w:proofErr w:type="spellEnd"/>
+      <w:r>
+        <w:rPr>
+          <w:rFonts w:ascii="Calibri" w:hAnsi="Calibri" w:cs="Tahoma"/>
+        </w:rPr>
+        <w:t>)</w:t>
+      </w:r>
+    </w:p>
+    <w:p>
+      <w:pPr>
+        <w:rPr>
+          <w:rFonts w:ascii="Calibri" w:hAnsi="Calibri" w:cs="Tahoma"/>
+          <w:lang w:val="de-DE"/>
+        </w:rPr>
+      </w:pPr>
+      <w:r>
+        <w:rPr>
+          <w:rFonts w:ascii="Calibri" w:hAnsi="Calibri" w:cs="Tahoma"/>
+          <w:lang w:val="de-DE"/>
+        </w:rPr>
+        <w:t>Stephen Jenkins</w:t>
+      </w:r>
+      <w:r>
+        <w:rPr>
+          <w:rFonts w:ascii="Calibri" w:hAnsi="Calibri" w:cs="Tahoma"/>
+          <w:lang w:val="de-DE"/>
+        </w:rPr>
+        <w:t xml:space="preserve"> und </w:t>
+      </w:r>
+      <w:proofErr w:type="spellStart"/>
+      <w:r>
+        <w:rPr>
+          <w:rFonts w:ascii="Calibri" w:hAnsi="Calibri" w:cs="Tahoma"/>
+          <w:lang w:val="de-DE"/>
+        </w:rPr>
+        <w:t>Piketty</w:t>
+      </w:r>
+      <w:proofErr w:type="spellEnd"/>
+      <w:r>
+        <w:rPr>
+          <w:rFonts w:ascii="Calibri" w:hAnsi="Calibri" w:cs="Tahoma"/>
+          <w:lang w:val="de-DE"/>
+        </w:rPr>
+        <w:t xml:space="preserve"> würden sich aufdrängen, weil Sie bei uns im Antrag stehen.</w:t>
+      </w:r>
+    </w:p>
+    <w:p>
+      <w:pPr>
+        <w:rPr>
+          <w:rFonts w:ascii="Calibri" w:hAnsi="Calibri" w:cs="Tahoma"/>
+          <w:lang w:val="de-DE"/>
+        </w:rPr>
+      </w:pPr>
+    </w:p>
+    <w:p>
+      <w:pPr>
+        <w:rPr>
+          <w:b/>
+          <w:lang w:val="de-CH"/>
+        </w:rPr>
+      </w:pPr>
+    </w:p>
+    <w:p>
+      <w:pPr>
+        <w:rPr>
+          <w:b/>
+          <w:lang w:val="de-CH"/>
+        </w:rPr>
+      </w:pPr>
+      <w:r>
+        <w:rPr>
+          <w:b/>
+          <w:lang w:val="de-CH"/>
+        </w:rPr>
+        <w:t xml:space="preserve">3. </w:t>
+      </w:r>
+      <w:r>
+        <w:rPr>
+          <w:b/>
+          <w:lang w:val="de-CH"/>
+        </w:rPr>
         <w:t>Manuskript</w:t>
       </w:r>
     </w:p>
@@ -415,47 +1123,20 @@
           <w:lang w:val="en"/>
         </w:rPr>
       </w:pPr>
-      <w:proofErr w:type="spellStart"/>
       <w:r>
         <w:rPr>
           <w:color w:val="222222"/>
           <w:lang w:val="en"/>
         </w:rPr>
-        <w:t>Zitierte</w:t>
-      </w:r>
-      <w:proofErr w:type="spellEnd"/>
+        <w:t xml:space="preserve">Zitierte Literatur </w:t>
+      </w:r>
       <w:r>
         <w:rPr>
           <w:color w:val="222222"/>
           <w:lang w:val="en"/>
         </w:rPr>
-        <w:t xml:space="preserve"> </w:t>
-      </w:r>
-      <w:proofErr w:type="spellStart"/>
-      <w:r>
-        <w:rPr>
-          <w:color w:val="222222"/>
-          <w:lang w:val="en"/>
-        </w:rPr>
-        <w:t>Literatur</w:t>
-      </w:r>
-      <w:proofErr w:type="spellEnd"/>
-      <w:r>
-        <w:rPr>
-          <w:color w:val="222222"/>
-          <w:lang w:val="en"/>
-        </w:rPr>
-        <w:t xml:space="preserve"> </w:t>
-      </w:r>
-      <w:proofErr w:type="spellStart"/>
-      <w:r>
-        <w:rPr>
-          <w:color w:val="222222"/>
-          <w:lang w:val="en"/>
-        </w:rPr>
         <w:t>kontrollieren</w:t>
       </w:r>
-      <w:proofErr w:type="spellEnd"/>
     </w:p>
     <w:p>
       <w:pPr>
@@ -469,43 +1150,62 @@
           <w:lang w:val="en"/>
         </w:rPr>
       </w:pPr>
-      <w:proofErr w:type="spellStart"/>
       <w:r>
         <w:rPr>
           <w:color w:val="222222"/>
           <w:lang w:val="en"/>
         </w:rPr>
-        <w:t>Zitiert</w:t>
+        <w:t>Zitiert nach APA?</w:t>
+      </w:r>
+    </w:p>
+    <w:p>
+      <w:pPr>
+        <w:rPr>
+          <w:b/>
+        </w:rPr>
+      </w:pPr>
+    </w:p>
+    <w:p>
+      <w:pPr>
+        <w:rPr>
+          <w:b/>
+        </w:rPr>
+      </w:pPr>
+      <w:r>
+        <w:rPr>
+          <w:b/>
+        </w:rPr>
+        <w:t xml:space="preserve">4. </w:t>
+      </w:r>
+      <w:proofErr w:type="spellStart"/>
+      <w:r>
+        <w:rPr>
+          <w:b/>
+        </w:rPr>
+        <w:t>Tabellen</w:t>
       </w:r>
       <w:proofErr w:type="spellEnd"/>
+    </w:p>
+    <w:p>
+      <w:pPr>
+        <w:rPr>
+          <w:b/>
+          <w:lang w:val="de-CH"/>
+        </w:rPr>
+      </w:pPr>
       <w:r>
         <w:rPr>
           <w:color w:val="222222"/>
           <w:lang w:val="en"/>
         </w:rPr>
-        <w:t xml:space="preserve"> </w:t>
-      </w:r>
-      <w:proofErr w:type="spellStart"/>
-      <w:r>
-        <w:rPr>
-          <w:color w:val="222222"/>
-          <w:lang w:val="en"/>
-        </w:rPr>
-        <w:t>nach</w:t>
-      </w:r>
-      <w:proofErr w:type="spellEnd"/>
-      <w:r>
-        <w:rPr>
-          <w:color w:val="222222"/>
-          <w:lang w:val="en"/>
-        </w:rPr>
-        <w:t xml:space="preserve"> APA?</w:t>
+        <w:t>Please submit tables as editable text and not as images. Tables can be placed either next to the relevant text in the article, or on separate page(s) at the end. Number tables consecutively in accordance with their appearance in the text and place any table notes below the table body. Be sparing in the use of tables and ensure that the data presented in them do not duplicate results described elsewhere in the article. Please avoid using vertical rules.</w:t>
       </w:r>
     </w:p>
     <w:p>
       <w:pPr>
         <w:rPr>
           <w:b/>
+          <w:lang w:val="de-CH"/>
         </w:rPr>
       </w:pPr>
     </w:p>
@@ -513,47 +1213,16 @@
       <w:pPr>
         <w:rPr>
           <w:b/>
-        </w:rPr>
-      </w:pPr>
-      <w:proofErr w:type="spellStart"/>
+          <w:lang w:val="de-CH"/>
+        </w:rPr>
+      </w:pPr>
       <w:r>
         <w:rPr>
           <w:b/>
-        </w:rPr>
-        <w:t>Tabellen</w:t>
-      </w:r>
-      <w:proofErr w:type="spellEnd"/>
-    </w:p>
-    <w:p>
-      <w:pPr>
-        <w:rPr>
-          <w:b/>
-          <w:lang w:val="de-CH"/>
-        </w:rPr>
-      </w:pPr>
-      <w:r>
-        <w:rPr>
-          <w:color w:val="222222"/>
-          <w:lang w:val="en"/>
-        </w:rPr>
-        <w:t>Please submit tables as editable text and not as images. Tables can be placed either next to the relevant text in the article, or on separate page(s) at the end. Number tables consecutively in accordance with their appearance in the text and place any table notes below the table body. Be sparing in the use of tables and ensure that the data presented in them do not duplicate results described elsewhere in the article. Please avoid using vertical rules.</w:t>
-      </w:r>
-    </w:p>
-    <w:p>
-      <w:pPr>
-        <w:rPr>
-          <w:b/>
-          <w:lang w:val="de-CH"/>
-        </w:rPr>
-      </w:pPr>
-    </w:p>
-    <w:p>
-      <w:pPr>
-        <w:rPr>
-          <w:b/>
-          <w:lang w:val="de-CH"/>
-        </w:rPr>
-      </w:pPr>
+          <w:lang w:val="de-CH"/>
+        </w:rPr>
+        <w:t xml:space="preserve">5. </w:t>
+      </w:r>
       <w:r>
         <w:rPr>
           <w:b/>
@@ -655,7 +1324,7 @@
         </w:rPr>
         <w:br/>
       </w:r>
-      <w:hyperlink r:id="rId9" w:tgtFrame="_blank" w:history="1">
+      <w:hyperlink r:id="rId11" w:tgtFrame="_blank" w:history="1">
         <w:r>
           <w:rPr>
             <w:rStyle w:val="Hyperlink"/>
@@ -684,6 +1353,7 @@
           <w:color w:val="222222"/>
           <w:lang w:val="en"/>
         </w:rPr>
+        <w:lastRenderedPageBreak/>
         <w:t>You are urged to visit this site; some excerpts from the detailed information are given here.</w:t>
       </w:r>
       <w:r>
@@ -731,55 +1401,23 @@
           <w:lang w:val="en"/>
         </w:rPr>
         <w:br/>
-        <w:t>TIFF (or JPEG): Color or grayscale photographs (halftones)</w:t>
-      </w:r>
-      <w:proofErr w:type="gramStart"/>
+        <w:t xml:space="preserve">TIFF (or JPEG): Color or grayscale photographs (halftones), keep to a minimum of 300 dpi. </w:t>
+      </w:r>
       <w:r>
         <w:rPr>
           <w:color w:val="222222"/>
           <w:lang w:val="en"/>
         </w:rPr>
-        <w:t>,</w:t>
-      </w:r>
-      <w:proofErr w:type="gramEnd"/>
+        <w:br/>
+        <w:t xml:space="preserve">TIFF (or JPEG): Bitmapped (pure black &amp; white pixels) line drawings, keep to a minimum of 1000 dpi. </w:t>
+      </w:r>
       <w:r>
         <w:rPr>
           <w:color w:val="222222"/>
           <w:lang w:val="en"/>
         </w:rPr>
-        <w:t xml:space="preserve"> keep to a minimum of 300 dpi. </w:t>
-      </w:r>
-      <w:r>
-        <w:rPr>
-          <w:color w:val="222222"/>
-          <w:lang w:val="en"/>
-        </w:rPr>
         <w:br/>
-        <w:t xml:space="preserve">TIFF (or JPEG): Bitmapped (pure black &amp; white pixels) line drawings, keep to a minimum of 1000 dpi. </w:t>
-      </w:r>
-      <w:r>
-        <w:rPr>
-          <w:color w:val="222222"/>
-          <w:lang w:val="en"/>
-        </w:rPr>
-        <w:br/>
-        <w:t>TIFF (or JPEG): Combinations bitmapped line/half-</w:t>
-      </w:r>
-      <w:proofErr w:type="spellStart"/>
-      <w:r>
-        <w:rPr>
-          <w:color w:val="222222"/>
-          <w:lang w:val="en"/>
-        </w:rPr>
-        <w:t>tone</w:t>
-      </w:r>
-      <w:proofErr w:type="spellEnd"/>
-      <w:r>
-        <w:rPr>
-          <w:color w:val="222222"/>
-          <w:lang w:val="en"/>
-        </w:rPr>
-        <w:t xml:space="preserve"> (color or grayscale), keep to a minimum of 500 dpi.</w:t>
+        <w:t>TIFF (or JPEG): Combinations bitmapped line/half-tone (color or grayscale), keep to a minimum of 500 dpi.</w:t>
       </w:r>
       <w:r>
         <w:rPr>
@@ -809,90 +1447,77 @@
           <w:lang w:val="en"/>
         </w:rPr>
         <w:br/>
-        <w:t xml:space="preserve">• Supply files that are optimized for screen use (e.g., GIF, BMP, PICT, </w:t>
-      </w:r>
-      <w:proofErr w:type="gramStart"/>
+        <w:t xml:space="preserve">• Supply files that are optimized for screen use (e.g., GIF, BMP, PICT, WPG); these typically have a low number of pixels and limited set of colors; </w:t>
+      </w:r>
       <w:r>
         <w:rPr>
           <w:color w:val="222222"/>
           <w:lang w:val="en"/>
         </w:rPr>
-        <w:t>WPG</w:t>
-      </w:r>
-      <w:proofErr w:type="gramEnd"/>
+        <w:br/>
+        <w:t xml:space="preserve">• Supply files that are too low in resolution; </w:t>
+      </w:r>
       <w:r>
         <w:rPr>
           <w:color w:val="222222"/>
           <w:lang w:val="en"/>
         </w:rPr>
-        <w:t xml:space="preserve">); these typically have a low </w:t>
+        <w:br/>
+        <w:t>• Submit graphics that are disproportionately large for the content.</w:t>
+      </w:r>
+    </w:p>
+    <w:p>
+      <w:pPr>
+        <w:rPr>
+          <w:b/>
+        </w:rPr>
+      </w:pPr>
+      <w:r>
+        <w:rPr>
+          <w:b/>
+        </w:rPr>
+        <w:t xml:space="preserve">6. </w:t>
+      </w:r>
+      <w:r>
+        <w:rPr>
+          <w:b/>
+        </w:rPr>
+        <w:t>Highlights</w:t>
+      </w:r>
+      <w:r>
+        <w:rPr>
+          <w:b/>
+        </w:rPr>
+        <w:br/>
       </w:r>
       <w:r>
         <w:rPr>
           <w:color w:val="222222"/>
           <w:lang w:val="en"/>
         </w:rPr>
-        <w:lastRenderedPageBreak/>
-        <w:t xml:space="preserve">number of pixels and limited set of colors; </w:t>
-      </w:r>
-      <w:r>
-        <w:rPr>
-          <w:color w:val="222222"/>
-          <w:lang w:val="en"/>
-        </w:rPr>
-        <w:br/>
-        <w:t xml:space="preserve">• Supply files that are too low in resolution; </w:t>
-      </w:r>
-      <w:r>
-        <w:rPr>
-          <w:color w:val="222222"/>
-          <w:lang w:val="en"/>
-        </w:rPr>
-        <w:br/>
-        <w:t>• Submit graphics that are disproportionately large for the content.</w:t>
-      </w:r>
-    </w:p>
-    <w:p>
-      <w:pPr>
-        <w:rPr>
-          <w:b/>
-        </w:rPr>
-      </w:pPr>
-      <w:r>
-        <w:rPr>
-          <w:b/>
-        </w:rPr>
-        <w:t>Highlights</w:t>
-      </w:r>
-      <w:r>
-        <w:rPr>
-          <w:b/>
-        </w:rPr>
-        <w:br/>
-      </w:r>
-      <w:proofErr w:type="spellStart"/>
-      <w:r>
-        <w:rPr>
-          <w:color w:val="222222"/>
-          <w:lang w:val="en"/>
-        </w:rPr>
-        <w:t>Highlights</w:t>
-      </w:r>
-      <w:proofErr w:type="spellEnd"/>
-      <w:r>
-        <w:rPr>
-          <w:color w:val="222222"/>
-          <w:lang w:val="en"/>
-        </w:rPr>
-        <w:t xml:space="preserve"> are mandatory for this journal. They consist of a short collection of bullet points that convey the core findings of the article and should be submitted in a separate editable file in the online submission system. Please use 'Highlights' in the file name and include 3 to 5 bullet points (maximum 85 characters, including spaces, per bullet point). See </w:t>
-      </w:r>
-      <w:hyperlink r:id="rId10" w:tgtFrame="_blank" w:history="1">
+        <w:t xml:space="preserve">Highlights are mandatory for this journal. They consist of a short collection of bullet points that convey the core findings of the article and should be submitted in a separate editable file in the online submission system. Please use 'Highlights' in the file name and include 3 to 5 bullet points (maximum 85 characters, including spaces, per bullet point). See </w:t>
+      </w:r>
+      <w:hyperlink r:id="rId12" w:tgtFrame="_blank" w:history="1">
         <w:r>
           <w:rPr>
             <w:rStyle w:val="Hyperlink"/>
             <w:lang w:val="en"/>
           </w:rPr>
-          <w:t>http://www.elsevier.com/highlights</w:t>
+          <w:t>http://www.elsevier.</w:t>
+        </w:r>
+        <w:r>
+          <w:rPr>
+            <w:rStyle w:val="Hyperlink"/>
+            <w:lang w:val="en"/>
+          </w:rPr>
+          <w:t>c</w:t>
+        </w:r>
+        <w:r>
+          <w:rPr>
+            <w:rStyle w:val="Hyperlink"/>
+            <w:lang w:val="en"/>
+          </w:rPr>
+          <w:t>om/highlights</w:t>
         </w:r>
       </w:hyperlink>
       <w:r>
@@ -903,20 +1528,176 @@
         <w:t xml:space="preserve"> for examples.</w:t>
       </w:r>
     </w:p>
-    <w:p>
-      <w:pPr>
-        <w:rPr>
-          <w:lang w:val="de-CH"/>
-        </w:rPr>
-      </w:pPr>
-    </w:p>
-    <w:p>
-      <w:pPr>
-        <w:rPr>
-          <w:lang w:val="de-CH"/>
-        </w:rPr>
-      </w:pPr>
-    </w:p>
+    <w:p/>
+    <w:p>
+      <w:r>
+        <w:t xml:space="preserve"> </w:t>
+      </w:r>
+      <w:r>
+        <w:t xml:space="preserve">(1) by using exclusive cantonal tax data from the canton Bern and comparing these to Swiss federal tax data and survey data , we can distinguish strengths (coverage, composition of income, </w:t>
+      </w:r>
+      <w:proofErr w:type="spellStart"/>
+      <w:r>
+        <w:t>valdity</w:t>
+      </w:r>
+      <w:proofErr w:type="spellEnd"/>
+      <w:r>
+        <w:t xml:space="preserve"> of </w:t>
+      </w:r>
+      <w:proofErr w:type="spellStart"/>
+      <w:r>
+        <w:t>measurment</w:t>
+      </w:r>
+      <w:proofErr w:type="spellEnd"/>
+      <w:r>
+        <w:t xml:space="preserve"> concepts) and weaknesses (different biases) of either tax or survey data. </w:t>
+      </w:r>
+    </w:p>
+    <w:p>
+      <w:r>
+        <w:t xml:space="preserve">(2) </w:t>
+      </w:r>
+      <w:proofErr w:type="gramStart"/>
+      <w:r>
+        <w:t>contrary</w:t>
+      </w:r>
+      <w:proofErr w:type="gramEnd"/>
+      <w:r>
+        <w:t xml:space="preserve"> to studies based on survey data we find an increasing (not declining) trend of income inequality in Switzerland. We can explain the discrepancy by a severe middle-class bias which survey data are subject to.</w:t>
+      </w:r>
+    </w:p>
+    <w:p>
+      <w:r>
+        <w:t>(3) As a by-product of our methodological analysis, we can show a long time trend of income inequality development from 1945 to 2011.</w:t>
+      </w:r>
+    </w:p>
+    <w:p>
+      <w:pPr>
+        <w:rPr>
+          <w:lang w:val="de-CH"/>
+        </w:rPr>
+      </w:pPr>
+      <w:proofErr w:type="gramStart"/>
+      <w:r>
+        <w:rPr>
+          <w:lang w:val="de-CH"/>
+        </w:rPr>
+        <w:t xml:space="preserve">[ </w:t>
+      </w:r>
+      <w:r>
+        <w:rPr>
+          <w:lang w:val="de-CH"/>
+        </w:rPr>
+        <w:t>Vorschläge</w:t>
+      </w:r>
+      <w:proofErr w:type="gramEnd"/>
+      <w:r>
+        <w:rPr>
+          <w:lang w:val="de-CH"/>
+        </w:rPr>
+        <w:t xml:space="preserve"> </w:t>
+      </w:r>
+      <w:r>
+        <w:rPr>
+          <w:lang w:val="de-CH"/>
+        </w:rPr>
+        <w:t xml:space="preserve">zu lange, nur 85 Zeichen je </w:t>
+      </w:r>
+      <w:proofErr w:type="spellStart"/>
+      <w:r>
+        <w:rPr>
+          <w:lang w:val="de-CH"/>
+        </w:rPr>
+        <w:t>bullet</w:t>
+      </w:r>
+      <w:proofErr w:type="spellEnd"/>
+      <w:r>
+        <w:rPr>
+          <w:lang w:val="de-CH"/>
+        </w:rPr>
+        <w:t>]</w:t>
+      </w:r>
+    </w:p>
+    <w:p>
+      <w:pPr>
+        <w:pStyle w:val="Listenabsatz"/>
+        <w:numPr>
+          <w:ilvl w:val="0"/>
+          <w:numId w:val="11"/>
+        </w:numPr>
+      </w:pPr>
+      <w:bookmarkStart w:id="0" w:name="_GoBack"/>
+      <w:r>
+        <w:t xml:space="preserve">Tax data and survey data are compared </w:t>
+      </w:r>
+      <w:r>
+        <w:t>based on</w:t>
+      </w:r>
+      <w:r>
+        <w:t xml:space="preserve"> the state of the arte in inequality research</w:t>
+      </w:r>
+      <w:r>
+        <w:t>.</w:t>
+      </w:r>
+      <w:r>
+        <w:t xml:space="preserve">  </w:t>
+      </w:r>
+    </w:p>
+    <w:bookmarkEnd w:id="0"/>
+    <w:p>
+      <w:pPr>
+        <w:pStyle w:val="Listenabsatz"/>
+        <w:numPr>
+          <w:ilvl w:val="0"/>
+          <w:numId w:val="11"/>
+        </w:numPr>
+      </w:pPr>
+      <w:r>
+        <w:t>A ranking with magnitude of alleged tax data advantages and shortcomings is provided.</w:t>
+      </w:r>
+    </w:p>
+    <w:p>
+      <w:pPr>
+        <w:pStyle w:val="Listenabsatz"/>
+        <w:numPr>
+          <w:ilvl w:val="0"/>
+          <w:numId w:val="11"/>
+        </w:numPr>
+      </w:pPr>
+      <w:r>
+        <w:t xml:space="preserve">Exclusive micro data, aggregated tax statistic and survey data is </w:t>
+      </w:r>
+      <w:proofErr w:type="gramStart"/>
+      <w:r>
+        <w:t xml:space="preserve">used </w:t>
+      </w:r>
+      <w:r>
+        <w:t>.</w:t>
+      </w:r>
+      <w:proofErr w:type="gramEnd"/>
+      <w:r>
+        <w:t xml:space="preserve"> </w:t>
+      </w:r>
+    </w:p>
+    <w:p>
+      <w:pPr>
+        <w:pStyle w:val="Listenabsatz"/>
+        <w:numPr>
+          <w:ilvl w:val="0"/>
+          <w:numId w:val="11"/>
+        </w:numPr>
+      </w:pPr>
+      <w:r>
+        <w:t>The</w:t>
+      </w:r>
+      <w:r>
+        <w:t xml:space="preserve"> tax data based</w:t>
+      </w:r>
+      <w:r>
+        <w:t xml:space="preserve"> income inequality trend for Switzerland is estimated (1945 to 2011)</w:t>
+      </w:r>
+    </w:p>
+    <w:p/>
     <w:sectPr>
       <w:pgSz w:w="12240" w:h="15840"/>
       <w:pgMar w:top="1417" w:right="1417" w:bottom="1134" w:left="1417" w:header="708" w:footer="708" w:gutter="0"/>
@@ -1042,6 +1823,95 @@
     </w:lvl>
   </w:abstractNum>
   <w:abstractNum w:abstractNumId="1">
+    <w:nsid w:val="3A5E6FF0"/>
+    <w:multiLevelType w:val="hybridMultilevel"/>
+    <w:tmpl w:val="BAC2391E"/>
+    <w:lvl w:ilvl="0" w:tplc="0407000F">
+      <w:start w:val="1"/>
+      <w:numFmt w:val="decimal"/>
+      <w:lvlText w:val="%1."/>
+      <w:lvlJc w:val="left"/>
+      <w:pPr>
+        <w:ind w:left="720" w:hanging="360"/>
+      </w:pPr>
+      <w:rPr>
+        <w:rFonts w:hint="default"/>
+      </w:rPr>
+    </w:lvl>
+    <w:lvl w:ilvl="1" w:tplc="04070019" w:tentative="1">
+      <w:start w:val="1"/>
+      <w:numFmt w:val="lowerLetter"/>
+      <w:lvlText w:val="%2."/>
+      <w:lvlJc w:val="left"/>
+      <w:pPr>
+        <w:ind w:left="1440" w:hanging="360"/>
+      </w:pPr>
+    </w:lvl>
+    <w:lvl w:ilvl="2" w:tplc="0407001B" w:tentative="1">
+      <w:start w:val="1"/>
+      <w:numFmt w:val="lowerRoman"/>
+      <w:lvlText w:val="%3."/>
+      <w:lvlJc w:val="right"/>
+      <w:pPr>
+        <w:ind w:left="2160" w:hanging="180"/>
+      </w:pPr>
+    </w:lvl>
+    <w:lvl w:ilvl="3" w:tplc="0407000F" w:tentative="1">
+      <w:start w:val="1"/>
+      <w:numFmt w:val="decimal"/>
+      <w:lvlText w:val="%4."/>
+      <w:lvlJc w:val="left"/>
+      <w:pPr>
+        <w:ind w:left="2880" w:hanging="360"/>
+      </w:pPr>
+    </w:lvl>
+    <w:lvl w:ilvl="4" w:tplc="04070019" w:tentative="1">
+      <w:start w:val="1"/>
+      <w:numFmt w:val="lowerLetter"/>
+      <w:lvlText w:val="%5."/>
+      <w:lvlJc w:val="left"/>
+      <w:pPr>
+        <w:ind w:left="3600" w:hanging="360"/>
+      </w:pPr>
+    </w:lvl>
+    <w:lvl w:ilvl="5" w:tplc="0407001B" w:tentative="1">
+      <w:start w:val="1"/>
+      <w:numFmt w:val="lowerRoman"/>
+      <w:lvlText w:val="%6."/>
+      <w:lvlJc w:val="right"/>
+      <w:pPr>
+        <w:ind w:left="4320" w:hanging="180"/>
+      </w:pPr>
+    </w:lvl>
+    <w:lvl w:ilvl="6" w:tplc="0407000F" w:tentative="1">
+      <w:start w:val="1"/>
+      <w:numFmt w:val="decimal"/>
+      <w:lvlText w:val="%7."/>
+      <w:lvlJc w:val="left"/>
+      <w:pPr>
+        <w:ind w:left="5040" w:hanging="360"/>
+      </w:pPr>
+    </w:lvl>
+    <w:lvl w:ilvl="7" w:tplc="04070019" w:tentative="1">
+      <w:start w:val="1"/>
+      <w:numFmt w:val="lowerLetter"/>
+      <w:lvlText w:val="%8."/>
+      <w:lvlJc w:val="left"/>
+      <w:pPr>
+        <w:ind w:left="5760" w:hanging="360"/>
+      </w:pPr>
+    </w:lvl>
+    <w:lvl w:ilvl="8" w:tplc="0407001B" w:tentative="1">
+      <w:start w:val="1"/>
+      <w:numFmt w:val="lowerRoman"/>
+      <w:lvlText w:val="%9."/>
+      <w:lvlJc w:val="right"/>
+      <w:pPr>
+        <w:ind w:left="6480" w:hanging="180"/>
+      </w:pPr>
+    </w:lvl>
+  </w:abstractNum>
+  <w:abstractNum w:abstractNumId="2">
     <w:nsid w:val="3C816C91"/>
     <w:multiLevelType w:val="hybridMultilevel"/>
     <w:tmpl w:val="89F87498"/>
@@ -1127,7 +1997,7 @@
       </w:pPr>
     </w:lvl>
   </w:abstractNum>
-  <w:abstractNum w:abstractNumId="2">
+  <w:abstractNum w:abstractNumId="3">
     <w:nsid w:val="47BC2D3F"/>
     <w:multiLevelType w:val="hybridMultilevel"/>
     <w:tmpl w:val="D0B09AD0"/>
@@ -1216,7 +2086,7 @@
       </w:pPr>
     </w:lvl>
   </w:abstractNum>
-  <w:abstractNum w:abstractNumId="3">
+  <w:abstractNum w:abstractNumId="4">
     <w:nsid w:val="49145B60"/>
     <w:multiLevelType w:val="hybridMultilevel"/>
     <w:tmpl w:val="FF18F2FC"/>
@@ -1307,7 +2177,7 @@
       </w:pPr>
     </w:lvl>
   </w:abstractNum>
-  <w:abstractNum w:abstractNumId="4">
+  <w:abstractNum w:abstractNumId="5">
     <w:nsid w:val="52E02C03"/>
     <w:multiLevelType w:val="hybridMultilevel"/>
     <w:tmpl w:val="6C8823F8"/>
@@ -1419,7 +2289,269 @@
       </w:rPr>
     </w:lvl>
   </w:abstractNum>
-  <w:abstractNum w:abstractNumId="5">
+  <w:abstractNum w:abstractNumId="6">
+    <w:nsid w:val="546040BA"/>
+    <w:multiLevelType w:val="hybridMultilevel"/>
+    <w:tmpl w:val="ADE4878C"/>
+    <w:lvl w:ilvl="0" w:tplc="08070001">
+      <w:start w:val="1"/>
+      <w:numFmt w:val="bullet"/>
+      <w:lvlText w:val=""/>
+      <w:lvlJc w:val="left"/>
+      <w:pPr>
+        <w:ind w:left="720" w:hanging="360"/>
+      </w:pPr>
+      <w:rPr>
+        <w:rFonts w:ascii="Symbol" w:hAnsi="Symbol" w:hint="default"/>
+      </w:rPr>
+    </w:lvl>
+    <w:lvl w:ilvl="1" w:tplc="08070003" w:tentative="1">
+      <w:start w:val="1"/>
+      <w:numFmt w:val="bullet"/>
+      <w:lvlText w:val="o"/>
+      <w:lvlJc w:val="left"/>
+      <w:pPr>
+        <w:ind w:left="1440" w:hanging="360"/>
+      </w:pPr>
+      <w:rPr>
+        <w:rFonts w:ascii="Courier New" w:hAnsi="Courier New" w:cs="Courier New" w:hint="default"/>
+      </w:rPr>
+    </w:lvl>
+    <w:lvl w:ilvl="2" w:tplc="08070005" w:tentative="1">
+      <w:start w:val="1"/>
+      <w:numFmt w:val="bullet"/>
+      <w:lvlText w:val=""/>
+      <w:lvlJc w:val="left"/>
+      <w:pPr>
+        <w:ind w:left="2160" w:hanging="360"/>
+      </w:pPr>
+      <w:rPr>
+        <w:rFonts w:ascii="Wingdings" w:hAnsi="Wingdings" w:hint="default"/>
+      </w:rPr>
+    </w:lvl>
+    <w:lvl w:ilvl="3" w:tplc="08070001" w:tentative="1">
+      <w:start w:val="1"/>
+      <w:numFmt w:val="bullet"/>
+      <w:lvlText w:val=""/>
+      <w:lvlJc w:val="left"/>
+      <w:pPr>
+        <w:ind w:left="2880" w:hanging="360"/>
+      </w:pPr>
+      <w:rPr>
+        <w:rFonts w:ascii="Symbol" w:hAnsi="Symbol" w:hint="default"/>
+      </w:rPr>
+    </w:lvl>
+    <w:lvl w:ilvl="4" w:tplc="08070003" w:tentative="1">
+      <w:start w:val="1"/>
+      <w:numFmt w:val="bullet"/>
+      <w:lvlText w:val="o"/>
+      <w:lvlJc w:val="left"/>
+      <w:pPr>
+        <w:ind w:left="3600" w:hanging="360"/>
+      </w:pPr>
+      <w:rPr>
+        <w:rFonts w:ascii="Courier New" w:hAnsi="Courier New" w:cs="Courier New" w:hint="default"/>
+      </w:rPr>
+    </w:lvl>
+    <w:lvl w:ilvl="5" w:tplc="08070005" w:tentative="1">
+      <w:start w:val="1"/>
+      <w:numFmt w:val="bullet"/>
+      <w:lvlText w:val=""/>
+      <w:lvlJc w:val="left"/>
+      <w:pPr>
+        <w:ind w:left="4320" w:hanging="360"/>
+      </w:pPr>
+      <w:rPr>
+        <w:rFonts w:ascii="Wingdings" w:hAnsi="Wingdings" w:hint="default"/>
+      </w:rPr>
+    </w:lvl>
+    <w:lvl w:ilvl="6" w:tplc="08070001" w:tentative="1">
+      <w:start w:val="1"/>
+      <w:numFmt w:val="bullet"/>
+      <w:lvlText w:val=""/>
+      <w:lvlJc w:val="left"/>
+      <w:pPr>
+        <w:ind w:left="5040" w:hanging="360"/>
+      </w:pPr>
+      <w:rPr>
+        <w:rFonts w:ascii="Symbol" w:hAnsi="Symbol" w:hint="default"/>
+      </w:rPr>
+    </w:lvl>
+    <w:lvl w:ilvl="7" w:tplc="08070003" w:tentative="1">
+      <w:start w:val="1"/>
+      <w:numFmt w:val="bullet"/>
+      <w:lvlText w:val="o"/>
+      <w:lvlJc w:val="left"/>
+      <w:pPr>
+        <w:ind w:left="5760" w:hanging="360"/>
+      </w:pPr>
+      <w:rPr>
+        <w:rFonts w:ascii="Courier New" w:hAnsi="Courier New" w:cs="Courier New" w:hint="default"/>
+      </w:rPr>
+    </w:lvl>
+    <w:lvl w:ilvl="8" w:tplc="08070005" w:tentative="1">
+      <w:start w:val="1"/>
+      <w:numFmt w:val="bullet"/>
+      <w:lvlText w:val=""/>
+      <w:lvlJc w:val="left"/>
+      <w:pPr>
+        <w:ind w:left="6480" w:hanging="360"/>
+      </w:pPr>
+      <w:rPr>
+        <w:rFonts w:ascii="Wingdings" w:hAnsi="Wingdings" w:hint="default"/>
+      </w:rPr>
+    </w:lvl>
+  </w:abstractNum>
+  <w:abstractNum w:abstractNumId="7">
+    <w:nsid w:val="584D3C3D"/>
+    <w:multiLevelType w:val="multilevel"/>
+    <w:tmpl w:val="4F6A2D96"/>
+    <w:lvl w:ilvl="0">
+      <w:start w:val="1"/>
+      <w:numFmt w:val="bullet"/>
+      <w:lvlText w:val=""/>
+      <w:lvlJc w:val="left"/>
+      <w:pPr>
+        <w:tabs>
+          <w:tab w:val="num" w:pos="720"/>
+        </w:tabs>
+        <w:ind w:left="720" w:hanging="360"/>
+      </w:pPr>
+      <w:rPr>
+        <w:rFonts w:ascii="Symbol" w:hAnsi="Symbol" w:hint="default"/>
+        <w:sz w:val="20"/>
+      </w:rPr>
+    </w:lvl>
+    <w:lvl w:ilvl="1" w:tentative="1">
+      <w:start w:val="1"/>
+      <w:numFmt w:val="bullet"/>
+      <w:lvlText w:val="o"/>
+      <w:lvlJc w:val="left"/>
+      <w:pPr>
+        <w:tabs>
+          <w:tab w:val="num" w:pos="1440"/>
+        </w:tabs>
+        <w:ind w:left="1440" w:hanging="360"/>
+      </w:pPr>
+      <w:rPr>
+        <w:rFonts w:ascii="Courier New" w:hAnsi="Courier New" w:hint="default"/>
+        <w:sz w:val="20"/>
+      </w:rPr>
+    </w:lvl>
+    <w:lvl w:ilvl="2" w:tentative="1">
+      <w:start w:val="1"/>
+      <w:numFmt w:val="bullet"/>
+      <w:lvlText w:val=""/>
+      <w:lvlJc w:val="left"/>
+      <w:pPr>
+        <w:tabs>
+          <w:tab w:val="num" w:pos="2160"/>
+        </w:tabs>
+        <w:ind w:left="2160" w:hanging="360"/>
+      </w:pPr>
+      <w:rPr>
+        <w:rFonts w:ascii="Wingdings" w:hAnsi="Wingdings" w:hint="default"/>
+        <w:sz w:val="20"/>
+      </w:rPr>
+    </w:lvl>
+    <w:lvl w:ilvl="3" w:tentative="1">
+      <w:start w:val="1"/>
+      <w:numFmt w:val="bullet"/>
+      <w:lvlText w:val=""/>
+      <w:lvlJc w:val="left"/>
+      <w:pPr>
+        <w:tabs>
+          <w:tab w:val="num" w:pos="2880"/>
+        </w:tabs>
+        <w:ind w:left="2880" w:hanging="360"/>
+      </w:pPr>
+      <w:rPr>
+        <w:rFonts w:ascii="Wingdings" w:hAnsi="Wingdings" w:hint="default"/>
+        <w:sz w:val="20"/>
+      </w:rPr>
+    </w:lvl>
+    <w:lvl w:ilvl="4" w:tentative="1">
+      <w:start w:val="1"/>
+      <w:numFmt w:val="bullet"/>
+      <w:lvlText w:val=""/>
+      <w:lvlJc w:val="left"/>
+      <w:pPr>
+        <w:tabs>
+          <w:tab w:val="num" w:pos="3600"/>
+        </w:tabs>
+        <w:ind w:left="3600" w:hanging="360"/>
+      </w:pPr>
+      <w:rPr>
+        <w:rFonts w:ascii="Wingdings" w:hAnsi="Wingdings" w:hint="default"/>
+        <w:sz w:val="20"/>
+      </w:rPr>
+    </w:lvl>
+    <w:lvl w:ilvl="5" w:tentative="1">
+      <w:start w:val="1"/>
+      <w:numFmt w:val="bullet"/>
+      <w:lvlText w:val=""/>
+      <w:lvlJc w:val="left"/>
+      <w:pPr>
+        <w:tabs>
+          <w:tab w:val="num" w:pos="4320"/>
+        </w:tabs>
+        <w:ind w:left="4320" w:hanging="360"/>
+      </w:pPr>
+      <w:rPr>
+        <w:rFonts w:ascii="Wingdings" w:hAnsi="Wingdings" w:hint="default"/>
+        <w:sz w:val="20"/>
+      </w:rPr>
+    </w:lvl>
+    <w:lvl w:ilvl="6" w:tentative="1">
+      <w:start w:val="1"/>
+      <w:numFmt w:val="bullet"/>
+      <w:lvlText w:val=""/>
+      <w:lvlJc w:val="left"/>
+      <w:pPr>
+        <w:tabs>
+          <w:tab w:val="num" w:pos="5040"/>
+        </w:tabs>
+        <w:ind w:left="5040" w:hanging="360"/>
+      </w:pPr>
+      <w:rPr>
+        <w:rFonts w:ascii="Wingdings" w:hAnsi="Wingdings" w:hint="default"/>
+        <w:sz w:val="20"/>
+      </w:rPr>
+    </w:lvl>
+    <w:lvl w:ilvl="7" w:tentative="1">
+      <w:start w:val="1"/>
+      <w:numFmt w:val="bullet"/>
+      <w:lvlText w:val=""/>
+      <w:lvlJc w:val="left"/>
+      <w:pPr>
+        <w:tabs>
+          <w:tab w:val="num" w:pos="5760"/>
+        </w:tabs>
+        <w:ind w:left="5760" w:hanging="360"/>
+      </w:pPr>
+      <w:rPr>
+        <w:rFonts w:ascii="Wingdings" w:hAnsi="Wingdings" w:hint="default"/>
+        <w:sz w:val="20"/>
+      </w:rPr>
+    </w:lvl>
+    <w:lvl w:ilvl="8" w:tentative="1">
+      <w:start w:val="1"/>
+      <w:numFmt w:val="bullet"/>
+      <w:lvlText w:val=""/>
+      <w:lvlJc w:val="left"/>
+      <w:pPr>
+        <w:tabs>
+          <w:tab w:val="num" w:pos="6480"/>
+        </w:tabs>
+        <w:ind w:left="6480" w:hanging="360"/>
+      </w:pPr>
+      <w:rPr>
+        <w:rFonts w:ascii="Wingdings" w:hAnsi="Wingdings" w:hint="default"/>
+        <w:sz w:val="20"/>
+      </w:rPr>
+    </w:lvl>
+  </w:abstractNum>
+  <w:abstractNum w:abstractNumId="8">
     <w:nsid w:val="6A173660"/>
     <w:multiLevelType w:val="hybridMultilevel"/>
     <w:tmpl w:val="77649F9C"/>
@@ -1531,7 +2663,7 @@
       </w:rPr>
     </w:lvl>
   </w:abstractNum>
-  <w:abstractNum w:abstractNumId="6">
+  <w:abstractNum w:abstractNumId="9">
     <w:nsid w:val="6FA27510"/>
     <w:multiLevelType w:val="hybridMultilevel"/>
     <w:tmpl w:val="71786896"/>
@@ -1617,7 +2749,7 @@
       </w:pPr>
     </w:lvl>
   </w:abstractNum>
-  <w:abstractNum w:abstractNumId="7">
+  <w:abstractNum w:abstractNumId="10">
     <w:nsid w:val="71313CE5"/>
     <w:multiLevelType w:val="hybridMultilevel"/>
     <w:tmpl w:val="D116CA10"/>
@@ -1730,28 +2862,37 @@
     </w:lvl>
   </w:abstractNum>
   <w:num w:numId="1">
+    <w:abstractNumId w:val="3"/>
+  </w:num>
+  <w:num w:numId="2">
     <w:abstractNumId w:val="2"/>
   </w:num>
-  <w:num w:numId="2">
-    <w:abstractNumId w:val="1"/>
-  </w:num>
   <w:num w:numId="3">
-    <w:abstractNumId w:val="3"/>
+    <w:abstractNumId w:val="4"/>
   </w:num>
   <w:num w:numId="4">
-    <w:abstractNumId w:val="6"/>
+    <w:abstractNumId w:val="9"/>
   </w:num>
   <w:num w:numId="5">
     <w:abstractNumId w:val="0"/>
   </w:num>
   <w:num w:numId="6">
-    <w:abstractNumId w:val="4"/>
+    <w:abstractNumId w:val="5"/>
   </w:num>
   <w:num w:numId="7">
+    <w:abstractNumId w:val="10"/>
+  </w:num>
+  <w:num w:numId="8">
+    <w:abstractNumId w:val="8"/>
+  </w:num>
+  <w:num w:numId="9">
+    <w:abstractNumId w:val="1"/>
+  </w:num>
+  <w:num w:numId="10">
     <w:abstractNumId w:val="7"/>
   </w:num>
-  <w:num w:numId="8">
-    <w:abstractNumId w:val="5"/>
+  <w:num w:numId="11">
+    <w:abstractNumId w:val="6"/>
   </w:num>
 </w:numbering>
 </file>
@@ -1920,7 +3061,6 @@
   <w:style w:type="character" w:default="1" w:styleId="Absatz-Standardschriftart">
     <w:name w:val="Default Paragraph Font"/>
     <w:uiPriority w:val="1"/>
-    <w:semiHidden/>
     <w:unhideWhenUsed/>
   </w:style>
   <w:style w:type="table" w:default="1" w:styleId="NormaleTabelle">
@@ -2161,7 +3301,6 @@
   <w:style w:type="character" w:default="1" w:styleId="Absatz-Standardschriftart">
     <w:name w:val="Default Paragraph Font"/>
     <w:uiPriority w:val="1"/>
-    <w:semiHidden/>
     <w:unhideWhenUsed/>
   </w:style>
   <w:style w:type="table" w:default="1" w:styleId="NormaleTabelle">

</xml_diff>

<commit_message>
edited cover letter and highlights
</commit_message>
<xml_diff>
--- a/Assessing_Ineq_Submit.docx
+++ b/Assessing_Ineq_Submit.docx
@@ -1,6 +1,6 @@
 
 <file path=word/document.xml><?xml version="1.0" encoding="utf-8"?>
-<w:document xmlns:wpc="http://schemas.microsoft.com/office/word/2010/wordprocessingCanvas" xmlns:mc="http://schemas.openxmlformats.org/markup-compatibility/2006" xmlns:o="urn:schemas-microsoft-com:office:office" xmlns:r="http://schemas.openxmlformats.org/officeDocument/2006/relationships" xmlns:m="http://schemas.openxmlformats.org/officeDocument/2006/math" xmlns:v="urn:schemas-microsoft-com:vml" xmlns:wp14="http://schemas.microsoft.com/office/word/2010/wordprocessingDrawing" xmlns:wp="http://schemas.openxmlformats.org/drawingml/2006/wordprocessingDrawing" xmlns:w10="urn:schemas-microsoft-com:office:word" xmlns:w="http://schemas.openxmlformats.org/wordprocessingml/2006/main" xmlns:w14="http://schemas.microsoft.com/office/word/2010/wordml" xmlns:wpg="http://schemas.microsoft.com/office/word/2010/wordprocessingGroup" xmlns:wpi="http://schemas.microsoft.com/office/word/2010/wordprocessingInk" xmlns:wne="http://schemas.microsoft.com/office/word/2006/wordml" xmlns:wps="http://schemas.microsoft.com/office/word/2010/wordprocessingShape" mc:Ignorable="w14 wp14">
+<w:document xmlns:wpc="http://schemas.microsoft.com/office/word/2010/wordprocessingCanvas" xmlns:mc="http://schemas.openxmlformats.org/markup-compatibility/2006" xmlns:o="urn:schemas-microsoft-com:office:office" xmlns:r="http://schemas.openxmlformats.org/officeDocument/2006/relationships" xmlns:m="http://schemas.openxmlformats.org/officeDocument/2006/math" xmlns:v="urn:schemas-microsoft-com:vml" xmlns:wp14="http://schemas.microsoft.com/office/word/2010/wordprocessingDrawing" xmlns:wp="http://schemas.openxmlformats.org/drawingml/2006/wordprocessingDrawing" xmlns:w10="urn:schemas-microsoft-com:office:word" xmlns:w="http://schemas.openxmlformats.org/wordprocessingml/2006/main" xmlns:w14="http://schemas.microsoft.com/office/word/2010/wordml" xmlns:w15="http://schemas.microsoft.com/office/word/2012/wordml" xmlns:wpg="http://schemas.microsoft.com/office/word/2010/wordprocessingGroup" xmlns:wpi="http://schemas.microsoft.com/office/word/2010/wordprocessingInk" xmlns:wne="http://schemas.microsoft.com/office/word/2006/wordml" xmlns:wps="http://schemas.microsoft.com/office/word/2010/wordprocessingShape" mc:Ignorable="w14 w15 wp14">
   <w:body>
     <w:p>
       <w:pPr>
@@ -63,7 +63,7 @@
         </w:rPr>
         <w:br/>
       </w:r>
-      <w:hyperlink r:id="rId6" w:anchor="results" w:history="1">
+      <w:hyperlink r:id="rId5" w:anchor="results" w:history="1">
         <w:r>
           <w:rPr>
             <w:rStyle w:val="Hyperlink"/>
@@ -109,61 +109,83 @@
         </w:rPr>
         <w:br/>
       </w:r>
-      <w:hyperlink r:id="rId7" w:history="1">
-        <w:r>
-          <w:rPr>
-            <w:rStyle w:val="Hyperlink"/>
-            <w:sz w:val="24"/>
-            <w:szCs w:val="24"/>
-            <w:lang w:val="de-CH"/>
-          </w:rPr>
-          <w:t>http://ees.elsevier.com/RSSM/</w:t>
-        </w:r>
-      </w:hyperlink>
-    </w:p>
-    <w:p>
-      <w:pPr>
+      <w:r>
+        <w:fldChar w:fldCharType="begin"/>
+      </w:r>
+      <w:r>
+        <w:rPr>
+          <w:lang w:val="de-CH"/>
+          <w:rPrChange w:id="0" w:author="rudi" w:date="2015-08-10T15:54:00Z">
+            <w:rPr/>
+          </w:rPrChange>
+        </w:rPr>
+        <w:instrText xml:space="preserve"> HYPERLINK "http://ees.elsevier.com/RSSM/" </w:instrText>
+      </w:r>
+      <w:r>
+        <w:fldChar w:fldCharType="separate"/>
+      </w:r>
+      <w:r>
         <w:rPr>
           <w:rStyle w:val="Hyperlink"/>
           <w:sz w:val="24"/>
           <w:szCs w:val="24"/>
           <w:lang w:val="de-CH"/>
         </w:rPr>
-      </w:pPr>
-    </w:p>
-    <w:p>
-      <w:pPr>
-        <w:rPr>
-          <w:sz w:val="24"/>
-          <w:szCs w:val="24"/>
-          <w:lang w:val="de-CH"/>
-        </w:rPr>
-      </w:pPr>
-      <w:r>
-        <w:rPr>
-          <w:sz w:val="24"/>
-          <w:szCs w:val="24"/>
-          <w:lang w:val="de-CH"/>
-        </w:rPr>
-        <w:t>Was muss alles erledigt werden, damit das Paper</w:t>
-      </w:r>
-      <w:r>
-        <w:rPr>
-          <w:sz w:val="24"/>
-          <w:szCs w:val="24"/>
-          <w:lang w:val="de-CH"/>
-        </w:rPr>
-        <w:t xml:space="preserve"> eingereicht werden kann?</w:t>
-      </w:r>
-    </w:p>
-    <w:p>
-      <w:pPr>
+        <w:t>http://ees.elsevier.com/RSSM/</w:t>
+      </w:r>
+      <w:r>
         <w:rPr>
           <w:rStyle w:val="Hyperlink"/>
           <w:sz w:val="24"/>
           <w:szCs w:val="24"/>
           <w:lang w:val="de-CH"/>
         </w:rPr>
+        <w:fldChar w:fldCharType="end"/>
+      </w:r>
+    </w:p>
+    <w:p>
+      <w:pPr>
+        <w:rPr>
+          <w:rStyle w:val="Hyperlink"/>
+          <w:sz w:val="24"/>
+          <w:szCs w:val="24"/>
+          <w:lang w:val="de-CH"/>
+        </w:rPr>
+      </w:pPr>
+    </w:p>
+    <w:p>
+      <w:pPr>
+        <w:rPr>
+          <w:sz w:val="24"/>
+          <w:szCs w:val="24"/>
+          <w:lang w:val="de-CH"/>
+        </w:rPr>
+      </w:pPr>
+      <w:r>
+        <w:rPr>
+          <w:sz w:val="24"/>
+          <w:szCs w:val="24"/>
+          <w:lang w:val="de-CH"/>
+        </w:rPr>
+        <w:t>Was muss alles erledigt werden, damit das Paper</w:t>
+      </w:r>
+      <w:r>
+        <w:rPr>
+          <w:sz w:val="24"/>
+          <w:szCs w:val="24"/>
+          <w:lang w:val="de-CH"/>
+        </w:rPr>
+        <w:t xml:space="preserve"> eingereicht werden kann?</w:t>
+      </w:r>
+    </w:p>
+    <w:p>
+      <w:pPr>
+        <w:rPr>
+          <w:rStyle w:val="Hyperlink"/>
+          <w:sz w:val="24"/>
+          <w:szCs w:val="24"/>
+          <w:lang w:val="de-CH"/>
+        </w:rPr>
       </w:pPr>
     </w:p>
     <w:p>
@@ -173,7 +195,7 @@
       <w:r>
         <w:br/>
       </w:r>
-      <w:hyperlink r:id="rId8" w:anchor="1000" w:history="1">
+      <w:hyperlink r:id="rId6" w:anchor="1000" w:history="1">
         <w:r>
           <w:rPr>
             <w:rStyle w:val="Hyperlink"/>
@@ -444,38 +466,138 @@
     </w:p>
     <w:p>
       <w:r>
-        <w:t xml:space="preserve">Please find attached for your kind review our manuscript entitled "Are tax data suitable to assess inequality trends? </w:t>
-      </w:r>
-      <w:proofErr w:type="gramStart"/>
-      <w:r>
-        <w:t>-A theoretical and empirical review with tax data from Switzerland".</w:t>
-      </w:r>
-      <w:proofErr w:type="gramEnd"/>
+        <w:t xml:space="preserve">Please find attached for your kind review our manuscript entitled "Are tax data suitable to assess inequality trends? -A theoretical and empirical review with tax data from Switzerland". </w:t>
+      </w:r>
+    </w:p>
+    <w:p>
+      <w:r>
+        <w:t xml:space="preserve">Since </w:t>
+      </w:r>
+      <w:r>
+        <w:t xml:space="preserve">the work of Thomas </w:t>
+      </w:r>
+      <w:r>
+        <w:t>Piketty</w:t>
+      </w:r>
+      <w:ins w:id="1" w:author="rudi" w:date="2015-08-10T15:54:00Z">
+        <w:r>
+          <w:t xml:space="preserve"> </w:t>
+        </w:r>
+      </w:ins>
+      <w:del w:id="2" w:author="rudi" w:date="2015-08-10T15:54:00Z">
+        <w:r>
+          <w:delText xml:space="preserve"> the use of </w:delText>
+        </w:r>
+      </w:del>
+      <w:r>
+        <w:t xml:space="preserve">tax data </w:t>
+      </w:r>
+      <w:ins w:id="3" w:author="rudi" w:date="2015-08-10T15:54:00Z">
+        <w:r>
+          <w:t xml:space="preserve">is commonly used </w:t>
+        </w:r>
+      </w:ins>
+      <w:r>
+        <w:t>for inequality analys</w:t>
+      </w:r>
+      <w:ins w:id="4" w:author="rudi" w:date="2015-08-10T15:54:00Z">
+        <w:r>
+          <w:t>e</w:t>
+        </w:r>
+      </w:ins>
+      <w:del w:id="5" w:author="rudi" w:date="2015-08-10T15:54:00Z">
+        <w:r>
+          <w:delText>i</w:delText>
+        </w:r>
+      </w:del>
+      <w:r>
+        <w:t>s</w:t>
+      </w:r>
+      <w:ins w:id="6" w:author="rudi" w:date="2015-08-10T15:54:00Z">
+        <w:r>
+          <w:t>.</w:t>
+        </w:r>
+      </w:ins>
+      <w:del w:id="7" w:author="rudi" w:date="2015-08-10T15:54:00Z">
+        <w:r>
+          <w:delText xml:space="preserve"> is </w:delText>
+        </w:r>
+        <w:r>
+          <w:delText xml:space="preserve">quit </w:delText>
+        </w:r>
+        <w:r>
+          <w:delText xml:space="preserve">a </w:delText>
+        </w:r>
+        <w:r>
+          <w:delText>common practice</w:delText>
+        </w:r>
+        <w:r>
+          <w:delText>.</w:delText>
+        </w:r>
+      </w:del>
+      <w:r>
+        <w:t xml:space="preserve"> While there is an extensive body of literature involving</w:t>
+      </w:r>
+      <w:ins w:id="8" w:author="rudi" w:date="2015-08-10T15:57:00Z">
+        <w:r>
+          <w:t xml:space="preserve"> tax data</w:t>
+        </w:r>
+      </w:ins>
       <w:r>
         <w:t xml:space="preserve"> </w:t>
       </w:r>
-    </w:p>
-    <w:p>
-      <w:r>
-        <w:t xml:space="preserve">Since </w:t>
-      </w:r>
-      <w:r>
-        <w:t xml:space="preserve">the work of Thomas </w:t>
-      </w:r>
-      <w:r>
-        <w:t xml:space="preserve">Piketty the use of tax data for inequality analysis is </w:t>
-      </w:r>
-      <w:r>
-        <w:t xml:space="preserve">quit </w:t>
-      </w:r>
-      <w:r>
-        <w:t xml:space="preserve">a </w:t>
-      </w:r>
-      <w:r>
-        <w:t>common practice</w:t>
-      </w:r>
-      <w:r>
-        <w:t>. While there is an extensive body of literature involving top income based tax data studies, the utility of tax data for overall inequality studies is not yet clarified</w:t>
+      <w:ins w:id="9" w:author="rudi" w:date="2015-08-10T15:57:00Z">
+        <w:r>
+          <w:t xml:space="preserve">for </w:t>
+        </w:r>
+      </w:ins>
+      <w:r>
+        <w:t xml:space="preserve">top income </w:t>
+      </w:r>
+      <w:del w:id="10" w:author="rudi" w:date="2015-08-10T15:57:00Z">
+        <w:r>
+          <w:delText xml:space="preserve">based tax data </w:delText>
+        </w:r>
+      </w:del>
+      <w:r>
+        <w:t xml:space="preserve">studies, the </w:t>
+      </w:r>
+      <w:del w:id="11" w:author="rudi" w:date="2015-08-10T15:58:00Z">
+        <w:r>
+          <w:delText xml:space="preserve">utility </w:delText>
+        </w:r>
+      </w:del>
+      <w:ins w:id="12" w:author="rudi" w:date="2015-08-10T15:58:00Z">
+        <w:r>
+          <w:t>suitability</w:t>
+        </w:r>
+        <w:r>
+          <w:t xml:space="preserve"> </w:t>
+        </w:r>
+      </w:ins>
+      <w:r>
+        <w:t xml:space="preserve">of tax data </w:t>
+      </w:r>
+      <w:del w:id="13" w:author="rudi" w:date="2015-08-10T16:00:00Z">
+        <w:r>
+          <w:delText>for overall inequality studies</w:delText>
+        </w:r>
+      </w:del>
+      <w:ins w:id="14" w:author="rudi" w:date="2015-08-10T16:00:00Z">
+        <w:r>
+          <w:t xml:space="preserve">to </w:t>
+        </w:r>
+        <w:proofErr w:type="spellStart"/>
+        <w:r>
+          <w:t>analyse</w:t>
+        </w:r>
+        <w:proofErr w:type="spellEnd"/>
+        <w:r>
+          <w:t xml:space="preserve"> the entire income distribution</w:t>
+        </w:r>
+      </w:ins>
+      <w:r>
+        <w:t xml:space="preserve"> is not yet clarified</w:t>
       </w:r>
       <w:r>
         <w:t xml:space="preserve"> </w:t>
@@ -490,22 +612,41 @@
         <w:t xml:space="preserve"> general</w:t>
       </w:r>
       <w:r>
-        <w:t xml:space="preserve"> advantages and pitfalls of tax data in </w:t>
-      </w:r>
-      <w:r>
-        <w:t>relation</w:t>
-      </w:r>
-      <w:r>
-        <w:t xml:space="preserve"> </w:t>
-      </w:r>
-      <w:r>
-        <w:t>to</w:t>
-      </w:r>
-      <w:r>
-        <w:t xml:space="preserve"> the actual state of the art for inequality </w:t>
-      </w:r>
-      <w:r>
-        <w:t xml:space="preserve">research. Based on exclusive datasets (aggregated federal tax statistic and cantonal micro tax data </w:t>
+        <w:t xml:space="preserve"> advantages and pitfalls of tax data </w:t>
+      </w:r>
+      <w:del w:id="15" w:author="rudi" w:date="2015-08-10T16:02:00Z">
+        <w:r>
+          <w:delText xml:space="preserve">in </w:delText>
+        </w:r>
+        <w:r>
+          <w:delText>relation</w:delText>
+        </w:r>
+        <w:r>
+          <w:delText xml:space="preserve"> </w:delText>
+        </w:r>
+        <w:commentRangeStart w:id="16"/>
+        <w:r>
+          <w:delText>to</w:delText>
+        </w:r>
+        <w:r>
+          <w:delText xml:space="preserve"> the actual state of the art </w:delText>
+        </w:r>
+      </w:del>
+      <w:r>
+        <w:t xml:space="preserve">for inequality </w:t>
+      </w:r>
+      <w:r>
+        <w:t>research.</w:t>
+      </w:r>
+      <w:commentRangeEnd w:id="16"/>
+      <w:r>
+        <w:rPr>
+          <w:rStyle w:val="Kommentarzeichen"/>
+        </w:rPr>
+        <w:commentReference w:id="16"/>
+      </w:r>
+      <w:r>
+        <w:t xml:space="preserve"> Based on exclusive datasets (aggregated federal tax statistic and cantonal micro tax data </w:t>
       </w:r>
       <w:r>
         <w:t xml:space="preserve">from Switzerland collected through our research team, </w:t>
@@ -522,7 +663,56 @@
         <w:t>)</w:t>
       </w:r>
       <w:r>
-        <w:t xml:space="preserve"> we estimate magnitude and direction of alleged biases and are therefore able to provide a rather general valid ranking of tax data related methodological advantages and shortcomings. As a substantial byproduct our </w:t>
+        <w:t xml:space="preserve"> we estimate magnitude and direction of alleged biases and are </w:t>
+      </w:r>
+      <w:del w:id="17" w:author="rudi" w:date="2015-08-10T16:05:00Z">
+        <w:r>
+          <w:delText xml:space="preserve">therefore </w:delText>
+        </w:r>
+      </w:del>
+      <w:r>
+        <w:t xml:space="preserve">able to </w:t>
+      </w:r>
+      <w:del w:id="18" w:author="rudi" w:date="2015-08-10T16:06:00Z">
+        <w:r>
+          <w:delText xml:space="preserve">provide a </w:delText>
+        </w:r>
+      </w:del>
+      <w:del w:id="19" w:author="rudi" w:date="2015-08-10T16:05:00Z">
+        <w:r>
+          <w:delText xml:space="preserve">rather general valid </w:delText>
+        </w:r>
+      </w:del>
+      <w:del w:id="20" w:author="rudi" w:date="2015-08-10T16:06:00Z">
+        <w:r>
+          <w:delText>ranking of</w:delText>
+        </w:r>
+      </w:del>
+      <w:ins w:id="21" w:author="rudi" w:date="2015-08-10T16:06:00Z">
+        <w:r>
+          <w:t>rank</w:t>
+        </w:r>
+      </w:ins>
+      <w:r>
+        <w:t xml:space="preserve"> tax data related methodological advantages and shortcomings</w:t>
+      </w:r>
+      <w:ins w:id="22" w:author="rudi" w:date="2015-08-10T16:05:00Z">
+        <w:r>
+          <w:t xml:space="preserve"> </w:t>
+        </w:r>
+      </w:ins>
+      <w:ins w:id="23" w:author="rudi" w:date="2015-08-10T16:07:00Z">
+        <w:r>
+          <w:t>which are valid also for ot</w:t>
+        </w:r>
+      </w:ins>
+      <w:ins w:id="24" w:author="rudi" w:date="2015-08-10T16:08:00Z">
+        <w:r>
+          <w:t>her countries beyond Switzerland</w:t>
+        </w:r>
+      </w:ins>
+      <w:r>
+        <w:t xml:space="preserve">. As a substantial byproduct our </w:t>
       </w:r>
       <w:r>
         <w:t>tax data based estimations</w:t>
@@ -531,7 +721,31 @@
         <w:t xml:space="preserve"> </w:t>
       </w:r>
       <w:r>
-        <w:t>put the declining trend reported by surveys for Switzerland into question.</w:t>
+        <w:t>put</w:t>
+      </w:r>
+      <w:ins w:id="25" w:author="rudi" w:date="2015-08-10T16:04:00Z">
+        <w:r>
+          <w:t xml:space="preserve"> into question</w:t>
+        </w:r>
+      </w:ins>
+      <w:r>
+        <w:t xml:space="preserve"> the declining </w:t>
+      </w:r>
+      <w:ins w:id="26" w:author="rudi" w:date="2015-08-10T16:04:00Z">
+        <w:r>
+          <w:t xml:space="preserve">inequality </w:t>
+        </w:r>
+      </w:ins>
+      <w:r>
+        <w:t>trend reported by surveys</w:t>
+      </w:r>
+      <w:del w:id="27" w:author="rudi" w:date="2015-08-10T16:04:00Z">
+        <w:r>
+          <w:delText xml:space="preserve"> for Switzerland into question</w:delText>
+        </w:r>
+      </w:del>
+      <w:r>
+        <w:t>.</w:t>
       </w:r>
     </w:p>
     <w:p>
@@ -551,68 +765,111 @@
         <w:t>Anthony B. Atkinson</w:t>
       </w:r>
       <w:r>
-        <w:t xml:space="preserve">, </w:t>
-      </w:r>
-      <w:r>
-        <w:t>Prof. Dr.</w:t>
-      </w:r>
-      <w:r>
-        <w:t xml:space="preserve"> Thomas A.</w:t>
+        <w:t xml:space="preserve">, Prof. Dr. Thomas A. </w:t>
+      </w:r>
+      <w:proofErr w:type="spellStart"/>
+      <w:r>
+        <w:t>DiPrete</w:t>
+      </w:r>
+      <w:proofErr w:type="spellEnd"/>
+      <w:r>
+        <w:t xml:space="preserve"> and</w:t>
       </w:r>
       <w:r>
         <w:t xml:space="preserve"> </w:t>
       </w:r>
+      <w:r>
+        <w:t xml:space="preserve">Prof. Dr. Marius </w:t>
+      </w:r>
       <w:proofErr w:type="spellStart"/>
       <w:r>
+        <w:t>Brülhart</w:t>
+      </w:r>
+      <w:proofErr w:type="spellEnd"/>
+      <w:r>
+        <w:t>. Mister Atkinson is with no doubt on</w:t>
+      </w:r>
+      <w:ins w:id="28" w:author="rudi" w:date="2015-08-10T16:08:00Z">
+        <w:r>
+          <w:t>e</w:t>
+        </w:r>
+      </w:ins>
+      <w:r>
+        <w:t xml:space="preserve"> of the most prominent scientist</w:t>
+      </w:r>
+      <w:ins w:id="29" w:author="rudi" w:date="2015-08-10T16:08:00Z">
+        <w:r>
+          <w:t>s</w:t>
+        </w:r>
+      </w:ins>
+      <w:r>
+        <w:t xml:space="preserve"> regarding research on distribution of income. Mister </w:t>
+      </w:r>
+      <w:proofErr w:type="spellStart"/>
+      <w:r>
         <w:t>DiPrete</w:t>
       </w:r>
       <w:proofErr w:type="spellEnd"/>
       <w:r>
-        <w:t xml:space="preserve"> and</w:t>
-      </w:r>
+        <w:t xml:space="preserve"> is also an expert in the field of inequality research with a large reputation in regard to methodological expertise. </w:t>
+      </w:r>
+      <w:r>
+        <w:t xml:space="preserve">We would be glad to have an editor of the </w:t>
+      </w:r>
+      <w:del w:id="30" w:author="rudi" w:date="2015-08-10T16:10:00Z">
+        <w:r>
+          <w:delText>“Research in social stratification and mobility”</w:delText>
+        </w:r>
+      </w:del>
+      <w:ins w:id="31" w:author="rudi" w:date="2015-08-10T16:10:00Z">
+        <w:r>
+          <w:t>journal</w:t>
+        </w:r>
+      </w:ins>
       <w:r>
         <w:t xml:space="preserve"> </w:t>
       </w:r>
       <w:r>
-        <w:t xml:space="preserve">Prof. Dr. Marius </w:t>
+        <w:t xml:space="preserve">among our reviewers. Lastly, we recommend Mister </w:t>
       </w:r>
       <w:proofErr w:type="spellStart"/>
       <w:r>
         <w:t>Brülhart</w:t>
       </w:r>
       <w:proofErr w:type="spellEnd"/>
-      <w:r>
-        <w:t xml:space="preserve">. Mister Atkinson is with no doubt on of the most prominent scientist regarding research on distribution of income. Mister </w:t>
-      </w:r>
-      <w:proofErr w:type="spellStart"/>
-      <w:r>
-        <w:t>DiPrete</w:t>
-      </w:r>
-      <w:proofErr w:type="spellEnd"/>
-      <w:r>
-        <w:t xml:space="preserve"> is also an expert in the field of inequality research with a large reputation in regard to methodological expertise. </w:t>
-      </w:r>
-      <w:r>
-        <w:t xml:space="preserve">We would be glad to have an editor of the </w:t>
-      </w:r>
-      <w:r>
-        <w:t xml:space="preserve">“Research in social stratification and mobility” </w:t>
-      </w:r>
-      <w:r>
-        <w:t xml:space="preserve">among our reviewers. Lastly, we recommend Mister </w:t>
-      </w:r>
-      <w:proofErr w:type="spellStart"/>
-      <w:r>
-        <w:t>Brülhart</w:t>
-      </w:r>
-      <w:proofErr w:type="spellEnd"/>
-      <w:r>
-        <w:t xml:space="preserve"> as reviewer because he is an inequality expert for Switzerland, who is familiar with tax data from Switzerland.</w:t>
-      </w:r>
-    </w:p>
-    <w:p>
-      <w:r>
-        <w:t xml:space="preserve">We wish joyful and stimulation lecture and </w:t>
+      <w:del w:id="32" w:author="rudi" w:date="2015-08-10T16:11:00Z">
+        <w:r>
+          <w:delText xml:space="preserve"> as reviewer</w:delText>
+        </w:r>
+      </w:del>
+      <w:r>
+        <w:t xml:space="preserve"> because he is an inequality expert for Switzerland, who is familiar with tax data from Switzerland.</w:t>
+      </w:r>
+    </w:p>
+    <w:p>
+      <w:r>
+        <w:t xml:space="preserve">We wish </w:t>
+      </w:r>
+      <w:ins w:id="33" w:author="rudi" w:date="2015-08-10T16:12:00Z">
+        <w:r>
+          <w:t xml:space="preserve">a </w:t>
+        </w:r>
+      </w:ins>
+      <w:r>
+        <w:t>joyful and stimulati</w:t>
+      </w:r>
+      <w:ins w:id="34" w:author="rudi" w:date="2015-08-10T16:12:00Z">
+        <w:r>
+          <w:t>ng</w:t>
+        </w:r>
+      </w:ins>
+      <w:del w:id="35" w:author="rudi" w:date="2015-08-10T16:12:00Z">
+        <w:r>
+          <w:delText>on</w:delText>
+        </w:r>
+      </w:del>
+      <w:r>
+        <w:t xml:space="preserve"> lecture and </w:t>
       </w:r>
       <w:r>
         <w:t xml:space="preserve">look forward to your favorable consideration.  </w:t>
@@ -984,11 +1241,23 @@
       <w:pPr>
         <w:rPr>
           <w:rFonts w:ascii="Calibri" w:hAnsi="Calibri" w:cs="Tahoma"/>
+          <w:lang w:val="de-CH"/>
+          <w:rPrChange w:id="36" w:author="rudi" w:date="2015-08-10T15:54:00Z">
+            <w:rPr>
+              <w:rFonts w:ascii="Calibri" w:hAnsi="Calibri" w:cs="Tahoma"/>
+            </w:rPr>
+          </w:rPrChange>
         </w:rPr>
       </w:pPr>
       <w:r>
         <w:rPr>
           <w:rFonts w:ascii="Calibri" w:hAnsi="Calibri" w:cs="Tahoma"/>
+          <w:lang w:val="de-CH"/>
+          <w:rPrChange w:id="37" w:author="rudi" w:date="2015-08-10T15:54:00Z">
+            <w:rPr>
+              <w:rFonts w:ascii="Calibri" w:hAnsi="Calibri" w:cs="Tahoma"/>
+            </w:rPr>
+          </w:rPrChange>
         </w:rPr>
         <w:t xml:space="preserve">Caterina </w:t>
       </w:r>
@@ -996,6 +1265,12 @@
       <w:r>
         <w:rPr>
           <w:rFonts w:ascii="Calibri" w:hAnsi="Calibri" w:cs="Tahoma"/>
+          <w:lang w:val="de-CH"/>
+          <w:rPrChange w:id="38" w:author="rudi" w:date="2015-08-10T15:54:00Z">
+            <w:rPr>
+              <w:rFonts w:ascii="Calibri" w:hAnsi="Calibri" w:cs="Tahoma"/>
+            </w:rPr>
+          </w:rPrChange>
         </w:rPr>
         <w:t>Modetta</w:t>
       </w:r>
@@ -1003,36 +1278,14 @@
       <w:r>
         <w:rPr>
           <w:rFonts w:ascii="Calibri" w:hAnsi="Calibri" w:cs="Tahoma"/>
-        </w:rPr>
-        <w:t xml:space="preserve"> (</w:t>
-      </w:r>
-      <w:proofErr w:type="spellStart"/>
-      <w:r>
-        <w:rPr>
-          <w:rFonts w:ascii="Calibri" w:hAnsi="Calibri" w:cs="Tahoma"/>
-        </w:rPr>
-        <w:t>Schweizer</w:t>
-      </w:r>
-      <w:proofErr w:type="spellEnd"/>
-      <w:r>
-        <w:rPr>
-          <w:rFonts w:ascii="Calibri" w:hAnsi="Calibri" w:cs="Tahoma"/>
-        </w:rPr>
-        <w:t xml:space="preserve"> </w:t>
-      </w:r>
-      <w:proofErr w:type="spellStart"/>
-      <w:r>
-        <w:rPr>
-          <w:rFonts w:ascii="Calibri" w:hAnsi="Calibri" w:cs="Tahoma"/>
-        </w:rPr>
-        <w:t>Steuerdatenmensch</w:t>
-      </w:r>
-      <w:proofErr w:type="spellEnd"/>
-      <w:r>
-        <w:rPr>
-          <w:rFonts w:ascii="Calibri" w:hAnsi="Calibri" w:cs="Tahoma"/>
-        </w:rPr>
-        <w:t>)</w:t>
+          <w:lang w:val="de-CH"/>
+          <w:rPrChange w:id="39" w:author="rudi" w:date="2015-08-10T15:54:00Z">
+            <w:rPr>
+              <w:rFonts w:ascii="Calibri" w:hAnsi="Calibri" w:cs="Tahoma"/>
+            </w:rPr>
+          </w:rPrChange>
+        </w:rPr>
+        <w:t xml:space="preserve"> (Schweizer Steuerdatenmensch)</w:t>
       </w:r>
     </w:p>
     <w:p>
@@ -1190,7 +1443,12 @@
       <w:pPr>
         <w:rPr>
           <w:b/>
-          <w:lang w:val="de-CH"/>
+          <w:rPrChange w:id="40" w:author="rudi" w:date="2015-08-10T15:54:00Z">
+            <w:rPr>
+              <w:b/>
+              <w:lang w:val="de-CH"/>
+            </w:rPr>
+          </w:rPrChange>
         </w:rPr>
       </w:pPr>
       <w:r>
@@ -1205,7 +1463,12 @@
       <w:pPr>
         <w:rPr>
           <w:b/>
-          <w:lang w:val="de-CH"/>
+          <w:rPrChange w:id="41" w:author="rudi" w:date="2015-08-10T15:54:00Z">
+            <w:rPr>
+              <w:b/>
+              <w:lang w:val="de-CH"/>
+            </w:rPr>
+          </w:rPrChange>
         </w:rPr>
       </w:pPr>
     </w:p>
@@ -1213,23 +1476,40 @@
       <w:pPr>
         <w:rPr>
           <w:b/>
-          <w:lang w:val="de-CH"/>
+          <w:rPrChange w:id="42" w:author="rudi" w:date="2015-08-10T15:54:00Z">
+            <w:rPr>
+              <w:b/>
+              <w:lang w:val="de-CH"/>
+            </w:rPr>
+          </w:rPrChange>
         </w:rPr>
       </w:pPr>
       <w:r>
         <w:rPr>
           <w:b/>
-          <w:lang w:val="de-CH"/>
+          <w:rPrChange w:id="43" w:author="rudi" w:date="2015-08-10T15:54:00Z">
+            <w:rPr>
+              <w:b/>
+              <w:lang w:val="de-CH"/>
+            </w:rPr>
+          </w:rPrChange>
         </w:rPr>
         <w:t xml:space="preserve">5. </w:t>
       </w:r>
+      <w:proofErr w:type="spellStart"/>
       <w:r>
         <w:rPr>
           <w:b/>
-          <w:lang w:val="de-CH"/>
+          <w:rPrChange w:id="44" w:author="rudi" w:date="2015-08-10T15:54:00Z">
+            <w:rPr>
+              <w:b/>
+              <w:lang w:val="de-CH"/>
+            </w:rPr>
+          </w:rPrChange>
         </w:rPr>
         <w:t>Grafiken</w:t>
       </w:r>
+      <w:proofErr w:type="spellEnd"/>
     </w:p>
     <w:p>
       <w:pPr>
@@ -1503,21 +1783,7 @@
             <w:rStyle w:val="Hyperlink"/>
             <w:lang w:val="en"/>
           </w:rPr>
-          <w:t>http://www.elsevier.</w:t>
-        </w:r>
-        <w:r>
-          <w:rPr>
-            <w:rStyle w:val="Hyperlink"/>
-            <w:lang w:val="en"/>
-          </w:rPr>
-          <w:t>c</w:t>
-        </w:r>
-        <w:r>
-          <w:rPr>
-            <w:rStyle w:val="Hyperlink"/>
-            <w:lang w:val="en"/>
-          </w:rPr>
-          <w:t>om/highlights</w:t>
+          <w:t>http://www.elsevier.com/highlights</w:t>
         </w:r>
       </w:hyperlink>
       <w:r>
@@ -1626,24 +1892,86 @@
           <w:numId w:val="11"/>
         </w:numPr>
       </w:pPr>
-      <w:bookmarkStart w:id="0" w:name="_GoBack"/>
+      <w:commentRangeStart w:id="45"/>
       <w:r>
         <w:t xml:space="preserve">Tax data and survey data are compared </w:t>
       </w:r>
-      <w:r>
-        <w:t>based on</w:t>
-      </w:r>
-      <w:r>
-        <w:t xml:space="preserve"> the state of the arte in inequality research</w:t>
-      </w:r>
-      <w:r>
-        <w:t>.</w:t>
-      </w:r>
-      <w:r>
-        <w:t xml:space="preserve">  </w:t>
-      </w:r>
-    </w:p>
-    <w:bookmarkEnd w:id="0"/>
+      <w:del w:id="46" w:author="rudi" w:date="2015-08-10T16:13:00Z">
+        <w:r>
+          <w:delText>based on</w:delText>
+        </w:r>
+      </w:del>
+      <w:ins w:id="47" w:author="rudi" w:date="2015-08-10T16:13:00Z">
+        <w:r>
+          <w:t>with regard to</w:t>
+        </w:r>
+      </w:ins>
+      <w:r>
+        <w:t xml:space="preserve"> </w:t>
+      </w:r>
+      <w:del w:id="48" w:author="rudi" w:date="2015-08-10T16:13:00Z">
+        <w:r>
+          <w:delText xml:space="preserve">the </w:delText>
+        </w:r>
+      </w:del>
+      <w:r>
+        <w:t>state</w:t>
+      </w:r>
+      <w:ins w:id="49" w:author="rudi" w:date="2015-08-10T16:16:00Z">
+        <w:r>
+          <w:t>-</w:t>
+        </w:r>
+      </w:ins>
+      <w:del w:id="50" w:author="rudi" w:date="2015-08-10T16:16:00Z">
+        <w:r>
+          <w:delText xml:space="preserve"> </w:delText>
+        </w:r>
+      </w:del>
+      <w:r>
+        <w:t>of</w:t>
+      </w:r>
+      <w:ins w:id="51" w:author="rudi" w:date="2015-08-10T16:16:00Z">
+        <w:r>
+          <w:t>-</w:t>
+        </w:r>
+      </w:ins>
+      <w:del w:id="52" w:author="rudi" w:date="2015-08-10T16:16:00Z">
+        <w:r>
+          <w:delText xml:space="preserve"> </w:delText>
+        </w:r>
+      </w:del>
+      <w:r>
+        <w:t>the</w:t>
+      </w:r>
+      <w:ins w:id="53" w:author="rudi" w:date="2015-08-10T16:16:00Z">
+        <w:r>
+          <w:t>-</w:t>
+        </w:r>
+      </w:ins>
+      <w:del w:id="54" w:author="rudi" w:date="2015-08-10T16:16:00Z">
+        <w:r>
+          <w:delText xml:space="preserve"> </w:delText>
+        </w:r>
+      </w:del>
+      <w:r>
+        <w:t>art</w:t>
+      </w:r>
+      <w:del w:id="55" w:author="rudi" w:date="2015-08-10T16:13:00Z">
+        <w:r>
+          <w:delText>e</w:delText>
+        </w:r>
+      </w:del>
+      <w:r>
+        <w:t xml:space="preserve"> in inequality research.  </w:t>
+      </w:r>
+      <w:commentRangeEnd w:id="45"/>
+      <w:r>
+        <w:rPr>
+          <w:rStyle w:val="Kommentarzeichen"/>
+        </w:rPr>
+        <w:commentReference w:id="45"/>
+      </w:r>
+    </w:p>
     <w:p>
       <w:pPr>
         <w:pStyle w:val="Listenabsatz"/>
@@ -1651,6 +1979,9 @@
           <w:ilvl w:val="0"/>
           <w:numId w:val="11"/>
         </w:numPr>
+        <w:rPr>
+          <w:ins w:id="56" w:author="rudi" w:date="2015-08-10T16:17:00Z"/>
+        </w:rPr>
       </w:pPr>
       <w:r>
         <w:t>A ranking with magnitude of alleged tax data advantages and shortcomings is provided.</w:t>
@@ -1664,20 +1995,11 @@
           <w:numId w:val="11"/>
         </w:numPr>
       </w:pPr>
-      <w:r>
-        <w:t xml:space="preserve">Exclusive micro data, aggregated tax statistic and survey data is </w:t>
-      </w:r>
-      <w:proofErr w:type="gramStart"/>
-      <w:r>
-        <w:t xml:space="preserve">used </w:t>
-      </w:r>
-      <w:r>
-        <w:t>.</w:t>
-      </w:r>
-      <w:proofErr w:type="gramEnd"/>
-      <w:r>
-        <w:t xml:space="preserve"> </w:t>
-      </w:r>
+      <w:ins w:id="57" w:author="rudi" w:date="2015-08-10T16:17:00Z">
+        <w:r>
+          <w:t>An importance-ranking of tax data issues is provided</w:t>
+        </w:r>
+      </w:ins>
     </w:p>
     <w:p>
       <w:pPr>
@@ -1686,18 +2008,201 @@
           <w:ilvl w:val="0"/>
           <w:numId w:val="11"/>
         </w:numPr>
-      </w:pPr>
-      <w:r>
-        <w:t>The</w:t>
-      </w:r>
-      <w:r>
-        <w:t xml:space="preserve"> tax data based</w:t>
-      </w:r>
+        <w:rPr>
+          <w:ins w:id="58" w:author="rudi" w:date="2015-08-10T16:37:00Z"/>
+        </w:rPr>
+      </w:pPr>
+      <w:ins w:id="59" w:author="rudi" w:date="2015-08-10T16:17:00Z">
+        <w:r>
+          <w:t xml:space="preserve">our </w:t>
+        </w:r>
+      </w:ins>
+      <w:del w:id="60" w:author="rudi" w:date="2015-08-10T16:17:00Z">
+        <w:r>
+          <w:delText xml:space="preserve">Exclusive </w:delText>
+        </w:r>
+      </w:del>
+      <w:r>
+        <w:t xml:space="preserve">micro </w:t>
+      </w:r>
+      <w:ins w:id="61" w:author="rudi" w:date="2015-08-10T16:17:00Z">
+        <w:r>
+          <w:t xml:space="preserve">tax </w:t>
+        </w:r>
+      </w:ins>
+      <w:r>
+        <w:t>data</w:t>
+      </w:r>
+      <w:ins w:id="62" w:author="rudi" w:date="2015-08-10T16:17:00Z">
+        <w:r>
+          <w:t xml:space="preserve"> </w:t>
+        </w:r>
+      </w:ins>
+      <w:ins w:id="63" w:author="rudi" w:date="2015-08-10T16:37:00Z">
+        <w:r>
+          <w:t xml:space="preserve">from Bern </w:t>
+        </w:r>
+      </w:ins>
+      <w:ins w:id="64" w:author="rudi" w:date="2015-08-10T16:18:00Z">
+        <w:r>
+          <w:t xml:space="preserve">is exclusive </w:t>
+        </w:r>
+      </w:ins>
+      <w:ins w:id="65" w:author="rudi" w:date="2015-08-10T16:17:00Z">
+        <w:r>
+          <w:t>and</w:t>
+        </w:r>
+      </w:ins>
+      <w:del w:id="66" w:author="rudi" w:date="2015-08-10T16:17:00Z">
+        <w:r>
+          <w:delText>,</w:delText>
+        </w:r>
+      </w:del>
+      <w:r>
+        <w:t xml:space="preserve"> </w:t>
+      </w:r>
+      <w:ins w:id="67" w:author="rudi" w:date="2015-08-10T16:37:00Z">
+        <w:r>
+          <w:t>highly detailed</w:t>
+        </w:r>
+      </w:ins>
+    </w:p>
+    <w:p>
+      <w:pPr>
+        <w:pStyle w:val="Listenabsatz"/>
+        <w:numPr>
+          <w:ilvl w:val="0"/>
+          <w:numId w:val="11"/>
+        </w:numPr>
+      </w:pPr>
+      <w:ins w:id="68" w:author="rudi" w:date="2015-08-10T16:37:00Z">
+        <w:r>
+          <w:t xml:space="preserve">we compare micro tax data, </w:t>
+        </w:r>
+      </w:ins>
+      <w:r>
+        <w:t xml:space="preserve">aggregated tax statistic and survey data </w:t>
+      </w:r>
+      <w:ins w:id="69" w:author="rudi" w:date="2015-08-10T16:37:00Z">
+        <w:r>
+          <w:t xml:space="preserve">which </w:t>
+        </w:r>
+      </w:ins>
+      <w:r>
+        <w:t xml:space="preserve">is </w:t>
+      </w:r>
+      <w:del w:id="70" w:author="rudi" w:date="2015-08-10T16:37:00Z">
+        <w:r>
+          <w:delText xml:space="preserve">used . </w:delText>
+        </w:r>
+      </w:del>
+      <w:ins w:id="71" w:author="rudi" w:date="2015-08-10T16:37:00Z">
+        <w:r>
+          <w:t>new</w:t>
+        </w:r>
+      </w:ins>
+    </w:p>
+    <w:p>
+      <w:pPr>
+        <w:pStyle w:val="Listenabsatz"/>
+        <w:numPr>
+          <w:ilvl w:val="0"/>
+          <w:numId w:val="11"/>
+        </w:numPr>
+      </w:pPr>
+      <w:del w:id="72" w:author="rudi" w:date="2015-08-10T16:38:00Z">
+        <w:r>
+          <w:lastRenderedPageBreak/>
+          <w:delText>The tax data based</w:delText>
+        </w:r>
+      </w:del>
+      <w:ins w:id="73" w:author="rudi" w:date="2015-08-10T16:38:00Z">
+        <w:r>
+          <w:t>an</w:t>
+        </w:r>
+      </w:ins>
       <w:r>
         <w:t xml:space="preserve"> income inequality trend for Switzerland is estimated (1945 to 2011)</w:t>
       </w:r>
-    </w:p>
-    <w:p/>
+      <w:ins w:id="74" w:author="rudi" w:date="2015-08-10T16:38:00Z">
+        <w:r>
+          <w:t xml:space="preserve"> which is the longest in the literature</w:t>
+        </w:r>
+      </w:ins>
+      <w:ins w:id="75" w:author="rudi" w:date="2015-08-10T16:39:00Z">
+        <w:r>
+          <w:t xml:space="preserve"> (das </w:t>
+        </w:r>
+        <w:proofErr w:type="spellStart"/>
+        <w:r>
+          <w:t>ist</w:t>
+        </w:r>
+        <w:proofErr w:type="spellEnd"/>
+        <w:r>
+          <w:t xml:space="preserve"> </w:t>
+        </w:r>
+        <w:proofErr w:type="spellStart"/>
+        <w:r>
+          <w:t>noch</w:t>
+        </w:r>
+        <w:proofErr w:type="spellEnd"/>
+        <w:r>
+          <w:t xml:space="preserve"> </w:t>
+        </w:r>
+        <w:proofErr w:type="spellStart"/>
+        <w:r>
+          <w:t>zu</w:t>
+        </w:r>
+        <w:proofErr w:type="spellEnd"/>
+        <w:r>
+          <w:t xml:space="preserve"> </w:t>
+        </w:r>
+        <w:proofErr w:type="spellStart"/>
+        <w:r>
+          <w:t>lang</w:t>
+        </w:r>
+        <w:proofErr w:type="spellEnd"/>
+        <w:r>
+          <w:t xml:space="preserve">… </w:t>
+        </w:r>
+        <w:proofErr w:type="spellStart"/>
+        <w:r>
+          <w:t>fände</w:t>
+        </w:r>
+        <w:proofErr w:type="spellEnd"/>
+        <w:r>
+          <w:t xml:space="preserve"> die </w:t>
+        </w:r>
+        <w:proofErr w:type="spellStart"/>
+        <w:r>
+          <w:t>prahlerei</w:t>
+        </w:r>
+        <w:proofErr w:type="spellEnd"/>
+        <w:r>
+          <w:t xml:space="preserve"> </w:t>
+        </w:r>
+        <w:proofErr w:type="spellStart"/>
+        <w:r>
+          <w:t>aber</w:t>
+        </w:r>
+        <w:proofErr w:type="spellEnd"/>
+        <w:r>
+          <w:t xml:space="preserve"> </w:t>
+        </w:r>
+        <w:proofErr w:type="spellStart"/>
+        <w:r>
+          <w:t>nett</w:t>
+        </w:r>
+        <w:proofErr w:type="spellEnd"/>
+        <w:r>
+          <w:t>)</w:t>
+        </w:r>
+      </w:ins>
+    </w:p>
+    <w:p>
+      <w:bookmarkStart w:id="76" w:name="_GoBack"/>
+      <w:bookmarkEnd w:id="76"/>
+    </w:p>
     <w:sectPr>
       <w:pgSz w:w="12240" w:h="15840"/>
       <w:pgMar w:top="1417" w:right="1417" w:bottom="1134" w:left="1417" w:header="708" w:footer="708" w:gutter="0"/>
@@ -1708,9 +2213,120 @@
 </w:document>
 </file>
 
+<file path=word/comments.xml><?xml version="1.0" encoding="utf-8"?>
+<w:comments xmlns:wpc="http://schemas.microsoft.com/office/word/2010/wordprocessingCanvas" xmlns:mc="http://schemas.openxmlformats.org/markup-compatibility/2006" xmlns:o="urn:schemas-microsoft-com:office:office" xmlns:r="http://schemas.openxmlformats.org/officeDocument/2006/relationships" xmlns:m="http://schemas.openxmlformats.org/officeDocument/2006/math" xmlns:v="urn:schemas-microsoft-com:vml" xmlns:wp14="http://schemas.microsoft.com/office/word/2010/wordprocessingDrawing" xmlns:wp="http://schemas.openxmlformats.org/drawingml/2006/wordprocessingDrawing" xmlns:w10="urn:schemas-microsoft-com:office:word" xmlns:w="http://schemas.openxmlformats.org/wordprocessingml/2006/main" xmlns:w14="http://schemas.microsoft.com/office/word/2010/wordml" xmlns:w15="http://schemas.microsoft.com/office/word/2012/wordml" xmlns:wpg="http://schemas.microsoft.com/office/word/2010/wordprocessingGroup" xmlns:wpi="http://schemas.microsoft.com/office/word/2010/wordprocessingInk" xmlns:wne="http://schemas.microsoft.com/office/word/2006/wordml" xmlns:wps="http://schemas.microsoft.com/office/word/2010/wordprocessingShape" mc:Ignorable="w14 w15 wp14">
+  <w:comment w:id="16" w:author="rudi" w:date="2015-08-10T16:01:00Z" w:initials="r">
+    <w:p>
+      <w:pPr>
+        <w:pStyle w:val="Kommentartext"/>
+        <w:rPr>
+          <w:lang w:val="de-CH"/>
+        </w:rPr>
+      </w:pPr>
+      <w:r>
+        <w:rPr>
+          <w:rStyle w:val="Kommentarzeichen"/>
+        </w:rPr>
+        <w:annotationRef/>
+      </w:r>
+      <w:r>
+        <w:rPr>
+          <w:lang w:val="de-CH"/>
+        </w:rPr>
+        <w:t xml:space="preserve">Glaube das versteht man nur wenn man das </w:t>
+      </w:r>
+      <w:proofErr w:type="spellStart"/>
+      <w:r>
+        <w:rPr>
+          <w:lang w:val="de-CH"/>
+        </w:rPr>
+        <w:t>paper</w:t>
+      </w:r>
+      <w:proofErr w:type="spellEnd"/>
+      <w:r>
+        <w:rPr>
+          <w:lang w:val="de-CH"/>
+        </w:rPr>
+        <w:t xml:space="preserve"> schon kennt.</w:t>
+      </w:r>
+    </w:p>
+  </w:comment>
+  <w:comment w:id="45" w:author="rudi" w:date="2015-08-10T16:15:00Z" w:initials="r">
+    <w:p>
+      <w:pPr>
+        <w:pStyle w:val="Kommentartext"/>
+      </w:pPr>
+      <w:r>
+        <w:rPr>
+          <w:rStyle w:val="Kommentarzeichen"/>
+        </w:rPr>
+        <w:annotationRef/>
+      </w:r>
+      <w:r>
+        <w:t xml:space="preserve">95. </w:t>
+      </w:r>
+      <w:proofErr w:type="spellStart"/>
+      <w:proofErr w:type="gramStart"/>
+      <w:r>
+        <w:t>evtl</w:t>
+      </w:r>
+      <w:proofErr w:type="spellEnd"/>
+      <w:proofErr w:type="gramEnd"/>
+      <w:r>
+        <w:t xml:space="preserve"> “foremost” </w:t>
+      </w:r>
+      <w:proofErr w:type="spellStart"/>
+      <w:r>
+        <w:t>statt</w:t>
+      </w:r>
+      <w:proofErr w:type="spellEnd"/>
+      <w:r>
+        <w:t xml:space="preserve"> “state-of-the-art”. </w:t>
+      </w:r>
+      <w:proofErr w:type="spellStart"/>
+      <w:r>
+        <w:t>Klingt</w:t>
+      </w:r>
+      <w:proofErr w:type="spellEnd"/>
+      <w:r>
+        <w:t xml:space="preserve"> </w:t>
+      </w:r>
+      <w:proofErr w:type="spellStart"/>
+      <w:r>
+        <w:t>aber</w:t>
+      </w:r>
+      <w:proofErr w:type="spellEnd"/>
+      <w:r>
+        <w:t xml:space="preserve"> </w:t>
+      </w:r>
+      <w:proofErr w:type="spellStart"/>
+      <w:r>
+        <w:t>bisschen</w:t>
+      </w:r>
+      <w:proofErr w:type="spellEnd"/>
+      <w:r>
+        <w:t xml:space="preserve"> </w:t>
+      </w:r>
+      <w:proofErr w:type="spellStart"/>
+      <w:r>
+        <w:t>komisch</w:t>
+      </w:r>
+      <w:proofErr w:type="spellEnd"/>
+    </w:p>
+  </w:comment>
+</w:comments>
+</file>
+
+<file path=word/commentsExtended.xml><?xml version="1.0" encoding="utf-8"?>
+<w15:commentsEx xmlns:wpc="http://schemas.microsoft.com/office/word/2010/wordprocessingCanvas" xmlns:mc="http://schemas.openxmlformats.org/markup-compatibility/2006" xmlns:o="urn:schemas-microsoft-com:office:office" xmlns:r="http://schemas.openxmlformats.org/officeDocument/2006/relationships" xmlns:m="http://schemas.openxmlformats.org/officeDocument/2006/math" xmlns:v="urn:schemas-microsoft-com:vml" xmlns:wp14="http://schemas.microsoft.com/office/word/2010/wordprocessingDrawing" xmlns:wp="http://schemas.openxmlformats.org/drawingml/2006/wordprocessingDrawing" xmlns:w10="urn:schemas-microsoft-com:office:word" xmlns:w="http://schemas.openxmlformats.org/wordprocessingml/2006/main" xmlns:w14="http://schemas.microsoft.com/office/word/2010/wordml" xmlns:w15="http://schemas.microsoft.com/office/word/2012/wordml" xmlns:wpg="http://schemas.microsoft.com/office/word/2010/wordprocessingGroup" xmlns:wpi="http://schemas.microsoft.com/office/word/2010/wordprocessingInk" xmlns:wne="http://schemas.microsoft.com/office/word/2006/wordml" xmlns:wps="http://schemas.microsoft.com/office/word/2010/wordprocessingShape" mc:Ignorable="w14 w15 wp14">
+  <w15:commentEx w15:paraId="7A898EAF" w15:done="0"/>
+  <w15:commentEx w15:paraId="42A94E29" w15:done="0"/>
+</w15:commentsEx>
+</file>
+
 <file path=word/numbering.xml><?xml version="1.0" encoding="utf-8"?>
-<w:numbering xmlns:wpc="http://schemas.microsoft.com/office/word/2010/wordprocessingCanvas" xmlns:mc="http://schemas.openxmlformats.org/markup-compatibility/2006" xmlns:o="urn:schemas-microsoft-com:office:office" xmlns:r="http://schemas.openxmlformats.org/officeDocument/2006/relationships" xmlns:m="http://schemas.openxmlformats.org/officeDocument/2006/math" xmlns:v="urn:schemas-microsoft-com:vml" xmlns:wp14="http://schemas.microsoft.com/office/word/2010/wordprocessingDrawing" xmlns:wp="http://schemas.openxmlformats.org/drawingml/2006/wordprocessingDrawing" xmlns:w10="urn:schemas-microsoft-com:office:word" xmlns:w="http://schemas.openxmlformats.org/wordprocessingml/2006/main" xmlns:w14="http://schemas.microsoft.com/office/word/2010/wordml" xmlns:wpg="http://schemas.microsoft.com/office/word/2010/wordprocessingGroup" xmlns:wpi="http://schemas.microsoft.com/office/word/2010/wordprocessingInk" xmlns:wne="http://schemas.microsoft.com/office/word/2006/wordml" xmlns:wps="http://schemas.microsoft.com/office/word/2010/wordprocessingShape" mc:Ignorable="w14 wp14">
-  <w:abstractNum w:abstractNumId="0">
+<w:numbering xmlns:wpc="http://schemas.microsoft.com/office/word/2010/wordprocessingCanvas" xmlns:mc="http://schemas.openxmlformats.org/markup-compatibility/2006" xmlns:o="urn:schemas-microsoft-com:office:office" xmlns:r="http://schemas.openxmlformats.org/officeDocument/2006/relationships" xmlns:m="http://schemas.openxmlformats.org/officeDocument/2006/math" xmlns:v="urn:schemas-microsoft-com:vml" xmlns:wp14="http://schemas.microsoft.com/office/word/2010/wordprocessingDrawing" xmlns:wp="http://schemas.openxmlformats.org/drawingml/2006/wordprocessingDrawing" xmlns:w10="urn:schemas-microsoft-com:office:word" xmlns:w="http://schemas.openxmlformats.org/wordprocessingml/2006/main" xmlns:w14="http://schemas.microsoft.com/office/word/2010/wordml" xmlns:w15="http://schemas.microsoft.com/office/word/2012/wordml" xmlns:wpg="http://schemas.microsoft.com/office/word/2010/wordprocessingGroup" xmlns:wpi="http://schemas.microsoft.com/office/word/2010/wordprocessingInk" xmlns:wne="http://schemas.microsoft.com/office/word/2006/wordml" xmlns:wps="http://schemas.microsoft.com/office/word/2010/wordprocessingShape" mc:Ignorable="w14 w15 wp14">
+  <w:abstractNum w:abstractNumId="0" w15:restartNumberingAfterBreak="0">
     <w:nsid w:val="1C0A4FBB"/>
     <w:multiLevelType w:val="hybridMultilevel"/>
     <w:tmpl w:val="D92ADAC2"/>
@@ -1822,7 +2438,7 @@
       </w:rPr>
     </w:lvl>
   </w:abstractNum>
-  <w:abstractNum w:abstractNumId="1">
+  <w:abstractNum w:abstractNumId="1" w15:restartNumberingAfterBreak="0">
     <w:nsid w:val="3A5E6FF0"/>
     <w:multiLevelType w:val="hybridMultilevel"/>
     <w:tmpl w:val="BAC2391E"/>
@@ -1911,7 +2527,7 @@
       </w:pPr>
     </w:lvl>
   </w:abstractNum>
-  <w:abstractNum w:abstractNumId="2">
+  <w:abstractNum w:abstractNumId="2" w15:restartNumberingAfterBreak="0">
     <w:nsid w:val="3C816C91"/>
     <w:multiLevelType w:val="hybridMultilevel"/>
     <w:tmpl w:val="89F87498"/>
@@ -1997,7 +2613,7 @@
       </w:pPr>
     </w:lvl>
   </w:abstractNum>
-  <w:abstractNum w:abstractNumId="3">
+  <w:abstractNum w:abstractNumId="3" w15:restartNumberingAfterBreak="0">
     <w:nsid w:val="47BC2D3F"/>
     <w:multiLevelType w:val="hybridMultilevel"/>
     <w:tmpl w:val="D0B09AD0"/>
@@ -2086,7 +2702,7 @@
       </w:pPr>
     </w:lvl>
   </w:abstractNum>
-  <w:abstractNum w:abstractNumId="4">
+  <w:abstractNum w:abstractNumId="4" w15:restartNumberingAfterBreak="0">
     <w:nsid w:val="49145B60"/>
     <w:multiLevelType w:val="hybridMultilevel"/>
     <w:tmpl w:val="FF18F2FC"/>
@@ -2177,7 +2793,7 @@
       </w:pPr>
     </w:lvl>
   </w:abstractNum>
-  <w:abstractNum w:abstractNumId="5">
+  <w:abstractNum w:abstractNumId="5" w15:restartNumberingAfterBreak="0">
     <w:nsid w:val="52E02C03"/>
     <w:multiLevelType w:val="hybridMultilevel"/>
     <w:tmpl w:val="6C8823F8"/>
@@ -2289,7 +2905,7 @@
       </w:rPr>
     </w:lvl>
   </w:abstractNum>
-  <w:abstractNum w:abstractNumId="6">
+  <w:abstractNum w:abstractNumId="6" w15:restartNumberingAfterBreak="0">
     <w:nsid w:val="546040BA"/>
     <w:multiLevelType w:val="hybridMultilevel"/>
     <w:tmpl w:val="ADE4878C"/>
@@ -2402,7 +3018,7 @@
       </w:rPr>
     </w:lvl>
   </w:abstractNum>
-  <w:abstractNum w:abstractNumId="7">
+  <w:abstractNum w:abstractNumId="7" w15:restartNumberingAfterBreak="0">
     <w:nsid w:val="584D3C3D"/>
     <w:multiLevelType w:val="multilevel"/>
     <w:tmpl w:val="4F6A2D96"/>
@@ -2551,7 +3167,7 @@
       </w:rPr>
     </w:lvl>
   </w:abstractNum>
-  <w:abstractNum w:abstractNumId="8">
+  <w:abstractNum w:abstractNumId="8" w15:restartNumberingAfterBreak="0">
     <w:nsid w:val="6A173660"/>
     <w:multiLevelType w:val="hybridMultilevel"/>
     <w:tmpl w:val="77649F9C"/>
@@ -2663,7 +3279,7 @@
       </w:rPr>
     </w:lvl>
   </w:abstractNum>
-  <w:abstractNum w:abstractNumId="9">
+  <w:abstractNum w:abstractNumId="9" w15:restartNumberingAfterBreak="0">
     <w:nsid w:val="6FA27510"/>
     <w:multiLevelType w:val="hybridMultilevel"/>
     <w:tmpl w:val="71786896"/>
@@ -2749,7 +3365,7 @@
       </w:pPr>
     </w:lvl>
   </w:abstractNum>
-  <w:abstractNum w:abstractNumId="10">
+  <w:abstractNum w:abstractNumId="10" w15:restartNumberingAfterBreak="0">
     <w:nsid w:val="71313CE5"/>
     <w:multiLevelType w:val="hybridMultilevel"/>
     <w:tmpl w:val="D116CA10"/>
@@ -2897,8 +3513,16 @@
 </w:numbering>
 </file>
 
+<file path=word/people.xml><?xml version="1.0" encoding="utf-8"?>
+<w15:people xmlns:wpc="http://schemas.microsoft.com/office/word/2010/wordprocessingCanvas" xmlns:mc="http://schemas.openxmlformats.org/markup-compatibility/2006" xmlns:o="urn:schemas-microsoft-com:office:office" xmlns:r="http://schemas.openxmlformats.org/officeDocument/2006/relationships" xmlns:m="http://schemas.openxmlformats.org/officeDocument/2006/math" xmlns:v="urn:schemas-microsoft-com:vml" xmlns:wp14="http://schemas.microsoft.com/office/word/2010/wordprocessingDrawing" xmlns:wp="http://schemas.openxmlformats.org/drawingml/2006/wordprocessingDrawing" xmlns:w10="urn:schemas-microsoft-com:office:word" xmlns:w="http://schemas.openxmlformats.org/wordprocessingml/2006/main" xmlns:w14="http://schemas.microsoft.com/office/word/2010/wordml" xmlns:w15="http://schemas.microsoft.com/office/word/2012/wordml" xmlns:wpg="http://schemas.microsoft.com/office/word/2010/wordprocessingGroup" xmlns:wpi="http://schemas.microsoft.com/office/word/2010/wordprocessingInk" xmlns:wne="http://schemas.microsoft.com/office/word/2006/wordml" xmlns:wps="http://schemas.microsoft.com/office/word/2010/wordprocessingShape" mc:Ignorable="w14 w15 wp14">
+  <w15:person w15:author="rudi">
+    <w15:presenceInfo w15:providerId="None" w15:userId="rudi"/>
+  </w15:person>
+</w15:people>
+</file>
+
 <file path=word/styles.xml><?xml version="1.0" encoding="utf-8"?>
-<w:styles xmlns:mc="http://schemas.openxmlformats.org/markup-compatibility/2006" xmlns:r="http://schemas.openxmlformats.org/officeDocument/2006/relationships" xmlns:w="http://schemas.openxmlformats.org/wordprocessingml/2006/main" xmlns:w14="http://schemas.microsoft.com/office/word/2010/wordml" mc:Ignorable="w14">
+<w:styles xmlns:mc="http://schemas.openxmlformats.org/markup-compatibility/2006" xmlns:r="http://schemas.openxmlformats.org/officeDocument/2006/relationships" xmlns:w="http://schemas.openxmlformats.org/wordprocessingml/2006/main" xmlns:w14="http://schemas.microsoft.com/office/word/2010/wordml" xmlns:w15="http://schemas.microsoft.com/office/word/2012/wordml" mc:Ignorable="w14 w15">
   <w:docDefaults>
     <w:rPrDefault>
       <w:rPr>
@@ -2914,144 +3538,378 @@
       </w:pPr>
     </w:pPrDefault>
   </w:docDefaults>
-  <w:latentStyles w:defLockedState="0" w:defUIPriority="99" w:defSemiHidden="1" w:defUnhideWhenUsed="1" w:defQFormat="0" w:count="267">
-    <w:lsdException w:name="Normal" w:semiHidden="0" w:uiPriority="0" w:unhideWhenUsed="0" w:qFormat="1"/>
-    <w:lsdException w:name="heading 1" w:semiHidden="0" w:uiPriority="9" w:unhideWhenUsed="0" w:qFormat="1"/>
-    <w:lsdException w:name="heading 2" w:uiPriority="9" w:qFormat="1"/>
-    <w:lsdException w:name="heading 3" w:uiPriority="9" w:qFormat="1"/>
-    <w:lsdException w:name="heading 4" w:uiPriority="9" w:qFormat="1"/>
-    <w:lsdException w:name="heading 5" w:uiPriority="9" w:qFormat="1"/>
-    <w:lsdException w:name="heading 6" w:uiPriority="9" w:qFormat="1"/>
-    <w:lsdException w:name="heading 7" w:uiPriority="9" w:qFormat="1"/>
-    <w:lsdException w:name="heading 8" w:uiPriority="9" w:qFormat="1"/>
-    <w:lsdException w:name="heading 9" w:uiPriority="9" w:qFormat="1"/>
-    <w:lsdException w:name="toc 1" w:uiPriority="39"/>
-    <w:lsdException w:name="toc 2" w:uiPriority="39"/>
-    <w:lsdException w:name="toc 3" w:uiPriority="39"/>
-    <w:lsdException w:name="toc 4" w:uiPriority="39"/>
-    <w:lsdException w:name="toc 5" w:uiPriority="39"/>
-    <w:lsdException w:name="toc 6" w:uiPriority="39"/>
-    <w:lsdException w:name="toc 7" w:uiPriority="39"/>
-    <w:lsdException w:name="toc 8" w:uiPriority="39"/>
-    <w:lsdException w:name="toc 9" w:uiPriority="39"/>
-    <w:lsdException w:name="caption" w:uiPriority="35" w:qFormat="1"/>
-    <w:lsdException w:name="Title" w:semiHidden="0" w:uiPriority="10" w:unhideWhenUsed="0" w:qFormat="1"/>
-    <w:lsdException w:name="Default Paragraph Font" w:uiPriority="1"/>
-    <w:lsdException w:name="Subtitle" w:semiHidden="0" w:uiPriority="11" w:unhideWhenUsed="0" w:qFormat="1"/>
-    <w:lsdException w:name="Strong" w:semiHidden="0" w:uiPriority="22" w:unhideWhenUsed="0" w:qFormat="1"/>
-    <w:lsdException w:name="Emphasis" w:semiHidden="0" w:uiPriority="20" w:unhideWhenUsed="0" w:qFormat="1"/>
-    <w:lsdException w:name="Table Grid" w:semiHidden="0" w:uiPriority="59" w:unhideWhenUsed="0"/>
-    <w:lsdException w:name="Placeholder Text" w:unhideWhenUsed="0"/>
-    <w:lsdException w:name="No Spacing" w:semiHidden="0" w:uiPriority="1" w:unhideWhenUsed="0" w:qFormat="1"/>
-    <w:lsdException w:name="Light Shading" w:semiHidden="0" w:uiPriority="60" w:unhideWhenUsed="0"/>
-    <w:lsdException w:name="Light List" w:semiHidden="0" w:uiPriority="61" w:unhideWhenUsed="0"/>
-    <w:lsdException w:name="Light Grid" w:semiHidden="0" w:uiPriority="62" w:unhideWhenUsed="0"/>
-    <w:lsdException w:name="Medium Shading 1" w:semiHidden="0" w:uiPriority="63" w:unhideWhenUsed="0"/>
-    <w:lsdException w:name="Medium Shading 2" w:semiHidden="0" w:uiPriority="64" w:unhideWhenUsed="0"/>
-    <w:lsdException w:name="Medium List 1" w:semiHidden="0" w:uiPriority="65" w:unhideWhenUsed="0"/>
-    <w:lsdException w:name="Medium List 2" w:semiHidden="0" w:uiPriority="66" w:unhideWhenUsed="0"/>
-    <w:lsdException w:name="Medium Grid 1" w:semiHidden="0" w:uiPriority="67" w:unhideWhenUsed="0"/>
-    <w:lsdException w:name="Medium Grid 2" w:semiHidden="0" w:uiPriority="68" w:unhideWhenUsed="0"/>
-    <w:lsdException w:name="Medium Grid 3" w:semiHidden="0" w:uiPriority="69" w:unhideWhenUsed="0"/>
-    <w:lsdException w:name="Dark List" w:semiHidden="0" w:uiPriority="70" w:unhideWhenUsed="0"/>
-    <w:lsdException w:name="Colorful Shading" w:semiHidden="0" w:uiPriority="71" w:unhideWhenUsed="0"/>
-    <w:lsdException w:name="Colorful List" w:semiHidden="0" w:uiPriority="72" w:unhideWhenUsed="0"/>
-    <w:lsdException w:name="Colorful Grid" w:semiHidden="0" w:uiPriority="73" w:unhideWhenUsed="0"/>
-    <w:lsdException w:name="Light Shading Accent 1" w:semiHidden="0" w:uiPriority="60" w:unhideWhenUsed="0"/>
-    <w:lsdException w:name="Light List Accent 1" w:semiHidden="0" w:uiPriority="61" w:unhideWhenUsed="0"/>
-    <w:lsdException w:name="Light Grid Accent 1" w:semiHidden="0" w:uiPriority="62" w:unhideWhenUsed="0"/>
-    <w:lsdException w:name="Medium Shading 1 Accent 1" w:semiHidden="0" w:uiPriority="63" w:unhideWhenUsed="0"/>
-    <w:lsdException w:name="Medium Shading 2 Accent 1" w:semiHidden="0" w:uiPriority="64" w:unhideWhenUsed="0"/>
-    <w:lsdException w:name="Medium List 1 Accent 1" w:semiHidden="0" w:uiPriority="65" w:unhideWhenUsed="0"/>
-    <w:lsdException w:name="Revision" w:unhideWhenUsed="0"/>
-    <w:lsdException w:name="List Paragraph" w:semiHidden="0" w:uiPriority="34" w:unhideWhenUsed="0" w:qFormat="1"/>
-    <w:lsdException w:name="Quote" w:semiHidden="0" w:uiPriority="29" w:unhideWhenUsed="0" w:qFormat="1"/>
-    <w:lsdException w:name="Intense Quote" w:semiHidden="0" w:uiPriority="30" w:unhideWhenUsed="0" w:qFormat="1"/>
-    <w:lsdException w:name="Medium List 2 Accent 1" w:semiHidden="0" w:uiPriority="66" w:unhideWhenUsed="0"/>
-    <w:lsdException w:name="Medium Grid 1 Accent 1" w:semiHidden="0" w:uiPriority="67" w:unhideWhenUsed="0"/>
-    <w:lsdException w:name="Medium Grid 2 Accent 1" w:semiHidden="0" w:uiPriority="68" w:unhideWhenUsed="0"/>
-    <w:lsdException w:name="Medium Grid 3 Accent 1" w:semiHidden="0" w:uiPriority="69" w:unhideWhenUsed="0"/>
-    <w:lsdException w:name="Dark List Accent 1" w:semiHidden="0" w:uiPriority="70" w:unhideWhenUsed="0"/>
-    <w:lsdException w:name="Colorful Shading Accent 1" w:semiHidden="0" w:uiPriority="71" w:unhideWhenUsed="0"/>
-    <w:lsdException w:name="Colorful List Accent 1" w:semiHidden="0" w:uiPriority="72" w:unhideWhenUsed="0"/>
-    <w:lsdException w:name="Colorful Grid Accent 1" w:semiHidden="0" w:uiPriority="73" w:unhideWhenUsed="0"/>
-    <w:lsdException w:name="Light Shading Accent 2" w:semiHidden="0" w:uiPriority="60" w:unhideWhenUsed="0"/>
-    <w:lsdException w:name="Light List Accent 2" w:semiHidden="0" w:uiPriority="61" w:unhideWhenUsed="0"/>
-    <w:lsdException w:name="Light Grid Accent 2" w:semiHidden="0" w:uiPriority="62" w:unhideWhenUsed="0"/>
-    <w:lsdException w:name="Medium Shading 1 Accent 2" w:semiHidden="0" w:uiPriority="63" w:unhideWhenUsed="0"/>
-    <w:lsdException w:name="Medium Shading 2 Accent 2" w:semiHidden="0" w:uiPriority="64" w:unhideWhenUsed="0"/>
-    <w:lsdException w:name="Medium List 1 Accent 2" w:semiHidden="0" w:uiPriority="65" w:unhideWhenUsed="0"/>
-    <w:lsdException w:name="Medium List 2 Accent 2" w:semiHidden="0" w:uiPriority="66" w:unhideWhenUsed="0"/>
-    <w:lsdException w:name="Medium Grid 1 Accent 2" w:semiHidden="0" w:uiPriority="67" w:unhideWhenUsed="0"/>
-    <w:lsdException w:name="Medium Grid 2 Accent 2" w:semiHidden="0" w:uiPriority="68" w:unhideWhenUsed="0"/>
-    <w:lsdException w:name="Medium Grid 3 Accent 2" w:semiHidden="0" w:uiPriority="69" w:unhideWhenUsed="0"/>
-    <w:lsdException w:name="Dark List Accent 2" w:semiHidden="0" w:uiPriority="70" w:unhideWhenUsed="0"/>
-    <w:lsdException w:name="Colorful Shading Accent 2" w:semiHidden="0" w:uiPriority="71" w:unhideWhenUsed="0"/>
-    <w:lsdException w:name="Colorful List Accent 2" w:semiHidden="0" w:uiPriority="72" w:unhideWhenUsed="0"/>
-    <w:lsdException w:name="Colorful Grid Accent 2" w:semiHidden="0" w:uiPriority="73" w:unhideWhenUsed="0"/>
-    <w:lsdException w:name="Light Shading Accent 3" w:semiHidden="0" w:uiPriority="60" w:unhideWhenUsed="0"/>
-    <w:lsdException w:name="Light List Accent 3" w:semiHidden="0" w:uiPriority="61" w:unhideWhenUsed="0"/>
-    <w:lsdException w:name="Light Grid Accent 3" w:semiHidden="0" w:uiPriority="62" w:unhideWhenUsed="0"/>
-    <w:lsdException w:name="Medium Shading 1 Accent 3" w:semiHidden="0" w:uiPriority="63" w:unhideWhenUsed="0"/>
-    <w:lsdException w:name="Medium Shading 2 Accent 3" w:semiHidden="0" w:uiPriority="64" w:unhideWhenUsed="0"/>
-    <w:lsdException w:name="Medium List 1 Accent 3" w:semiHidden="0" w:uiPriority="65" w:unhideWhenUsed="0"/>
-    <w:lsdException w:name="Medium List 2 Accent 3" w:semiHidden="0" w:uiPriority="66" w:unhideWhenUsed="0"/>
-    <w:lsdException w:name="Medium Grid 1 Accent 3" w:semiHidden="0" w:uiPriority="67" w:unhideWhenUsed="0"/>
-    <w:lsdException w:name="Medium Grid 2 Accent 3" w:semiHidden="0" w:uiPriority="68" w:unhideWhenUsed="0"/>
-    <w:lsdException w:name="Medium Grid 3 Accent 3" w:semiHidden="0" w:uiPriority="69" w:unhideWhenUsed="0"/>
-    <w:lsdException w:name="Dark List Accent 3" w:semiHidden="0" w:uiPriority="70" w:unhideWhenUsed="0"/>
-    <w:lsdException w:name="Colorful Shading Accent 3" w:semiHidden="0" w:uiPriority="71" w:unhideWhenUsed="0"/>
-    <w:lsdException w:name="Colorful List Accent 3" w:semiHidden="0" w:uiPriority="72" w:unhideWhenUsed="0"/>
-    <w:lsdException w:name="Colorful Grid Accent 3" w:semiHidden="0" w:uiPriority="73" w:unhideWhenUsed="0"/>
-    <w:lsdException w:name="Light Shading Accent 4" w:semiHidden="0" w:uiPriority="60" w:unhideWhenUsed="0"/>
-    <w:lsdException w:name="Light List Accent 4" w:semiHidden="0" w:uiPriority="61" w:unhideWhenUsed="0"/>
-    <w:lsdException w:name="Light Grid Accent 4" w:semiHidden="0" w:uiPriority="62" w:unhideWhenUsed="0"/>
-    <w:lsdException w:name="Medium Shading 1 Accent 4" w:semiHidden="0" w:uiPriority="63" w:unhideWhenUsed="0"/>
-    <w:lsdException w:name="Medium Shading 2 Accent 4" w:semiHidden="0" w:uiPriority="64" w:unhideWhenUsed="0"/>
-    <w:lsdException w:name="Medium List 1 Accent 4" w:semiHidden="0" w:uiPriority="65" w:unhideWhenUsed="0"/>
-    <w:lsdException w:name="Medium List 2 Accent 4" w:semiHidden="0" w:uiPriority="66" w:unhideWhenUsed="0"/>
-    <w:lsdException w:name="Medium Grid 1 Accent 4" w:semiHidden="0" w:uiPriority="67" w:unhideWhenUsed="0"/>
-    <w:lsdException w:name="Medium Grid 2 Accent 4" w:semiHidden="0" w:uiPriority="68" w:unhideWhenUsed="0"/>
-    <w:lsdException w:name="Medium Grid 3 Accent 4" w:semiHidden="0" w:uiPriority="69" w:unhideWhenUsed="0"/>
-    <w:lsdException w:name="Dark List Accent 4" w:semiHidden="0" w:uiPriority="70" w:unhideWhenUsed="0"/>
-    <w:lsdException w:name="Colorful Shading Accent 4" w:semiHidden="0" w:uiPriority="71" w:unhideWhenUsed="0"/>
-    <w:lsdException w:name="Colorful List Accent 4" w:semiHidden="0" w:uiPriority="72" w:unhideWhenUsed="0"/>
-    <w:lsdException w:name="Colorful Grid Accent 4" w:semiHidden="0" w:uiPriority="73" w:unhideWhenUsed="0"/>
-    <w:lsdException w:name="Light Shading Accent 5" w:semiHidden="0" w:uiPriority="60" w:unhideWhenUsed="0"/>
-    <w:lsdException w:name="Light List Accent 5" w:semiHidden="0" w:uiPriority="61" w:unhideWhenUsed="0"/>
-    <w:lsdException w:name="Light Grid Accent 5" w:semiHidden="0" w:uiPriority="62" w:unhideWhenUsed="0"/>
-    <w:lsdException w:name="Medium Shading 1 Accent 5" w:semiHidden="0" w:uiPriority="63" w:unhideWhenUsed="0"/>
-    <w:lsdException w:name="Medium Shading 2 Accent 5" w:semiHidden="0" w:uiPriority="64" w:unhideWhenUsed="0"/>
-    <w:lsdException w:name="Medium List 1 Accent 5" w:semiHidden="0" w:uiPriority="65" w:unhideWhenUsed="0"/>
-    <w:lsdException w:name="Medium List 2 Accent 5" w:semiHidden="0" w:uiPriority="66" w:unhideWhenUsed="0"/>
-    <w:lsdException w:name="Medium Grid 1 Accent 5" w:semiHidden="0" w:uiPriority="67" w:unhideWhenUsed="0"/>
-    <w:lsdException w:name="Medium Grid 2 Accent 5" w:semiHidden="0" w:uiPriority="68" w:unhideWhenUsed="0"/>
-    <w:lsdException w:name="Medium Grid 3 Accent 5" w:semiHidden="0" w:uiPriority="69" w:unhideWhenUsed="0"/>
-    <w:lsdException w:name="Dark List Accent 5" w:semiHidden="0" w:uiPriority="70" w:unhideWhenUsed="0"/>
-    <w:lsdException w:name="Colorful Shading Accent 5" w:semiHidden="0" w:uiPriority="71" w:unhideWhenUsed="0"/>
-    <w:lsdException w:name="Colorful List Accent 5" w:semiHidden="0" w:uiPriority="72" w:unhideWhenUsed="0"/>
-    <w:lsdException w:name="Colorful Grid Accent 5" w:semiHidden="0" w:uiPriority="73" w:unhideWhenUsed="0"/>
-    <w:lsdException w:name="Light Shading Accent 6" w:semiHidden="0" w:uiPriority="60" w:unhideWhenUsed="0"/>
-    <w:lsdException w:name="Light List Accent 6" w:semiHidden="0" w:uiPriority="61" w:unhideWhenUsed="0"/>
-    <w:lsdException w:name="Light Grid Accent 6" w:semiHidden="0" w:uiPriority="62" w:unhideWhenUsed="0"/>
-    <w:lsdException w:name="Medium Shading 1 Accent 6" w:semiHidden="0" w:uiPriority="63" w:unhideWhenUsed="0"/>
-    <w:lsdException w:name="Medium Shading 2 Accent 6" w:semiHidden="0" w:uiPriority="64" w:unhideWhenUsed="0"/>
-    <w:lsdException w:name="Medium List 1 Accent 6" w:semiHidden="0" w:uiPriority="65" w:unhideWhenUsed="0"/>
-    <w:lsdException w:name="Medium List 2 Accent 6" w:semiHidden="0" w:uiPriority="66" w:unhideWhenUsed="0"/>
-    <w:lsdException w:name="Medium Grid 1 Accent 6" w:semiHidden="0" w:uiPriority="67" w:unhideWhenUsed="0"/>
-    <w:lsdException w:name="Medium Grid 2 Accent 6" w:semiHidden="0" w:uiPriority="68" w:unhideWhenUsed="0"/>
-    <w:lsdException w:name="Medium Grid 3 Accent 6" w:semiHidden="0" w:uiPriority="69" w:unhideWhenUsed="0"/>
-    <w:lsdException w:name="Dark List Accent 6" w:semiHidden="0" w:uiPriority="70" w:unhideWhenUsed="0"/>
-    <w:lsdException w:name="Colorful Shading Accent 6" w:semiHidden="0" w:uiPriority="71" w:unhideWhenUsed="0"/>
-    <w:lsdException w:name="Colorful List Accent 6" w:semiHidden="0" w:uiPriority="72" w:unhideWhenUsed="0"/>
-    <w:lsdException w:name="Colorful Grid Accent 6" w:semiHidden="0" w:uiPriority="73" w:unhideWhenUsed="0"/>
-    <w:lsdException w:name="Subtle Emphasis" w:semiHidden="0" w:uiPriority="19" w:unhideWhenUsed="0" w:qFormat="1"/>
-    <w:lsdException w:name="Intense Emphasis" w:semiHidden="0" w:uiPriority="21" w:unhideWhenUsed="0" w:qFormat="1"/>
-    <w:lsdException w:name="Subtle Reference" w:semiHidden="0" w:uiPriority="31" w:unhideWhenUsed="0" w:qFormat="1"/>
-    <w:lsdException w:name="Intense Reference" w:semiHidden="0" w:uiPriority="32" w:unhideWhenUsed="0" w:qFormat="1"/>
-    <w:lsdException w:name="Book Title" w:semiHidden="0" w:uiPriority="33" w:unhideWhenUsed="0" w:qFormat="1"/>
-    <w:lsdException w:name="Bibliography" w:uiPriority="37"/>
-    <w:lsdException w:name="TOC Heading" w:uiPriority="39" w:qFormat="1"/>
+  <w:latentStyles w:defLockedState="0" w:defUIPriority="99" w:defSemiHidden="0" w:defUnhideWhenUsed="0" w:defQFormat="0" w:count="371">
+    <w:lsdException w:name="Normal" w:uiPriority="0" w:qFormat="1"/>
+    <w:lsdException w:name="heading 1" w:uiPriority="9" w:qFormat="1"/>
+    <w:lsdException w:name="heading 2" w:semiHidden="1" w:uiPriority="9" w:unhideWhenUsed="1" w:qFormat="1"/>
+    <w:lsdException w:name="heading 3" w:semiHidden="1" w:uiPriority="9" w:unhideWhenUsed="1" w:qFormat="1"/>
+    <w:lsdException w:name="heading 4" w:semiHidden="1" w:uiPriority="9" w:unhideWhenUsed="1" w:qFormat="1"/>
+    <w:lsdException w:name="heading 5" w:semiHidden="1" w:uiPriority="9" w:unhideWhenUsed="1" w:qFormat="1"/>
+    <w:lsdException w:name="heading 6" w:semiHidden="1" w:uiPriority="9" w:unhideWhenUsed="1" w:qFormat="1"/>
+    <w:lsdException w:name="heading 7" w:semiHidden="1" w:uiPriority="9" w:unhideWhenUsed="1" w:qFormat="1"/>
+    <w:lsdException w:name="heading 8" w:semiHidden="1" w:uiPriority="9" w:unhideWhenUsed="1" w:qFormat="1"/>
+    <w:lsdException w:name="heading 9" w:semiHidden="1" w:uiPriority="9" w:unhideWhenUsed="1" w:qFormat="1"/>
+    <w:lsdException w:name="index 1" w:semiHidden="1" w:unhideWhenUsed="1"/>
+    <w:lsdException w:name="index 2" w:semiHidden="1" w:unhideWhenUsed="1"/>
+    <w:lsdException w:name="index 3" w:semiHidden="1" w:unhideWhenUsed="1"/>
+    <w:lsdException w:name="index 4" w:semiHidden="1" w:unhideWhenUsed="1"/>
+    <w:lsdException w:name="index 5" w:semiHidden="1" w:unhideWhenUsed="1"/>
+    <w:lsdException w:name="index 6" w:semiHidden="1" w:unhideWhenUsed="1"/>
+    <w:lsdException w:name="index 7" w:semiHidden="1" w:unhideWhenUsed="1"/>
+    <w:lsdException w:name="index 8" w:semiHidden="1" w:unhideWhenUsed="1"/>
+    <w:lsdException w:name="index 9" w:semiHidden="1" w:unhideWhenUsed="1"/>
+    <w:lsdException w:name="toc 1" w:semiHidden="1" w:uiPriority="39" w:unhideWhenUsed="1"/>
+    <w:lsdException w:name="toc 2" w:semiHidden="1" w:uiPriority="39" w:unhideWhenUsed="1"/>
+    <w:lsdException w:name="toc 3" w:semiHidden="1" w:uiPriority="39" w:unhideWhenUsed="1"/>
+    <w:lsdException w:name="toc 4" w:semiHidden="1" w:uiPriority="39" w:unhideWhenUsed="1"/>
+    <w:lsdException w:name="toc 5" w:semiHidden="1" w:uiPriority="39" w:unhideWhenUsed="1"/>
+    <w:lsdException w:name="toc 6" w:semiHidden="1" w:uiPriority="39" w:unhideWhenUsed="1"/>
+    <w:lsdException w:name="toc 7" w:semiHidden="1" w:uiPriority="39" w:unhideWhenUsed="1"/>
+    <w:lsdException w:name="toc 8" w:semiHidden="1" w:uiPriority="39" w:unhideWhenUsed="1"/>
+    <w:lsdException w:name="toc 9" w:semiHidden="1" w:uiPriority="39" w:unhideWhenUsed="1"/>
+    <w:lsdException w:name="Normal Indent" w:semiHidden="1" w:unhideWhenUsed="1"/>
+    <w:lsdException w:name="footnote text" w:semiHidden="1" w:unhideWhenUsed="1"/>
+    <w:lsdException w:name="annotation text" w:semiHidden="1" w:unhideWhenUsed="1"/>
+    <w:lsdException w:name="header" w:semiHidden="1" w:unhideWhenUsed="1"/>
+    <w:lsdException w:name="footer" w:semiHidden="1" w:unhideWhenUsed="1"/>
+    <w:lsdException w:name="index heading" w:semiHidden="1" w:unhideWhenUsed="1"/>
+    <w:lsdException w:name="caption" w:semiHidden="1" w:uiPriority="35" w:unhideWhenUsed="1" w:qFormat="1"/>
+    <w:lsdException w:name="table of figures" w:semiHidden="1" w:unhideWhenUsed="1"/>
+    <w:lsdException w:name="envelope address" w:semiHidden="1" w:unhideWhenUsed="1"/>
+    <w:lsdException w:name="envelope return" w:semiHidden="1" w:unhideWhenUsed="1"/>
+    <w:lsdException w:name="footnote reference" w:semiHidden="1" w:unhideWhenUsed="1"/>
+    <w:lsdException w:name="annotation reference" w:semiHidden="1" w:unhideWhenUsed="1"/>
+    <w:lsdException w:name="line number" w:semiHidden="1" w:unhideWhenUsed="1"/>
+    <w:lsdException w:name="page number" w:semiHidden="1" w:unhideWhenUsed="1"/>
+    <w:lsdException w:name="endnote reference" w:semiHidden="1" w:unhideWhenUsed="1"/>
+    <w:lsdException w:name="endnote text" w:semiHidden="1" w:unhideWhenUsed="1"/>
+    <w:lsdException w:name="table of authorities" w:semiHidden="1" w:unhideWhenUsed="1"/>
+    <w:lsdException w:name="macro" w:semiHidden="1" w:unhideWhenUsed="1"/>
+    <w:lsdException w:name="toa heading" w:semiHidden="1" w:unhideWhenUsed="1"/>
+    <w:lsdException w:name="List" w:semiHidden="1" w:unhideWhenUsed="1"/>
+    <w:lsdException w:name="List Bullet" w:semiHidden="1" w:unhideWhenUsed="1"/>
+    <w:lsdException w:name="List Number" w:semiHidden="1" w:unhideWhenUsed="1"/>
+    <w:lsdException w:name="List 2" w:semiHidden="1" w:unhideWhenUsed="1"/>
+    <w:lsdException w:name="List 3" w:semiHidden="1" w:unhideWhenUsed="1"/>
+    <w:lsdException w:name="List 4" w:semiHidden="1" w:unhideWhenUsed="1"/>
+    <w:lsdException w:name="List 5" w:semiHidden="1" w:unhideWhenUsed="1"/>
+    <w:lsdException w:name="List Bullet 2" w:semiHidden="1" w:unhideWhenUsed="1"/>
+    <w:lsdException w:name="List Bullet 3" w:semiHidden="1" w:unhideWhenUsed="1"/>
+    <w:lsdException w:name="List Bullet 4" w:semiHidden="1" w:unhideWhenUsed="1"/>
+    <w:lsdException w:name="List Bullet 5" w:semiHidden="1" w:unhideWhenUsed="1"/>
+    <w:lsdException w:name="List Number 2" w:semiHidden="1" w:unhideWhenUsed="1"/>
+    <w:lsdException w:name="List Number 3" w:semiHidden="1" w:unhideWhenUsed="1"/>
+    <w:lsdException w:name="List Number 4" w:semiHidden="1" w:unhideWhenUsed="1"/>
+    <w:lsdException w:name="List Number 5" w:semiHidden="1" w:unhideWhenUsed="1"/>
+    <w:lsdException w:name="Title" w:uiPriority="10" w:qFormat="1"/>
+    <w:lsdException w:name="Closing" w:semiHidden="1" w:unhideWhenUsed="1"/>
+    <w:lsdException w:name="Signature" w:semiHidden="1" w:unhideWhenUsed="1"/>
+    <w:lsdException w:name="Default Paragraph Font" w:semiHidden="1" w:uiPriority="1" w:unhideWhenUsed="1"/>
+    <w:lsdException w:name="Body Text" w:semiHidden="1" w:unhideWhenUsed="1"/>
+    <w:lsdException w:name="Body Text Indent" w:semiHidden="1" w:unhideWhenUsed="1"/>
+    <w:lsdException w:name="List Continue" w:semiHidden="1" w:unhideWhenUsed="1"/>
+    <w:lsdException w:name="List Continue 2" w:semiHidden="1" w:unhideWhenUsed="1"/>
+    <w:lsdException w:name="List Continue 3" w:semiHidden="1" w:unhideWhenUsed="1"/>
+    <w:lsdException w:name="List Continue 4" w:semiHidden="1" w:unhideWhenUsed="1"/>
+    <w:lsdException w:name="List Continue 5" w:semiHidden="1" w:unhideWhenUsed="1"/>
+    <w:lsdException w:name="Message Header" w:semiHidden="1" w:unhideWhenUsed="1"/>
+    <w:lsdException w:name="Subtitle" w:uiPriority="11" w:qFormat="1"/>
+    <w:lsdException w:name="Salutation" w:semiHidden="1" w:unhideWhenUsed="1"/>
+    <w:lsdException w:name="Date" w:semiHidden="1" w:unhideWhenUsed="1"/>
+    <w:lsdException w:name="Body Text First Indent" w:semiHidden="1" w:unhideWhenUsed="1"/>
+    <w:lsdException w:name="Body Text First Indent 2" w:semiHidden="1" w:unhideWhenUsed="1"/>
+    <w:lsdException w:name="Note Heading" w:semiHidden="1" w:unhideWhenUsed="1"/>
+    <w:lsdException w:name="Body Text 2" w:semiHidden="1" w:unhideWhenUsed="1"/>
+    <w:lsdException w:name="Body Text 3" w:semiHidden="1" w:unhideWhenUsed="1"/>
+    <w:lsdException w:name="Body Text Indent 2" w:semiHidden="1" w:unhideWhenUsed="1"/>
+    <w:lsdException w:name="Body Text Indent 3" w:semiHidden="1" w:unhideWhenUsed="1"/>
+    <w:lsdException w:name="Block Text" w:semiHidden="1" w:unhideWhenUsed="1"/>
+    <w:lsdException w:name="Hyperlink" w:semiHidden="1" w:unhideWhenUsed="1"/>
+    <w:lsdException w:name="FollowedHyperlink" w:semiHidden="1" w:unhideWhenUsed="1"/>
+    <w:lsdException w:name="Strong" w:uiPriority="22" w:qFormat="1"/>
+    <w:lsdException w:name="Emphasis" w:uiPriority="20" w:qFormat="1"/>
+    <w:lsdException w:name="Document Map" w:semiHidden="1" w:unhideWhenUsed="1"/>
+    <w:lsdException w:name="Plain Text" w:semiHidden="1" w:unhideWhenUsed="1"/>
+    <w:lsdException w:name="E-mail Signature" w:semiHidden="1" w:unhideWhenUsed="1"/>
+    <w:lsdException w:name="HTML Top of Form" w:semiHidden="1" w:unhideWhenUsed="1"/>
+    <w:lsdException w:name="HTML Bottom of Form" w:semiHidden="1" w:unhideWhenUsed="1"/>
+    <w:lsdException w:name="Normal (Web)" w:semiHidden="1" w:unhideWhenUsed="1"/>
+    <w:lsdException w:name="HTML Acronym" w:semiHidden="1" w:unhideWhenUsed="1"/>
+    <w:lsdException w:name="HTML Address" w:semiHidden="1" w:unhideWhenUsed="1"/>
+    <w:lsdException w:name="HTML Cite" w:semiHidden="1" w:unhideWhenUsed="1"/>
+    <w:lsdException w:name="HTML Code" w:semiHidden="1" w:unhideWhenUsed="1"/>
+    <w:lsdException w:name="HTML Definition" w:semiHidden="1" w:unhideWhenUsed="1"/>
+    <w:lsdException w:name="HTML Keyboard" w:semiHidden="1" w:unhideWhenUsed="1"/>
+    <w:lsdException w:name="HTML Preformatted" w:semiHidden="1" w:unhideWhenUsed="1"/>
+    <w:lsdException w:name="HTML Sample" w:semiHidden="1" w:unhideWhenUsed="1"/>
+    <w:lsdException w:name="HTML Typewriter" w:semiHidden="1" w:unhideWhenUsed="1"/>
+    <w:lsdException w:name="HTML Variable" w:semiHidden="1" w:unhideWhenUsed="1"/>
+    <w:lsdException w:name="Normal Table" w:semiHidden="1" w:unhideWhenUsed="1"/>
+    <w:lsdException w:name="annotation subject" w:semiHidden="1" w:unhideWhenUsed="1"/>
+    <w:lsdException w:name="No List" w:semiHidden="1" w:unhideWhenUsed="1"/>
+    <w:lsdException w:name="Outline List 1" w:semiHidden="1" w:unhideWhenUsed="1"/>
+    <w:lsdException w:name="Outline List 2" w:semiHidden="1" w:unhideWhenUsed="1"/>
+    <w:lsdException w:name="Outline List 3" w:semiHidden="1" w:unhideWhenUsed="1"/>
+    <w:lsdException w:name="Table Simple 1" w:semiHidden="1" w:unhideWhenUsed="1"/>
+    <w:lsdException w:name="Table Simple 2" w:semiHidden="1" w:unhideWhenUsed="1"/>
+    <w:lsdException w:name="Table Simple 3" w:semiHidden="1" w:unhideWhenUsed="1"/>
+    <w:lsdException w:name="Table Classic 1" w:semiHidden="1" w:unhideWhenUsed="1"/>
+    <w:lsdException w:name="Table Classic 2" w:semiHidden="1" w:unhideWhenUsed="1"/>
+    <w:lsdException w:name="Table Classic 3" w:semiHidden="1" w:unhideWhenUsed="1"/>
+    <w:lsdException w:name="Table Classic 4" w:semiHidden="1" w:unhideWhenUsed="1"/>
+    <w:lsdException w:name="Table Colorful 1" w:semiHidden="1" w:unhideWhenUsed="1"/>
+    <w:lsdException w:name="Table Colorful 2" w:semiHidden="1" w:unhideWhenUsed="1"/>
+    <w:lsdException w:name="Table Colorful 3" w:semiHidden="1" w:unhideWhenUsed="1"/>
+    <w:lsdException w:name="Table Columns 1" w:semiHidden="1" w:unhideWhenUsed="1"/>
+    <w:lsdException w:name="Table Columns 2" w:semiHidden="1" w:unhideWhenUsed="1"/>
+    <w:lsdException w:name="Table Columns 3" w:semiHidden="1" w:unhideWhenUsed="1"/>
+    <w:lsdException w:name="Table Columns 4" w:semiHidden="1" w:unhideWhenUsed="1"/>
+    <w:lsdException w:name="Table Columns 5" w:semiHidden="1" w:unhideWhenUsed="1"/>
+    <w:lsdException w:name="Table Grid 1" w:semiHidden="1" w:unhideWhenUsed="1"/>
+    <w:lsdException w:name="Table Grid 2" w:semiHidden="1" w:unhideWhenUsed="1"/>
+    <w:lsdException w:name="Table Grid 3" w:semiHidden="1" w:unhideWhenUsed="1"/>
+    <w:lsdException w:name="Table Grid 4" w:semiHidden="1" w:unhideWhenUsed="1"/>
+    <w:lsdException w:name="Table Grid 5" w:semiHidden="1" w:unhideWhenUsed="1"/>
+    <w:lsdException w:name="Table Grid 6" w:semiHidden="1" w:unhideWhenUsed="1"/>
+    <w:lsdException w:name="Table Grid 7" w:semiHidden="1" w:unhideWhenUsed="1"/>
+    <w:lsdException w:name="Table Grid 8" w:semiHidden="1" w:unhideWhenUsed="1"/>
+    <w:lsdException w:name="Table List 1" w:semiHidden="1" w:unhideWhenUsed="1"/>
+    <w:lsdException w:name="Table List 2" w:semiHidden="1" w:unhideWhenUsed="1"/>
+    <w:lsdException w:name="Table List 3" w:semiHidden="1" w:unhideWhenUsed="1"/>
+    <w:lsdException w:name="Table List 4" w:semiHidden="1" w:unhideWhenUsed="1"/>
+    <w:lsdException w:name="Table List 5" w:semiHidden="1" w:unhideWhenUsed="1"/>
+    <w:lsdException w:name="Table List 6" w:semiHidden="1" w:unhideWhenUsed="1"/>
+    <w:lsdException w:name="Table List 7" w:semiHidden="1" w:unhideWhenUsed="1"/>
+    <w:lsdException w:name="Table List 8" w:semiHidden="1" w:unhideWhenUsed="1"/>
+    <w:lsdException w:name="Table 3D effects 1" w:semiHidden="1" w:unhideWhenUsed="1"/>
+    <w:lsdException w:name="Table 3D effects 2" w:semiHidden="1" w:unhideWhenUsed="1"/>
+    <w:lsdException w:name="Table 3D effects 3" w:semiHidden="1" w:unhideWhenUsed="1"/>
+    <w:lsdException w:name="Table Contemporary" w:semiHidden="1" w:unhideWhenUsed="1"/>
+    <w:lsdException w:name="Table Elegant" w:semiHidden="1" w:unhideWhenUsed="1"/>
+    <w:lsdException w:name="Table Professional" w:semiHidden="1" w:unhideWhenUsed="1"/>
+    <w:lsdException w:name="Table Subtle 1" w:semiHidden="1" w:unhideWhenUsed="1"/>
+    <w:lsdException w:name="Table Subtle 2" w:semiHidden="1" w:unhideWhenUsed="1"/>
+    <w:lsdException w:name="Table Web 1" w:semiHidden="1" w:unhideWhenUsed="1"/>
+    <w:lsdException w:name="Table Web 2" w:semiHidden="1" w:unhideWhenUsed="1"/>
+    <w:lsdException w:name="Table Web 3" w:semiHidden="1" w:unhideWhenUsed="1"/>
+    <w:lsdException w:name="Balloon Text" w:semiHidden="1" w:unhideWhenUsed="1"/>
+    <w:lsdException w:name="Table Grid" w:uiPriority="59"/>
+    <w:lsdException w:name="Table Theme" w:semiHidden="1" w:unhideWhenUsed="1"/>
+    <w:lsdException w:name="Placeholder Text" w:semiHidden="1"/>
+    <w:lsdException w:name="No Spacing" w:uiPriority="1" w:qFormat="1"/>
+    <w:lsdException w:name="Light Shading" w:uiPriority="60"/>
+    <w:lsdException w:name="Light List" w:uiPriority="61"/>
+    <w:lsdException w:name="Light Grid" w:uiPriority="62"/>
+    <w:lsdException w:name="Medium Shading 1" w:uiPriority="63"/>
+    <w:lsdException w:name="Medium Shading 2" w:uiPriority="64"/>
+    <w:lsdException w:name="Medium List 1" w:uiPriority="65"/>
+    <w:lsdException w:name="Medium List 2" w:uiPriority="66"/>
+    <w:lsdException w:name="Medium Grid 1" w:uiPriority="67"/>
+    <w:lsdException w:name="Medium Grid 2" w:uiPriority="68"/>
+    <w:lsdException w:name="Medium Grid 3" w:uiPriority="69"/>
+    <w:lsdException w:name="Dark List" w:uiPriority="70"/>
+    <w:lsdException w:name="Colorful Shading" w:uiPriority="71"/>
+    <w:lsdException w:name="Colorful List" w:uiPriority="72"/>
+    <w:lsdException w:name="Colorful Grid" w:uiPriority="73"/>
+    <w:lsdException w:name="Light Shading Accent 1" w:uiPriority="60"/>
+    <w:lsdException w:name="Light List Accent 1" w:uiPriority="61"/>
+    <w:lsdException w:name="Light Grid Accent 1" w:uiPriority="62"/>
+    <w:lsdException w:name="Medium Shading 1 Accent 1" w:uiPriority="63"/>
+    <w:lsdException w:name="Medium Shading 2 Accent 1" w:uiPriority="64"/>
+    <w:lsdException w:name="Medium List 1 Accent 1" w:uiPriority="65"/>
+    <w:lsdException w:name="Revision" w:semiHidden="1"/>
+    <w:lsdException w:name="List Paragraph" w:uiPriority="34" w:qFormat="1"/>
+    <w:lsdException w:name="Quote" w:uiPriority="29" w:qFormat="1"/>
+    <w:lsdException w:name="Intense Quote" w:uiPriority="30" w:qFormat="1"/>
+    <w:lsdException w:name="Medium List 2 Accent 1" w:uiPriority="66"/>
+    <w:lsdException w:name="Medium Grid 1 Accent 1" w:uiPriority="67"/>
+    <w:lsdException w:name="Medium Grid 2 Accent 1" w:uiPriority="68"/>
+    <w:lsdException w:name="Medium Grid 3 Accent 1" w:uiPriority="69"/>
+    <w:lsdException w:name="Dark List Accent 1" w:uiPriority="70"/>
+    <w:lsdException w:name="Colorful Shading Accent 1" w:uiPriority="71"/>
+    <w:lsdException w:name="Colorful List Accent 1" w:uiPriority="72"/>
+    <w:lsdException w:name="Colorful Grid Accent 1" w:uiPriority="73"/>
+    <w:lsdException w:name="Light Shading Accent 2" w:uiPriority="60"/>
+    <w:lsdException w:name="Light List Accent 2" w:uiPriority="61"/>
+    <w:lsdException w:name="Light Grid Accent 2" w:uiPriority="62"/>
+    <w:lsdException w:name="Medium Shading 1 Accent 2" w:uiPriority="63"/>
+    <w:lsdException w:name="Medium Shading 2 Accent 2" w:uiPriority="64"/>
+    <w:lsdException w:name="Medium List 1 Accent 2" w:uiPriority="65"/>
+    <w:lsdException w:name="Medium List 2 Accent 2" w:uiPriority="66"/>
+    <w:lsdException w:name="Medium Grid 1 Accent 2" w:uiPriority="67"/>
+    <w:lsdException w:name="Medium Grid 2 Accent 2" w:uiPriority="68"/>
+    <w:lsdException w:name="Medium Grid 3 Accent 2" w:uiPriority="69"/>
+    <w:lsdException w:name="Dark List Accent 2" w:uiPriority="70"/>
+    <w:lsdException w:name="Colorful Shading Accent 2" w:uiPriority="71"/>
+    <w:lsdException w:name="Colorful List Accent 2" w:uiPriority="72"/>
+    <w:lsdException w:name="Colorful Grid Accent 2" w:uiPriority="73"/>
+    <w:lsdException w:name="Light Shading Accent 3" w:uiPriority="60"/>
+    <w:lsdException w:name="Light List Accent 3" w:uiPriority="61"/>
+    <w:lsdException w:name="Light Grid Accent 3" w:uiPriority="62"/>
+    <w:lsdException w:name="Medium Shading 1 Accent 3" w:uiPriority="63"/>
+    <w:lsdException w:name="Medium Shading 2 Accent 3" w:uiPriority="64"/>
+    <w:lsdException w:name="Medium List 1 Accent 3" w:uiPriority="65"/>
+    <w:lsdException w:name="Medium List 2 Accent 3" w:uiPriority="66"/>
+    <w:lsdException w:name="Medium Grid 1 Accent 3" w:uiPriority="67"/>
+    <w:lsdException w:name="Medium Grid 2 Accent 3" w:uiPriority="68"/>
+    <w:lsdException w:name="Medium Grid 3 Accent 3" w:uiPriority="69"/>
+    <w:lsdException w:name="Dark List Accent 3" w:uiPriority="70"/>
+    <w:lsdException w:name="Colorful Shading Accent 3" w:uiPriority="71"/>
+    <w:lsdException w:name="Colorful List Accent 3" w:uiPriority="72"/>
+    <w:lsdException w:name="Colorful Grid Accent 3" w:uiPriority="73"/>
+    <w:lsdException w:name="Light Shading Accent 4" w:uiPriority="60"/>
+    <w:lsdException w:name="Light List Accent 4" w:uiPriority="61"/>
+    <w:lsdException w:name="Light Grid Accent 4" w:uiPriority="62"/>
+    <w:lsdException w:name="Medium Shading 1 Accent 4" w:uiPriority="63"/>
+    <w:lsdException w:name="Medium Shading 2 Accent 4" w:uiPriority="64"/>
+    <w:lsdException w:name="Medium List 1 Accent 4" w:uiPriority="65"/>
+    <w:lsdException w:name="Medium List 2 Accent 4" w:uiPriority="66"/>
+    <w:lsdException w:name="Medium Grid 1 Accent 4" w:uiPriority="67"/>
+    <w:lsdException w:name="Medium Grid 2 Accent 4" w:uiPriority="68"/>
+    <w:lsdException w:name="Medium Grid 3 Accent 4" w:uiPriority="69"/>
+    <w:lsdException w:name="Dark List Accent 4" w:uiPriority="70"/>
+    <w:lsdException w:name="Colorful Shading Accent 4" w:uiPriority="71"/>
+    <w:lsdException w:name="Colorful List Accent 4" w:uiPriority="72"/>
+    <w:lsdException w:name="Colorful Grid Accent 4" w:uiPriority="73"/>
+    <w:lsdException w:name="Light Shading Accent 5" w:uiPriority="60"/>
+    <w:lsdException w:name="Light List Accent 5" w:uiPriority="61"/>
+    <w:lsdException w:name="Light Grid Accent 5" w:uiPriority="62"/>
+    <w:lsdException w:name="Medium Shading 1 Accent 5" w:uiPriority="63"/>
+    <w:lsdException w:name="Medium Shading 2 Accent 5" w:uiPriority="64"/>
+    <w:lsdException w:name="Medium List 1 Accent 5" w:uiPriority="65"/>
+    <w:lsdException w:name="Medium List 2 Accent 5" w:uiPriority="66"/>
+    <w:lsdException w:name="Medium Grid 1 Accent 5" w:uiPriority="67"/>
+    <w:lsdException w:name="Medium Grid 2 Accent 5" w:uiPriority="68"/>
+    <w:lsdException w:name="Medium Grid 3 Accent 5" w:uiPriority="69"/>
+    <w:lsdException w:name="Dark List Accent 5" w:uiPriority="70"/>
+    <w:lsdException w:name="Colorful Shading Accent 5" w:uiPriority="71"/>
+    <w:lsdException w:name="Colorful List Accent 5" w:uiPriority="72"/>
+    <w:lsdException w:name="Colorful Grid Accent 5" w:uiPriority="73"/>
+    <w:lsdException w:name="Light Shading Accent 6" w:uiPriority="60"/>
+    <w:lsdException w:name="Light List Accent 6" w:uiPriority="61"/>
+    <w:lsdException w:name="Light Grid Accent 6" w:uiPriority="62"/>
+    <w:lsdException w:name="Medium Shading 1 Accent 6" w:uiPriority="63"/>
+    <w:lsdException w:name="Medium Shading 2 Accent 6" w:uiPriority="64"/>
+    <w:lsdException w:name="Medium List 1 Accent 6" w:uiPriority="65"/>
+    <w:lsdException w:name="Medium List 2 Accent 6" w:uiPriority="66"/>
+    <w:lsdException w:name="Medium Grid 1 Accent 6" w:uiPriority="67"/>
+    <w:lsdException w:name="Medium Grid 2 Accent 6" w:uiPriority="68"/>
+    <w:lsdException w:name="Medium Grid 3 Accent 6" w:uiPriority="69"/>
+    <w:lsdException w:name="Dark List Accent 6" w:uiPriority="70"/>
+    <w:lsdException w:name="Colorful Shading Accent 6" w:uiPriority="71"/>
+    <w:lsdException w:name="Colorful List Accent 6" w:uiPriority="72"/>
+    <w:lsdException w:name="Colorful Grid Accent 6" w:uiPriority="73"/>
+    <w:lsdException w:name="Subtle Emphasis" w:uiPriority="19" w:qFormat="1"/>
+    <w:lsdException w:name="Intense Emphasis" w:uiPriority="21" w:qFormat="1"/>
+    <w:lsdException w:name="Subtle Reference" w:uiPriority="31" w:qFormat="1"/>
+    <w:lsdException w:name="Intense Reference" w:uiPriority="32" w:qFormat="1"/>
+    <w:lsdException w:name="Book Title" w:uiPriority="33" w:qFormat="1"/>
+    <w:lsdException w:name="Bibliography" w:semiHidden="1" w:uiPriority="37" w:unhideWhenUsed="1"/>
+    <w:lsdException w:name="TOC Heading" w:semiHidden="1" w:uiPriority="39" w:unhideWhenUsed="1" w:qFormat="1"/>
+    <w:lsdException w:name="Plain Table 1" w:uiPriority="41"/>
+    <w:lsdException w:name="Plain Table 2" w:uiPriority="42"/>
+    <w:lsdException w:name="Plain Table 3" w:uiPriority="43"/>
+    <w:lsdException w:name="Plain Table 4" w:uiPriority="44"/>
+    <w:lsdException w:name="Plain Table 5" w:uiPriority="45"/>
+    <w:lsdException w:name="Grid Table Light" w:uiPriority="40"/>
+    <w:lsdException w:name="Grid Table 1 Light" w:uiPriority="46"/>
+    <w:lsdException w:name="Grid Table 2" w:uiPriority="47"/>
+    <w:lsdException w:name="Grid Table 3" w:uiPriority="48"/>
+    <w:lsdException w:name="Grid Table 4" w:uiPriority="49"/>
+    <w:lsdException w:name="Grid Table 5 Dark" w:uiPriority="50"/>
+    <w:lsdException w:name="Grid Table 6 Colorful" w:uiPriority="51"/>
+    <w:lsdException w:name="Grid Table 7 Colorful" w:uiPriority="52"/>
+    <w:lsdException w:name="Grid Table 1 Light Accent 1" w:uiPriority="46"/>
+    <w:lsdException w:name="Grid Table 2 Accent 1" w:uiPriority="47"/>
+    <w:lsdException w:name="Grid Table 3 Accent 1" w:uiPriority="48"/>
+    <w:lsdException w:name="Grid Table 4 Accent 1" w:uiPriority="49"/>
+    <w:lsdException w:name="Grid Table 5 Dark Accent 1" w:uiPriority="50"/>
+    <w:lsdException w:name="Grid Table 6 Colorful Accent 1" w:uiPriority="51"/>
+    <w:lsdException w:name="Grid Table 7 Colorful Accent 1" w:uiPriority="52"/>
+    <w:lsdException w:name="Grid Table 1 Light Accent 2" w:uiPriority="46"/>
+    <w:lsdException w:name="Grid Table 2 Accent 2" w:uiPriority="47"/>
+    <w:lsdException w:name="Grid Table 3 Accent 2" w:uiPriority="48"/>
+    <w:lsdException w:name="Grid Table 4 Accent 2" w:uiPriority="49"/>
+    <w:lsdException w:name="Grid Table 5 Dark Accent 2" w:uiPriority="50"/>
+    <w:lsdException w:name="Grid Table 6 Colorful Accent 2" w:uiPriority="51"/>
+    <w:lsdException w:name="Grid Table 7 Colorful Accent 2" w:uiPriority="52"/>
+    <w:lsdException w:name="Grid Table 1 Light Accent 3" w:uiPriority="46"/>
+    <w:lsdException w:name="Grid Table 2 Accent 3" w:uiPriority="47"/>
+    <w:lsdException w:name="Grid Table 3 Accent 3" w:uiPriority="48"/>
+    <w:lsdException w:name="Grid Table 4 Accent 3" w:uiPriority="49"/>
+    <w:lsdException w:name="Grid Table 5 Dark Accent 3" w:uiPriority="50"/>
+    <w:lsdException w:name="Grid Table 6 Colorful Accent 3" w:uiPriority="51"/>
+    <w:lsdException w:name="Grid Table 7 Colorful Accent 3" w:uiPriority="52"/>
+    <w:lsdException w:name="Grid Table 1 Light Accent 4" w:uiPriority="46"/>
+    <w:lsdException w:name="Grid Table 2 Accent 4" w:uiPriority="47"/>
+    <w:lsdException w:name="Grid Table 3 Accent 4" w:uiPriority="48"/>
+    <w:lsdException w:name="Grid Table 4 Accent 4" w:uiPriority="49"/>
+    <w:lsdException w:name="Grid Table 5 Dark Accent 4" w:uiPriority="50"/>
+    <w:lsdException w:name="Grid Table 6 Colorful Accent 4" w:uiPriority="51"/>
+    <w:lsdException w:name="Grid Table 7 Colorful Accent 4" w:uiPriority="52"/>
+    <w:lsdException w:name="Grid Table 1 Light Accent 5" w:uiPriority="46"/>
+    <w:lsdException w:name="Grid Table 2 Accent 5" w:uiPriority="47"/>
+    <w:lsdException w:name="Grid Table 3 Accent 5" w:uiPriority="48"/>
+    <w:lsdException w:name="Grid Table 4 Accent 5" w:uiPriority="49"/>
+    <w:lsdException w:name="Grid Table 5 Dark Accent 5" w:uiPriority="50"/>
+    <w:lsdException w:name="Grid Table 6 Colorful Accent 5" w:uiPriority="51"/>
+    <w:lsdException w:name="Grid Table 7 Colorful Accent 5" w:uiPriority="52"/>
+    <w:lsdException w:name="Grid Table 1 Light Accent 6" w:uiPriority="46"/>
+    <w:lsdException w:name="Grid Table 2 Accent 6" w:uiPriority="47"/>
+    <w:lsdException w:name="Grid Table 3 Accent 6" w:uiPriority="48"/>
+    <w:lsdException w:name="Grid Table 4 Accent 6" w:uiPriority="49"/>
+    <w:lsdException w:name="Grid Table 5 Dark Accent 6" w:uiPriority="50"/>
+    <w:lsdException w:name="Grid Table 6 Colorful Accent 6" w:uiPriority="51"/>
+    <w:lsdException w:name="Grid Table 7 Colorful Accent 6" w:uiPriority="52"/>
+    <w:lsdException w:name="List Table 1 Light" w:uiPriority="46"/>
+    <w:lsdException w:name="List Table 2" w:uiPriority="47"/>
+    <w:lsdException w:name="List Table 3" w:uiPriority="48"/>
+    <w:lsdException w:name="List Table 4" w:uiPriority="49"/>
+    <w:lsdException w:name="List Table 5 Dark" w:uiPriority="50"/>
+    <w:lsdException w:name="List Table 6 Colorful" w:uiPriority="51"/>
+    <w:lsdException w:name="List Table 7 Colorful" w:uiPriority="52"/>
+    <w:lsdException w:name="List Table 1 Light Accent 1" w:uiPriority="46"/>
+    <w:lsdException w:name="List Table 2 Accent 1" w:uiPriority="47"/>
+    <w:lsdException w:name="List Table 3 Accent 1" w:uiPriority="48"/>
+    <w:lsdException w:name="List Table 4 Accent 1" w:uiPriority="49"/>
+    <w:lsdException w:name="List Table 5 Dark Accent 1" w:uiPriority="50"/>
+    <w:lsdException w:name="List Table 6 Colorful Accent 1" w:uiPriority="51"/>
+    <w:lsdException w:name="List Table 7 Colorful Accent 1" w:uiPriority="52"/>
+    <w:lsdException w:name="List Table 1 Light Accent 2" w:uiPriority="46"/>
+    <w:lsdException w:name="List Table 2 Accent 2" w:uiPriority="47"/>
+    <w:lsdException w:name="List Table 3 Accent 2" w:uiPriority="48"/>
+    <w:lsdException w:name="List Table 4 Accent 2" w:uiPriority="49"/>
+    <w:lsdException w:name="List Table 5 Dark Accent 2" w:uiPriority="50"/>
+    <w:lsdException w:name="List Table 6 Colorful Accent 2" w:uiPriority="51"/>
+    <w:lsdException w:name="List Table 7 Colorful Accent 2" w:uiPriority="52"/>
+    <w:lsdException w:name="List Table 1 Light Accent 3" w:uiPriority="46"/>
+    <w:lsdException w:name="List Table 2 Accent 3" w:uiPriority="47"/>
+    <w:lsdException w:name="List Table 3 Accent 3" w:uiPriority="48"/>
+    <w:lsdException w:name="List Table 4 Accent 3" w:uiPriority="49"/>
+    <w:lsdException w:name="List Table 5 Dark Accent 3" w:uiPriority="50"/>
+    <w:lsdException w:name="List Table 6 Colorful Accent 3" w:uiPriority="51"/>
+    <w:lsdException w:name="List Table 7 Colorful Accent 3" w:uiPriority="52"/>
+    <w:lsdException w:name="List Table 1 Light Accent 4" w:uiPriority="46"/>
+    <w:lsdException w:name="List Table 2 Accent 4" w:uiPriority="47"/>
+    <w:lsdException w:name="List Table 3 Accent 4" w:uiPriority="48"/>
+    <w:lsdException w:name="List Table 4 Accent 4" w:uiPriority="49"/>
+    <w:lsdException w:name="List Table 5 Dark Accent 4" w:uiPriority="50"/>
+    <w:lsdException w:name="List Table 6 Colorful Accent 4" w:uiPriority="51"/>
+    <w:lsdException w:name="List Table 7 Colorful Accent 4" w:uiPriority="52"/>
+    <w:lsdException w:name="List Table 1 Light Accent 5" w:uiPriority="46"/>
+    <w:lsdException w:name="List Table 2 Accent 5" w:uiPriority="47"/>
+    <w:lsdException w:name="List Table 3 Accent 5" w:uiPriority="48"/>
+    <w:lsdException w:name="List Table 4 Accent 5" w:uiPriority="49"/>
+    <w:lsdException w:name="List Table 5 Dark Accent 5" w:uiPriority="50"/>
+    <w:lsdException w:name="List Table 6 Colorful Accent 5" w:uiPriority="51"/>
+    <w:lsdException w:name="List Table 7 Colorful Accent 5" w:uiPriority="52"/>
+    <w:lsdException w:name="List Table 1 Light Accent 6" w:uiPriority="46"/>
+    <w:lsdException w:name="List Table 2 Accent 6" w:uiPriority="47"/>
+    <w:lsdException w:name="List Table 3 Accent 6" w:uiPriority="48"/>
+    <w:lsdException w:name="List Table 4 Accent 6" w:uiPriority="49"/>
+    <w:lsdException w:name="List Table 5 Dark Accent 6" w:uiPriority="50"/>
+    <w:lsdException w:name="List Table 6 Colorful Accent 6" w:uiPriority="51"/>
+    <w:lsdException w:name="List Table 7 Colorful Accent 6" w:uiPriority="52"/>
   </w:latentStyles>
   <w:style w:type="paragraph" w:default="1" w:styleId="Standard">
     <w:name w:val="Normal"/>
@@ -3061,6 +3919,7 @@
   <w:style w:type="character" w:default="1" w:styleId="Absatz-Standardschriftart">
     <w:name w:val="Default Paragraph Font"/>
     <w:uiPriority w:val="1"/>
+    <w:semiHidden/>
     <w:unhideWhenUsed/>
   </w:style>
   <w:style w:type="table" w:default="1" w:styleId="NormaleTabelle">
@@ -3134,245 +3993,103 @@
     <w:basedOn w:val="Absatz-Standardschriftart"/>
     <w:rsid w:val="00FE3B7B"/>
   </w:style>
-</w:styles>
-</file>
-
-<file path=word/stylesWithEffects.xml><?xml version="1.0" encoding="utf-8"?>
-<w:styles xmlns:wpc="http://schemas.microsoft.com/office/word/2010/wordprocessingCanvas" xmlns:mc="http://schemas.openxmlformats.org/markup-compatibility/2006" xmlns:o="urn:schemas-microsoft-com:office:office" xmlns:r="http://schemas.openxmlformats.org/officeDocument/2006/relationships" xmlns:m="http://schemas.openxmlformats.org/officeDocument/2006/math" xmlns:v="urn:schemas-microsoft-com:vml" xmlns:wp14="http://schemas.microsoft.com/office/word/2010/wordprocessingDrawing" xmlns:wp="http://schemas.openxmlformats.org/drawingml/2006/wordprocessingDrawing" xmlns:w10="urn:schemas-microsoft-com:office:word" xmlns:w="http://schemas.openxmlformats.org/wordprocessingml/2006/main" xmlns:w14="http://schemas.microsoft.com/office/word/2010/wordml" xmlns:wpg="http://schemas.microsoft.com/office/word/2010/wordprocessingGroup" xmlns:wpi="http://schemas.microsoft.com/office/word/2010/wordprocessingInk" xmlns:wne="http://schemas.microsoft.com/office/word/2006/wordml" xmlns:wps="http://schemas.microsoft.com/office/word/2010/wordprocessingShape" mc:Ignorable="w14 wp14">
-  <w:docDefaults>
-    <w:rPrDefault>
-      <w:rPr>
-        <w:rFonts w:asciiTheme="minorHAnsi" w:eastAsiaTheme="minorHAnsi" w:hAnsiTheme="minorHAnsi" w:cstheme="minorBidi"/>
-        <w:sz w:val="22"/>
-        <w:szCs w:val="22"/>
-        <w:lang w:val="en-US" w:eastAsia="en-US" w:bidi="ar-SA"/>
-      </w:rPr>
-    </w:rPrDefault>
-    <w:pPrDefault>
-      <w:pPr>
-        <w:spacing w:after="200" w:line="276" w:lineRule="auto"/>
-      </w:pPr>
-    </w:pPrDefault>
-  </w:docDefaults>
-  <w:latentStyles w:defLockedState="0" w:defUIPriority="99" w:defSemiHidden="1" w:defUnhideWhenUsed="1" w:defQFormat="0" w:count="267">
-    <w:lsdException w:name="Normal" w:semiHidden="0" w:uiPriority="0" w:unhideWhenUsed="0" w:qFormat="1"/>
-    <w:lsdException w:name="heading 1" w:semiHidden="0" w:uiPriority="9" w:unhideWhenUsed="0" w:qFormat="1"/>
-    <w:lsdException w:name="heading 2" w:uiPriority="9" w:qFormat="1"/>
-    <w:lsdException w:name="heading 3" w:uiPriority="9" w:qFormat="1"/>
-    <w:lsdException w:name="heading 4" w:uiPriority="9" w:qFormat="1"/>
-    <w:lsdException w:name="heading 5" w:uiPriority="9" w:qFormat="1"/>
-    <w:lsdException w:name="heading 6" w:uiPriority="9" w:qFormat="1"/>
-    <w:lsdException w:name="heading 7" w:uiPriority="9" w:qFormat="1"/>
-    <w:lsdException w:name="heading 8" w:uiPriority="9" w:qFormat="1"/>
-    <w:lsdException w:name="heading 9" w:uiPriority="9" w:qFormat="1"/>
-    <w:lsdException w:name="toc 1" w:uiPriority="39"/>
-    <w:lsdException w:name="toc 2" w:uiPriority="39"/>
-    <w:lsdException w:name="toc 3" w:uiPriority="39"/>
-    <w:lsdException w:name="toc 4" w:uiPriority="39"/>
-    <w:lsdException w:name="toc 5" w:uiPriority="39"/>
-    <w:lsdException w:name="toc 6" w:uiPriority="39"/>
-    <w:lsdException w:name="toc 7" w:uiPriority="39"/>
-    <w:lsdException w:name="toc 8" w:uiPriority="39"/>
-    <w:lsdException w:name="toc 9" w:uiPriority="39"/>
-    <w:lsdException w:name="caption" w:uiPriority="35" w:qFormat="1"/>
-    <w:lsdException w:name="Title" w:semiHidden="0" w:uiPriority="10" w:unhideWhenUsed="0" w:qFormat="1"/>
-    <w:lsdException w:name="Default Paragraph Font" w:uiPriority="1"/>
-    <w:lsdException w:name="Subtitle" w:semiHidden="0" w:uiPriority="11" w:unhideWhenUsed="0" w:qFormat="1"/>
-    <w:lsdException w:name="Strong" w:semiHidden="0" w:uiPriority="22" w:unhideWhenUsed="0" w:qFormat="1"/>
-    <w:lsdException w:name="Emphasis" w:semiHidden="0" w:uiPriority="20" w:unhideWhenUsed="0" w:qFormat="1"/>
-    <w:lsdException w:name="Table Grid" w:semiHidden="0" w:uiPriority="59" w:unhideWhenUsed="0"/>
-    <w:lsdException w:name="Placeholder Text" w:unhideWhenUsed="0"/>
-    <w:lsdException w:name="No Spacing" w:semiHidden="0" w:uiPriority="1" w:unhideWhenUsed="0" w:qFormat="1"/>
-    <w:lsdException w:name="Light Shading" w:semiHidden="0" w:uiPriority="60" w:unhideWhenUsed="0"/>
-    <w:lsdException w:name="Light List" w:semiHidden="0" w:uiPriority="61" w:unhideWhenUsed="0"/>
-    <w:lsdException w:name="Light Grid" w:semiHidden="0" w:uiPriority="62" w:unhideWhenUsed="0"/>
-    <w:lsdException w:name="Medium Shading 1" w:semiHidden="0" w:uiPriority="63" w:unhideWhenUsed="0"/>
-    <w:lsdException w:name="Medium Shading 2" w:semiHidden="0" w:uiPriority="64" w:unhideWhenUsed="0"/>
-    <w:lsdException w:name="Medium List 1" w:semiHidden="0" w:uiPriority="65" w:unhideWhenUsed="0"/>
-    <w:lsdException w:name="Medium List 2" w:semiHidden="0" w:uiPriority="66" w:unhideWhenUsed="0"/>
-    <w:lsdException w:name="Medium Grid 1" w:semiHidden="0" w:uiPriority="67" w:unhideWhenUsed="0"/>
-    <w:lsdException w:name="Medium Grid 2" w:semiHidden="0" w:uiPriority="68" w:unhideWhenUsed="0"/>
-    <w:lsdException w:name="Medium Grid 3" w:semiHidden="0" w:uiPriority="69" w:unhideWhenUsed="0"/>
-    <w:lsdException w:name="Dark List" w:semiHidden="0" w:uiPriority="70" w:unhideWhenUsed="0"/>
-    <w:lsdException w:name="Colorful Shading" w:semiHidden="0" w:uiPriority="71" w:unhideWhenUsed="0"/>
-    <w:lsdException w:name="Colorful List" w:semiHidden="0" w:uiPriority="72" w:unhideWhenUsed="0"/>
-    <w:lsdException w:name="Colorful Grid" w:semiHidden="0" w:uiPriority="73" w:unhideWhenUsed="0"/>
-    <w:lsdException w:name="Light Shading Accent 1" w:semiHidden="0" w:uiPriority="60" w:unhideWhenUsed="0"/>
-    <w:lsdException w:name="Light List Accent 1" w:semiHidden="0" w:uiPriority="61" w:unhideWhenUsed="0"/>
-    <w:lsdException w:name="Light Grid Accent 1" w:semiHidden="0" w:uiPriority="62" w:unhideWhenUsed="0"/>
-    <w:lsdException w:name="Medium Shading 1 Accent 1" w:semiHidden="0" w:uiPriority="63" w:unhideWhenUsed="0"/>
-    <w:lsdException w:name="Medium Shading 2 Accent 1" w:semiHidden="0" w:uiPriority="64" w:unhideWhenUsed="0"/>
-    <w:lsdException w:name="Medium List 1 Accent 1" w:semiHidden="0" w:uiPriority="65" w:unhideWhenUsed="0"/>
-    <w:lsdException w:name="Revision" w:unhideWhenUsed="0"/>
-    <w:lsdException w:name="List Paragraph" w:semiHidden="0" w:uiPriority="34" w:unhideWhenUsed="0" w:qFormat="1"/>
-    <w:lsdException w:name="Quote" w:semiHidden="0" w:uiPriority="29" w:unhideWhenUsed="0" w:qFormat="1"/>
-    <w:lsdException w:name="Intense Quote" w:semiHidden="0" w:uiPriority="30" w:unhideWhenUsed="0" w:qFormat="1"/>
-    <w:lsdException w:name="Medium List 2 Accent 1" w:semiHidden="0" w:uiPriority="66" w:unhideWhenUsed="0"/>
-    <w:lsdException w:name="Medium Grid 1 Accent 1" w:semiHidden="0" w:uiPriority="67" w:unhideWhenUsed="0"/>
-    <w:lsdException w:name="Medium Grid 2 Accent 1" w:semiHidden="0" w:uiPriority="68" w:unhideWhenUsed="0"/>
-    <w:lsdException w:name="Medium Grid 3 Accent 1" w:semiHidden="0" w:uiPriority="69" w:unhideWhenUsed="0"/>
-    <w:lsdException w:name="Dark List Accent 1" w:semiHidden="0" w:uiPriority="70" w:unhideWhenUsed="0"/>
-    <w:lsdException w:name="Colorful Shading Accent 1" w:semiHidden="0" w:uiPriority="71" w:unhideWhenUsed="0"/>
-    <w:lsdException w:name="Colorful List Accent 1" w:semiHidden="0" w:uiPriority="72" w:unhideWhenUsed="0"/>
-    <w:lsdException w:name="Colorful Grid Accent 1" w:semiHidden="0" w:uiPriority="73" w:unhideWhenUsed="0"/>
-    <w:lsdException w:name="Light Shading Accent 2" w:semiHidden="0" w:uiPriority="60" w:unhideWhenUsed="0"/>
-    <w:lsdException w:name="Light List Accent 2" w:semiHidden="0" w:uiPriority="61" w:unhideWhenUsed="0"/>
-    <w:lsdException w:name="Light Grid Accent 2" w:semiHidden="0" w:uiPriority="62" w:unhideWhenUsed="0"/>
-    <w:lsdException w:name="Medium Shading 1 Accent 2" w:semiHidden="0" w:uiPriority="63" w:unhideWhenUsed="0"/>
-    <w:lsdException w:name="Medium Shading 2 Accent 2" w:semiHidden="0" w:uiPriority="64" w:unhideWhenUsed="0"/>
-    <w:lsdException w:name="Medium List 1 Accent 2" w:semiHidden="0" w:uiPriority="65" w:unhideWhenUsed="0"/>
-    <w:lsdException w:name="Medium List 2 Accent 2" w:semiHidden="0" w:uiPriority="66" w:unhideWhenUsed="0"/>
-    <w:lsdException w:name="Medium Grid 1 Accent 2" w:semiHidden="0" w:uiPriority="67" w:unhideWhenUsed="0"/>
-    <w:lsdException w:name="Medium Grid 2 Accent 2" w:semiHidden="0" w:uiPriority="68" w:unhideWhenUsed="0"/>
-    <w:lsdException w:name="Medium Grid 3 Accent 2" w:semiHidden="0" w:uiPriority="69" w:unhideWhenUsed="0"/>
-    <w:lsdException w:name="Dark List Accent 2" w:semiHidden="0" w:uiPriority="70" w:unhideWhenUsed="0"/>
-    <w:lsdException w:name="Colorful Shading Accent 2" w:semiHidden="0" w:uiPriority="71" w:unhideWhenUsed="0"/>
-    <w:lsdException w:name="Colorful List Accent 2" w:semiHidden="0" w:uiPriority="72" w:unhideWhenUsed="0"/>
-    <w:lsdException w:name="Colorful Grid Accent 2" w:semiHidden="0" w:uiPriority="73" w:unhideWhenUsed="0"/>
-    <w:lsdException w:name="Light Shading Accent 3" w:semiHidden="0" w:uiPriority="60" w:unhideWhenUsed="0"/>
-    <w:lsdException w:name="Light List Accent 3" w:semiHidden="0" w:uiPriority="61" w:unhideWhenUsed="0"/>
-    <w:lsdException w:name="Light Grid Accent 3" w:semiHidden="0" w:uiPriority="62" w:unhideWhenUsed="0"/>
-    <w:lsdException w:name="Medium Shading 1 Accent 3" w:semiHidden="0" w:uiPriority="63" w:unhideWhenUsed="0"/>
-    <w:lsdException w:name="Medium Shading 2 Accent 3" w:semiHidden="0" w:uiPriority="64" w:unhideWhenUsed="0"/>
-    <w:lsdException w:name="Medium List 1 Accent 3" w:semiHidden="0" w:uiPriority="65" w:unhideWhenUsed="0"/>
-    <w:lsdException w:name="Medium List 2 Accent 3" w:semiHidden="0" w:uiPriority="66" w:unhideWhenUsed="0"/>
-    <w:lsdException w:name="Medium Grid 1 Accent 3" w:semiHidden="0" w:uiPriority="67" w:unhideWhenUsed="0"/>
-    <w:lsdException w:name="Medium Grid 2 Accent 3" w:semiHidden="0" w:uiPriority="68" w:unhideWhenUsed="0"/>
-    <w:lsdException w:name="Medium Grid 3 Accent 3" w:semiHidden="0" w:uiPriority="69" w:unhideWhenUsed="0"/>
-    <w:lsdException w:name="Dark List Accent 3" w:semiHidden="0" w:uiPriority="70" w:unhideWhenUsed="0"/>
-    <w:lsdException w:name="Colorful Shading Accent 3" w:semiHidden="0" w:uiPriority="71" w:unhideWhenUsed="0"/>
-    <w:lsdException w:name="Colorful List Accent 3" w:semiHidden="0" w:uiPriority="72" w:unhideWhenUsed="0"/>
-    <w:lsdException w:name="Colorful Grid Accent 3" w:semiHidden="0" w:uiPriority="73" w:unhideWhenUsed="0"/>
-    <w:lsdException w:name="Light Shading Accent 4" w:semiHidden="0" w:uiPriority="60" w:unhideWhenUsed="0"/>
-    <w:lsdException w:name="Light List Accent 4" w:semiHidden="0" w:uiPriority="61" w:unhideWhenUsed="0"/>
-    <w:lsdException w:name="Light Grid Accent 4" w:semiHidden="0" w:uiPriority="62" w:unhideWhenUsed="0"/>
-    <w:lsdException w:name="Medium Shading 1 Accent 4" w:semiHidden="0" w:uiPriority="63" w:unhideWhenUsed="0"/>
-    <w:lsdException w:name="Medium Shading 2 Accent 4" w:semiHidden="0" w:uiPriority="64" w:unhideWhenUsed="0"/>
-    <w:lsdException w:name="Medium List 1 Accent 4" w:semiHidden="0" w:uiPriority="65" w:unhideWhenUsed="0"/>
-    <w:lsdException w:name="Medium List 2 Accent 4" w:semiHidden="0" w:uiPriority="66" w:unhideWhenUsed="0"/>
-    <w:lsdException w:name="Medium Grid 1 Accent 4" w:semiHidden="0" w:uiPriority="67" w:unhideWhenUsed="0"/>
-    <w:lsdException w:name="Medium Grid 2 Accent 4" w:semiHidden="0" w:uiPriority="68" w:unhideWhenUsed="0"/>
-    <w:lsdException w:name="Medium Grid 3 Accent 4" w:semiHidden="0" w:uiPriority="69" w:unhideWhenUsed="0"/>
-    <w:lsdException w:name="Dark List Accent 4" w:semiHidden="0" w:uiPriority="70" w:unhideWhenUsed="0"/>
-    <w:lsdException w:name="Colorful Shading Accent 4" w:semiHidden="0" w:uiPriority="71" w:unhideWhenUsed="0"/>
-    <w:lsdException w:name="Colorful List Accent 4" w:semiHidden="0" w:uiPriority="72" w:unhideWhenUsed="0"/>
-    <w:lsdException w:name="Colorful Grid Accent 4" w:semiHidden="0" w:uiPriority="73" w:unhideWhenUsed="0"/>
-    <w:lsdException w:name="Light Shading Accent 5" w:semiHidden="0" w:uiPriority="60" w:unhideWhenUsed="0"/>
-    <w:lsdException w:name="Light List Accent 5" w:semiHidden="0" w:uiPriority="61" w:unhideWhenUsed="0"/>
-    <w:lsdException w:name="Light Grid Accent 5" w:semiHidden="0" w:uiPriority="62" w:unhideWhenUsed="0"/>
-    <w:lsdException w:name="Medium Shading 1 Accent 5" w:semiHidden="0" w:uiPriority="63" w:unhideWhenUsed="0"/>
-    <w:lsdException w:name="Medium Shading 2 Accent 5" w:semiHidden="0" w:uiPriority="64" w:unhideWhenUsed="0"/>
-    <w:lsdException w:name="Medium List 1 Accent 5" w:semiHidden="0" w:uiPriority="65" w:unhideWhenUsed="0"/>
-    <w:lsdException w:name="Medium List 2 Accent 5" w:semiHidden="0" w:uiPriority="66" w:unhideWhenUsed="0"/>
-    <w:lsdException w:name="Medium Grid 1 Accent 5" w:semiHidden="0" w:uiPriority="67" w:unhideWhenUsed="0"/>
-    <w:lsdException w:name="Medium Grid 2 Accent 5" w:semiHidden="0" w:uiPriority="68" w:unhideWhenUsed="0"/>
-    <w:lsdException w:name="Medium Grid 3 Accent 5" w:semiHidden="0" w:uiPriority="69" w:unhideWhenUsed="0"/>
-    <w:lsdException w:name="Dark List Accent 5" w:semiHidden="0" w:uiPriority="70" w:unhideWhenUsed="0"/>
-    <w:lsdException w:name="Colorful Shading Accent 5" w:semiHidden="0" w:uiPriority="71" w:unhideWhenUsed="0"/>
-    <w:lsdException w:name="Colorful List Accent 5" w:semiHidden="0" w:uiPriority="72" w:unhideWhenUsed="0"/>
-    <w:lsdException w:name="Colorful Grid Accent 5" w:semiHidden="0" w:uiPriority="73" w:unhideWhenUsed="0"/>
-    <w:lsdException w:name="Light Shading Accent 6" w:semiHidden="0" w:uiPriority="60" w:unhideWhenUsed="0"/>
-    <w:lsdException w:name="Light List Accent 6" w:semiHidden="0" w:uiPriority="61" w:unhideWhenUsed="0"/>
-    <w:lsdException w:name="Light Grid Accent 6" w:semiHidden="0" w:uiPriority="62" w:unhideWhenUsed="0"/>
-    <w:lsdException w:name="Medium Shading 1 Accent 6" w:semiHidden="0" w:uiPriority="63" w:unhideWhenUsed="0"/>
-    <w:lsdException w:name="Medium Shading 2 Accent 6" w:semiHidden="0" w:uiPriority="64" w:unhideWhenUsed="0"/>
-    <w:lsdException w:name="Medium List 1 Accent 6" w:semiHidden="0" w:uiPriority="65" w:unhideWhenUsed="0"/>
-    <w:lsdException w:name="Medium List 2 Accent 6" w:semiHidden="0" w:uiPriority="66" w:unhideWhenUsed="0"/>
-    <w:lsdException w:name="Medium Grid 1 Accent 6" w:semiHidden="0" w:uiPriority="67" w:unhideWhenUsed="0"/>
-    <w:lsdException w:name="Medium Grid 2 Accent 6" w:semiHidden="0" w:uiPriority="68" w:unhideWhenUsed="0"/>
-    <w:lsdException w:name="Medium Grid 3 Accent 6" w:semiHidden="0" w:uiPriority="69" w:unhideWhenUsed="0"/>
-    <w:lsdException w:name="Dark List Accent 6" w:semiHidden="0" w:uiPriority="70" w:unhideWhenUsed="0"/>
-    <w:lsdException w:name="Colorful Shading Accent 6" w:semiHidden="0" w:uiPriority="71" w:unhideWhenUsed="0"/>
-    <w:lsdException w:name="Colorful List Accent 6" w:semiHidden="0" w:uiPriority="72" w:unhideWhenUsed="0"/>
-    <w:lsdException w:name="Colorful Grid Accent 6" w:semiHidden="0" w:uiPriority="73" w:unhideWhenUsed="0"/>
-    <w:lsdException w:name="Subtle Emphasis" w:semiHidden="0" w:uiPriority="19" w:unhideWhenUsed="0" w:qFormat="1"/>
-    <w:lsdException w:name="Intense Emphasis" w:semiHidden="0" w:uiPriority="21" w:unhideWhenUsed="0" w:qFormat="1"/>
-    <w:lsdException w:name="Subtle Reference" w:semiHidden="0" w:uiPriority="31" w:unhideWhenUsed="0" w:qFormat="1"/>
-    <w:lsdException w:name="Intense Reference" w:semiHidden="0" w:uiPriority="32" w:unhideWhenUsed="0" w:qFormat="1"/>
-    <w:lsdException w:name="Book Title" w:semiHidden="0" w:uiPriority="33" w:unhideWhenUsed="0" w:qFormat="1"/>
-    <w:lsdException w:name="Bibliography" w:uiPriority="37"/>
-    <w:lsdException w:name="TOC Heading" w:uiPriority="39" w:qFormat="1"/>
-  </w:latentStyles>
-  <w:style w:type="paragraph" w:default="1" w:styleId="Standard">
-    <w:name w:val="Normal"/>
-    <w:qFormat/>
-    <w:rsid w:val="004953CC"/>
-  </w:style>
-  <w:style w:type="character" w:default="1" w:styleId="Absatz-Standardschriftart">
-    <w:name w:val="Default Paragraph Font"/>
-    <w:uiPriority w:val="1"/>
-    <w:unhideWhenUsed/>
-  </w:style>
-  <w:style w:type="table" w:default="1" w:styleId="NormaleTabelle">
-    <w:name w:val="Normal Table"/>
+  <w:style w:type="paragraph" w:styleId="Sprechblasentext">
+    <w:name w:val="Balloon Text"/>
+    <w:basedOn w:val="Standard"/>
+    <w:link w:val="SprechblasentextZchn"/>
     <w:uiPriority w:val="99"/>
     <w:semiHidden/>
     <w:unhideWhenUsed/>
-    <w:tblPr>
-      <w:tblInd w:w="0" w:type="dxa"/>
-      <w:tblCellMar>
-        <w:top w:w="0" w:type="dxa"/>
-        <w:left w:w="108" w:type="dxa"/>
-        <w:bottom w:w="0" w:type="dxa"/>
-        <w:right w:w="108" w:type="dxa"/>
-      </w:tblCellMar>
-    </w:tblPr>
+    <w:rsid w:val="000F0EDD"/>
+    <w:pPr>
+      <w:spacing w:after="0" w:line="240" w:lineRule="auto"/>
+    </w:pPr>
+    <w:rPr>
+      <w:rFonts w:ascii="Segoe UI" w:hAnsi="Segoe UI" w:cs="Segoe UI"/>
+      <w:sz w:val="18"/>
+      <w:szCs w:val="18"/>
+    </w:rPr>
   </w:style>
-  <w:style w:type="numbering" w:default="1" w:styleId="KeineListe">
-    <w:name w:val="No List"/>
+  <w:style w:type="character" w:customStyle="1" w:styleId="SprechblasentextZchn">
+    <w:name w:val="Sprechblasentext Zchn"/>
+    <w:basedOn w:val="Absatz-Standardschriftart"/>
+    <w:link w:val="Sprechblasentext"/>
     <w:uiPriority w:val="99"/>
     <w:semiHidden/>
-    <w:unhideWhenUsed/>
-  </w:style>
-  <w:style w:type="character" w:styleId="Hyperlink">
-    <w:name w:val="Hyperlink"/>
-    <w:basedOn w:val="Absatz-Standardschriftart"/>
-    <w:uiPriority w:val="99"/>
-    <w:unhideWhenUsed/>
-    <w:rsid w:val="004953CC"/>
+    <w:rsid w:val="000F0EDD"/>
     <w:rPr>
-      <w:color w:val="0000FF" w:themeColor="hyperlink"/>
-      <w:u w:val="single"/>
+      <w:rFonts w:ascii="Segoe UI" w:hAnsi="Segoe UI" w:cs="Segoe UI"/>
+      <w:sz w:val="18"/>
+      <w:szCs w:val="18"/>
     </w:rPr>
   </w:style>
-  <w:style w:type="character" w:styleId="BesuchterHyperlink">
-    <w:name w:val="FollowedHyperlink"/>
+  <w:style w:type="character" w:styleId="Kommentarzeichen">
+    <w:name w:val="annotation reference"/>
     <w:basedOn w:val="Absatz-Standardschriftart"/>
     <w:uiPriority w:val="99"/>
     <w:semiHidden/>
     <w:unhideWhenUsed/>
-    <w:rsid w:val="004953CC"/>
+    <w:rsid w:val="000F0EDD"/>
     <w:rPr>
-      <w:color w:val="800080" w:themeColor="followedHyperlink"/>
-      <w:u w:val="single"/>
+      <w:sz w:val="16"/>
+      <w:szCs w:val="16"/>
     </w:rPr>
   </w:style>
-  <w:style w:type="paragraph" w:styleId="Listenabsatz">
-    <w:name w:val="List Paragraph"/>
+  <w:style w:type="paragraph" w:styleId="Kommentartext">
+    <w:name w:val="annotation text"/>
     <w:basedOn w:val="Standard"/>
-    <w:uiPriority w:val="34"/>
-    <w:qFormat/>
-    <w:rsid w:val="004953CC"/>
+    <w:link w:val="KommentartextZchn"/>
+    <w:uiPriority w:val="99"/>
+    <w:semiHidden/>
+    <w:unhideWhenUsed/>
+    <w:rsid w:val="000F0EDD"/>
     <w:pPr>
-      <w:ind w:left="720"/>
-      <w:contextualSpacing/>
+      <w:spacing w:line="240" w:lineRule="auto"/>
     </w:pPr>
+    <w:rPr>
+      <w:sz w:val="20"/>
+      <w:szCs w:val="20"/>
+    </w:rPr>
   </w:style>
-  <w:style w:type="character" w:styleId="Fett">
-    <w:name w:val="Strong"/>
+  <w:style w:type="character" w:customStyle="1" w:styleId="KommentartextZchn">
+    <w:name w:val="Kommentartext Zchn"/>
     <w:basedOn w:val="Absatz-Standardschriftart"/>
-    <w:uiPriority w:val="22"/>
-    <w:qFormat/>
-    <w:rsid w:val="00FE3B7B"/>
+    <w:link w:val="Kommentartext"/>
+    <w:uiPriority w:val="99"/>
+    <w:semiHidden/>
+    <w:rsid w:val="000F0EDD"/>
+    <w:rPr>
+      <w:sz w:val="20"/>
+      <w:szCs w:val="20"/>
+    </w:rPr>
+  </w:style>
+  <w:style w:type="paragraph" w:styleId="Kommentarthema">
+    <w:name w:val="annotation subject"/>
+    <w:basedOn w:val="Kommentartext"/>
+    <w:next w:val="Kommentartext"/>
+    <w:link w:val="KommentarthemaZchn"/>
+    <w:uiPriority w:val="99"/>
+    <w:semiHidden/>
+    <w:unhideWhenUsed/>
+    <w:rsid w:val="000F0EDD"/>
     <w:rPr>
       <w:b/>
       <w:bCs/>
     </w:rPr>
   </w:style>
-  <w:style w:type="character" w:customStyle="1" w:styleId="italic">
-    <w:name w:val="italic"/>
-    <w:basedOn w:val="Absatz-Standardschriftart"/>
-    <w:rsid w:val="00FE3B7B"/>
+  <w:style w:type="character" w:customStyle="1" w:styleId="KommentarthemaZchn">
+    <w:name w:val="Kommentarthema Zchn"/>
+    <w:basedOn w:val="KommentartextZchn"/>
+    <w:link w:val="Kommentarthema"/>
+    <w:uiPriority w:val="99"/>
+    <w:semiHidden/>
+    <w:rsid w:val="000F0EDD"/>
+    <w:rPr>
+      <w:b/>
+      <w:bCs/>
+      <w:sz w:val="20"/>
+      <w:szCs w:val="20"/>
+    </w:rPr>
   </w:style>
 </w:styles>
 </file>

</xml_diff>